<commit_message>
Mise en place du service de Sécurité avec Keycloak
</commit_message>
<xml_diff>
--- a/Rapport(Mohamed Hammane).docx
+++ b/Rapport(Mohamed Hammane).docx
@@ -35,42 +35,49 @@
               <w:jc w:val="center"/>
               <w:rPr>
                 <w:rStyle w:val="Titredulivre"/>
+                <w:rFonts w:eastAsia="Calibri"/>
               </w:rPr>
             </w:pPr>
             <w:bookmarkStart w:id="1" w:name="_Toc58578336"/>
             <w:r>
               <w:rPr>
                 <w:rStyle w:val="Titredulivre"/>
+                <w:rFonts w:eastAsia="Calibri"/>
               </w:rPr>
               <w:t xml:space="preserve">FI </w:t>
             </w:r>
             <w:r>
               <w:rPr>
                 <w:rStyle w:val="Titredulivre"/>
+                <w:rFonts w:eastAsia="Calibri"/>
               </w:rPr>
               <w:t>BDCC</w:t>
             </w:r>
             <w:r>
               <w:rPr>
                 <w:rStyle w:val="Titredulivre"/>
+                <w:rFonts w:eastAsia="Calibri"/>
               </w:rPr>
               <w:t xml:space="preserve"> S</w:t>
             </w:r>
             <w:r>
               <w:rPr>
                 <w:rStyle w:val="Titredulivre"/>
+                <w:rFonts w:eastAsia="Calibri"/>
               </w:rPr>
               <w:t>5</w:t>
             </w:r>
             <w:r>
               <w:rPr>
                 <w:rStyle w:val="Titredulivre"/>
+                <w:rFonts w:eastAsia="Calibri"/>
               </w:rPr>
               <w:t xml:space="preserve"> </w:t>
             </w:r>
             <w:r>
               <w:rPr>
                 <w:rStyle w:val="Titredulivre"/>
+                <w:rFonts w:eastAsia="Calibri"/>
               </w:rPr>
               <w:t xml:space="preserve">: </w:t>
             </w:r>
@@ -79,31 +86,9 @@
                 <w:rStyle w:val="Titredulivre"/>
                 <w:rFonts w:eastAsia="Calibri"/>
               </w:rPr>
-              <w:t>TP</w:t>
-            </w:r>
-            <w:r>
-              <w:rPr>
-                <w:rStyle w:val="Titredulivre"/>
-              </w:rPr>
-              <w:t xml:space="preserve"> </w:t>
-            </w:r>
-            <w:r>
-              <w:rPr>
-                <w:rStyle w:val="Titredulivre"/>
-                <w:rFonts w:eastAsia="Calibri"/>
-              </w:rPr>
-              <w:t xml:space="preserve">de synthèse Systèmes Distribués, Stream et batch </w:t>
-            </w:r>
-            <w:proofErr w:type="spellStart"/>
-            <w:r>
-              <w:rPr>
-                <w:rStyle w:val="Titredulivre"/>
-                <w:rFonts w:eastAsia="Calibri"/>
-              </w:rPr>
-              <w:t>processing</w:t>
+              <w:t>TP de synthèse Systèmes Distribués, Stream et batch processing</w:t>
             </w:r>
             <w:bookmarkEnd w:id="1"/>
-            <w:proofErr w:type="spellEnd"/>
           </w:p>
           <w:p>
             <w:pPr>
@@ -115,6 +100,7 @@
             <w:r>
               <w:rPr>
                 <w:rStyle w:val="Titredulivre"/>
+                <w:rFonts w:eastAsia="Calibri"/>
               </w:rPr>
               <w:t>Mohamed HAMMANE</w:t>
             </w:r>
@@ -140,92 +126,23 @@
     </w:p>
     <w:p>
       <w:r>
-        <w:t xml:space="preserve">L’objectif est de créer un système distribué basé sur les micro-services permettant de gérer les factures des clients en y intégrant un </w:t>
-      </w:r>
-      <w:r>
-        <w:t>système de</w:t>
-      </w:r>
-      <w:r>
-        <w:t xml:space="preserve"> sécurité </w:t>
-      </w:r>
-      <w:r>
-        <w:t>basé sur</w:t>
+        <w:t>L’objectif est de créer un système distribué basé sur les micro-services permettant de gérer les factures des clients en y intégrant un système de sécurité basé sur Keycloak, Un Bus de messagerie avec KAFKA, un service de Stream processing avec Kafka Streams et un service de Batch Processing avec Spring Batch</w:t>
+      </w:r>
+      <w:r>
+        <w:t>.</w:t>
       </w:r>
       <w:r>
         <w:t xml:space="preserve"> </w:t>
       </w:r>
-      <w:proofErr w:type="spellStart"/>
-      <w:r>
-        <w:t>Keycloak</w:t>
-      </w:r>
-      <w:proofErr w:type="spellEnd"/>
-      <w:r>
-        <w:t xml:space="preserve">, Un Bus de </w:t>
-      </w:r>
-      <w:r>
-        <w:t>messagerie avec</w:t>
-      </w:r>
-      <w:r>
-        <w:t xml:space="preserve"> KAFKA, un </w:t>
-      </w:r>
-      <w:r>
-        <w:t>service de Stream</w:t>
-      </w:r>
-      <w:r>
-        <w:t xml:space="preserve"> </w:t>
-      </w:r>
-      <w:proofErr w:type="spellStart"/>
-      <w:r>
-        <w:t>processing</w:t>
-      </w:r>
-      <w:proofErr w:type="spellEnd"/>
-      <w:r>
-        <w:t xml:space="preserve"> avec Kafka </w:t>
-      </w:r>
-      <w:proofErr w:type="spellStart"/>
-      <w:r>
-        <w:t>Streams</w:t>
-      </w:r>
-      <w:proofErr w:type="spellEnd"/>
-      <w:r>
-        <w:t xml:space="preserve"> et un service de Batch </w:t>
-      </w:r>
-      <w:proofErr w:type="spellStart"/>
-      <w:r>
-        <w:t>Processing</w:t>
-      </w:r>
-      <w:proofErr w:type="spellEnd"/>
-      <w:r>
-        <w:t xml:space="preserve"> avec Spring Batch</w:t>
-      </w:r>
-      <w:r>
-        <w:t>.</w:t>
-      </w:r>
-      <w:r>
-        <w:t xml:space="preserve"> </w:t>
-      </w:r>
-    </w:p>
-    <w:p>
-      <w:r>
-        <w:t>A</w:t>
-      </w:r>
-      <w:r>
-        <w:t xml:space="preserve"> </w:t>
-      </w:r>
-      <w:r>
-        <w:t xml:space="preserve">la fin, nous projetons appliquer pour cette application les patterns CQRS et Event </w:t>
-      </w:r>
-      <w:proofErr w:type="spellStart"/>
-      <w:r>
-        <w:t>Sourcing</w:t>
-      </w:r>
-      <w:proofErr w:type="spellEnd"/>
-      <w:r>
-        <w:t>.</w:t>
-      </w:r>
-    </w:p>
-    <w:p>
-      <w:pPr>
+    </w:p>
+    <w:p>
+      <w:r>
+        <w:t>A la fin, nous projetons appliquer pour cette application les patterns CQRS et Event Sourcing.</w:t>
+      </w:r>
+    </w:p>
+    <w:p>
+      <w:pPr>
+        <w:ind w:firstLine="0"/>
         <w:jc w:val="center"/>
       </w:pPr>
       <w:r>
@@ -275,10 +192,7 @@
       </w:pPr>
       <w:r>
         <w:lastRenderedPageBreak/>
-        <w:t>Travail à faire</w:t>
-      </w:r>
-      <w:r>
-        <w:t> :</w:t>
+        <w:t>Travail à faire :</w:t>
       </w:r>
     </w:p>
     <w:p>
@@ -293,10 +207,7 @@
         </w:rPr>
       </w:pPr>
       <w:r>
-        <w:t>Mettre en place les micro-services</w:t>
-      </w:r>
-      <w:r>
-        <w:t> :</w:t>
+        <w:t>Mettre en place les micro-services :</w:t>
       </w:r>
     </w:p>
     <w:p>
@@ -428,13 +339,8 @@
         </w:numPr>
       </w:pPr>
       <w:r>
-        <w:t xml:space="preserve">Mise en place du service de Sécurité avec </w:t>
-      </w:r>
-      <w:proofErr w:type="spellStart"/>
-      <w:r>
-        <w:t>Keycloak</w:t>
-      </w:r>
-      <w:proofErr w:type="spellEnd"/>
+        <w:t>Mise en place du service de Sécurité avec Keycloak</w:t>
+      </w:r>
       <w:r>
         <w:t> :</w:t>
       </w:r>
@@ -447,6 +353,7 @@
           <w:numId w:val="29"/>
         </w:numPr>
       </w:pPr>
+      <w:bookmarkStart w:id="3" w:name="_Hlk61605612"/>
       <w:r>
         <w:t>Mettre en place</w:t>
       </w:r>
@@ -454,16 +361,9 @@
         <w:t xml:space="preserve"> </w:t>
       </w:r>
       <w:r>
-        <w:t xml:space="preserve">le serveur d’authentification OAuth2 </w:t>
-      </w:r>
-      <w:proofErr w:type="spellStart"/>
-      <w:r>
-        <w:t>Keycloak</w:t>
-      </w:r>
-      <w:proofErr w:type="spellEnd"/>
-      <w:r>
-        <w:t xml:space="preserve"> version 12.0.1</w:t>
-      </w:r>
+        <w:t>le serveur d’authentification OAuth2 Keycloak version 12.0.1</w:t>
+      </w:r>
+      <w:bookmarkEnd w:id="3"/>
       <w:r>
         <w:t>.</w:t>
       </w:r>
@@ -477,13 +377,8 @@
         </w:numPr>
       </w:pPr>
       <w:r>
-        <w:t xml:space="preserve">Créer un </w:t>
-      </w:r>
-      <w:proofErr w:type="spellStart"/>
-      <w:r>
-        <w:t>Realm</w:t>
-      </w:r>
-      <w:proofErr w:type="spellEnd"/>
+        <w:t>Créer un Realm</w:t>
+      </w:r>
       <w:r>
         <w:t>.</w:t>
       </w:r>
@@ -497,15 +392,13 @@
         </w:numPr>
       </w:pPr>
       <w:r>
-        <w:t xml:space="preserve">Le client à </w:t>
-      </w:r>
-      <w:proofErr w:type="spellStart"/>
-      <w:r>
-        <w:t>sécuriseren</w:t>
-      </w:r>
-      <w:proofErr w:type="spellEnd"/>
-      <w:r>
-        <w:t xml:space="preserve"> mode public client</w:t>
+        <w:t>Le client à sécuriser</w:t>
+      </w:r>
+      <w:r>
+        <w:t xml:space="preserve"> </w:t>
+      </w:r>
+      <w:r>
+        <w:t>en mode public client</w:t>
       </w:r>
     </w:p>
     <w:p>
@@ -562,15 +455,7 @@
         </w:numPr>
       </w:pPr>
       <w:r>
-        <w:t xml:space="preserve">Tester l’authentification des utilisateurs en utilisant un client </w:t>
-      </w:r>
-      <w:proofErr w:type="spellStart"/>
-      <w:r>
-        <w:t>Rest</w:t>
-      </w:r>
-      <w:proofErr w:type="spellEnd"/>
-      <w:r>
-        <w:t xml:space="preserve"> comme ARC</w:t>
+        <w:t>Tester l’authentification des utilisateurs en utilisant un client Rest comme ARC</w:t>
       </w:r>
       <w:r>
         <w:t> :</w:t>
@@ -600,21 +485,8 @@
         </w:numPr>
       </w:pPr>
       <w:r>
-        <w:t xml:space="preserve">Authentification avec le </w:t>
-      </w:r>
-      <w:proofErr w:type="spellStart"/>
-      <w:r>
-        <w:t>Refresh</w:t>
-      </w:r>
-      <w:proofErr w:type="spellEnd"/>
-      <w:r>
-        <w:t xml:space="preserve"> </w:t>
-      </w:r>
-      <w:proofErr w:type="spellStart"/>
-      <w:r>
-        <w:t>Token</w:t>
-      </w:r>
-      <w:proofErr w:type="spellEnd"/>
+        <w:t>Authentification avec le Refresh Token</w:t>
+      </w:r>
     </w:p>
     <w:p>
       <w:pPr>
@@ -625,21 +497,8 @@
         </w:numPr>
       </w:pPr>
       <w:r>
-        <w:t xml:space="preserve">Personnaliser le </w:t>
-      </w:r>
-      <w:proofErr w:type="spellStart"/>
-      <w:r>
-        <w:t>paramétragedes</w:t>
-      </w:r>
-      <w:proofErr w:type="spellEnd"/>
-      <w:r>
-        <w:t xml:space="preserve"> timeout des </w:t>
-      </w:r>
-      <w:proofErr w:type="spellStart"/>
-      <w:r>
-        <w:t>tokens</w:t>
-      </w:r>
-      <w:proofErr w:type="spellEnd"/>
+        <w:t>Personnaliser le paramétragedes timeout des tokens</w:t>
+      </w:r>
       <w:r>
         <w:t>.</w:t>
       </w:r>
@@ -653,35 +512,7 @@
         </w:numPr>
       </w:pPr>
       <w:r>
-        <w:t xml:space="preserve">Sécurité l’ensemble des micro-services fonctionnels en mode </w:t>
-      </w:r>
-      <w:proofErr w:type="spellStart"/>
-      <w:r>
-        <w:t>Bearer-Only</w:t>
-      </w:r>
-      <w:proofErr w:type="spellEnd"/>
-      <w:r>
-        <w:t xml:space="preserve"> en utilisant Spring Security et des adaptateurs </w:t>
-      </w:r>
-      <w:proofErr w:type="spellStart"/>
-      <w:r>
-        <w:t>Keycloak</w:t>
-      </w:r>
-      <w:proofErr w:type="spellEnd"/>
-      <w:r>
-        <w:t>. On suppose que les micro-services ne sont accessible que pour les utilisateurs authentifiés</w:t>
-      </w:r>
-      <w:r>
-        <w:t xml:space="preserve"> </w:t>
-      </w:r>
-      <w:r>
-        <w:t xml:space="preserve">avec leurs rôles </w:t>
-      </w:r>
-      <w:r>
-        <w:t xml:space="preserve">respectifs : </w:t>
-      </w:r>
-      <w:r>
-        <w:t>PRODUCT_MANAGER, CUSTOMER_MANAGER et BILLING_MANAGER.</w:t>
+        <w:t>Sécurité l’ensemble des micro-services fonctionnels en mode Bearer-Only en utilisant Spring Security et des adaptateurs Keycloak. On suppose que les micro-services ne sont accessible que pour les utilisateurs authentifiés avec leurs rôles respectifs : PRODUCT_MANAGER, CUSTOMER_MANAGER et BILLING_MANAGER.</w:t>
       </w:r>
     </w:p>
     <w:p>
@@ -704,27 +535,9 @@
       <w:r>
         <w:t xml:space="preserve"> </w:t>
       </w:r>
-      <w:proofErr w:type="spellStart"/>
-      <w:r>
-        <w:t>Angulrar</w:t>
-      </w:r>
-      <w:proofErr w:type="spellEnd"/>
-      <w:r>
-        <w:t xml:space="preserve">, </w:t>
-      </w:r>
-      <w:proofErr w:type="spellStart"/>
-      <w:r>
-        <w:t>React</w:t>
-      </w:r>
-      <w:proofErr w:type="spellEnd"/>
-      <w:r>
-        <w:t xml:space="preserve"> ou Spring MVC avec </w:t>
-      </w:r>
-      <w:proofErr w:type="spellStart"/>
-      <w:r>
-        <w:t>Thymeleaf</w:t>
-      </w:r>
-      <w:proofErr w:type="spellEnd"/>
+      <w:r>
+        <w:t>Angulrar, React ou Spring MVC avec Thymeleaf</w:t>
+      </w:r>
       <w:r>
         <w:t>.</w:t>
       </w:r>
@@ -738,29 +551,8 @@
         </w:numPr>
       </w:pPr>
       <w:r>
-        <w:t xml:space="preserve">Sécuriser l’application </w:t>
-      </w:r>
-      <w:proofErr w:type="spellStart"/>
-      <w:r>
-        <w:t>FrontEnden</w:t>
-      </w:r>
-      <w:proofErr w:type="spellEnd"/>
-      <w:r>
-        <w:t xml:space="preserve"> mode public client en mettant en place l’adaptateur </w:t>
-      </w:r>
-      <w:proofErr w:type="spellStart"/>
-      <w:r>
-        <w:t>Keycloak</w:t>
-      </w:r>
-      <w:proofErr w:type="spellEnd"/>
-      <w:r>
-        <w:t xml:space="preserve"> qui instaure un système d’authentification via </w:t>
-      </w:r>
-      <w:proofErr w:type="spellStart"/>
-      <w:r>
-        <w:t>Keycloak</w:t>
-      </w:r>
-      <w:proofErr w:type="spellEnd"/>
+        <w:t>Sécuriser l’application FrontEnden mode public client en mettant en place l’adaptateur Keycloak qui instaure un système d’authentification via Keycloak</w:t>
+      </w:r>
     </w:p>
     <w:p>
       <w:pPr>
@@ -771,13 +563,8 @@
         </w:numPr>
       </w:pPr>
       <w:r>
-        <w:t xml:space="preserve">Personnaliser la sécurité de la partie frontend en ajoutant les autres fonctionnalités fournies par </w:t>
-      </w:r>
-      <w:proofErr w:type="spellStart"/>
-      <w:r>
-        <w:t>Keycloak</w:t>
-      </w:r>
-      <w:proofErr w:type="spellEnd"/>
+        <w:t>Personnaliser la sécurité de la partie frontend en ajoutant les autres fonctionnalités fournies par Keycloak</w:t>
+      </w:r>
       <w:r>
         <w:t> :</w:t>
       </w:r>
@@ -887,10 +674,7 @@
         <w:t xml:space="preserve"> </w:t>
       </w:r>
       <w:r>
-        <w:t>à un topic</w:t>
-      </w:r>
-      <w:r>
-        <w:t xml:space="preserve"> « FACTURATION »</w:t>
+        <w:t>à un topic « FACTURATION »</w:t>
       </w:r>
       <w:r>
         <w:t xml:space="preserve"> </w:t>
@@ -938,13 +722,7 @@
         <w:t xml:space="preserve"> </w:t>
       </w:r>
       <w:r>
-        <w:t xml:space="preserve">et de les </w:t>
-      </w:r>
-      <w:r>
-        <w:t>enregistrer dans</w:t>
-      </w:r>
-      <w:r>
-        <w:t xml:space="preserve"> sa propre base de données</w:t>
+        <w:t>et de les enregistrer dans sa propre base de données</w:t>
       </w:r>
       <w:r>
         <w:t xml:space="preserve"> </w:t>
@@ -975,23 +753,7 @@
         <w:t xml:space="preserve"> </w:t>
       </w:r>
       <w:r>
-        <w:t xml:space="preserve">en mode Stream </w:t>
-      </w:r>
-      <w:proofErr w:type="spellStart"/>
-      <w:r>
-        <w:t>Processing</w:t>
-      </w:r>
-      <w:proofErr w:type="spellEnd"/>
-      <w:r>
-        <w:t xml:space="preserve"> utilisant KAFKA </w:t>
-      </w:r>
-      <w:proofErr w:type="spellStart"/>
-      <w:r>
-        <w:t>Streams</w:t>
-      </w:r>
-      <w:proofErr w:type="spellEnd"/>
-      <w:r>
-        <w:t xml:space="preserve"> qui permet de traiter en temps réel les messages du Topic «</w:t>
+        <w:t>en mode Stream Processing utilisant KAFKA Streams qui permet de traiter en temps réel les messages du Topic «</w:t>
       </w:r>
       <w:r>
         <w:t xml:space="preserve"> </w:t>
@@ -1009,19 +771,13 @@
         <w:t xml:space="preserve"> </w:t>
       </w:r>
       <w:r>
-        <w:t xml:space="preserve">en produisant des statistiques </w:t>
-      </w:r>
-      <w:r>
-        <w:t xml:space="preserve">comme </w:t>
+        <w:t xml:space="preserve">en produisant des statistiques comme </w:t>
       </w:r>
       <w:r>
         <w:t>l</w:t>
       </w:r>
       <w:r>
-        <w:t>e</w:t>
-      </w:r>
-      <w:r>
-        <w:t xml:space="preserve"> Total des factures reçus pour les 5 dernières secondes et le total des factures de chaque client.</w:t>
+        <w:t>e Total des factures reçus pour les 5 dernières secondes et le total des factures de chaque client.</w:t>
       </w:r>
     </w:p>
     <w:p>
@@ -1048,15 +804,7 @@
         </w:numPr>
       </w:pPr>
       <w:r>
-        <w:t xml:space="preserve">Mettre en place un micro-service de batch </w:t>
-      </w:r>
-      <w:proofErr w:type="spellStart"/>
-      <w:r>
-        <w:t>processing</w:t>
-      </w:r>
-      <w:proofErr w:type="spellEnd"/>
-      <w:r>
-        <w:t xml:space="preserve"> avec Spring Batch permettant</w:t>
+        <w:t>Mettre en place un micro-service de batch processing avec Spring Batch permettant</w:t>
       </w:r>
       <w:r>
         <w:t xml:space="preserve"> </w:t>
@@ -1081,14 +829,13 @@
         <w:pStyle w:val="Titre2"/>
       </w:pPr>
       <w:r>
-        <w:t>Mettre en place les micro-services</w:t>
-      </w:r>
-      <w:r>
-        <w:t> :</w:t>
-      </w:r>
-    </w:p>
-    <w:p>
-      <w:pPr>
+        <w:t>Mettre en place les micro-services :</w:t>
+      </w:r>
+    </w:p>
+    <w:p>
+      <w:pPr>
+        <w:ind w:firstLine="0"/>
+        <w:jc w:val="center"/>
         <w:rPr>
           <w:lang w:val="fr-MA"/>
         </w:rPr>
@@ -1155,6 +902,7 @@
     </w:p>
     <w:p>
       <w:pPr>
+        <w:ind w:firstLine="0"/>
         <w:jc w:val="center"/>
         <w:rPr>
           <w:lang w:val="fr-MA"/>
@@ -1228,6 +976,7 @@
     </w:p>
     <w:p>
       <w:pPr>
+        <w:ind w:firstLine="0"/>
         <w:jc w:val="center"/>
         <w:rPr>
           <w:lang w:val="fr-MA"/>
@@ -1279,7 +1028,6 @@
       <w:pPr>
         <w:pStyle w:val="Titre2"/>
         <w:rPr>
-          <w:rFonts w:eastAsia="Calibri"/>
           <w:lang w:val="fr-MA"/>
         </w:rPr>
       </w:pPr>
@@ -1287,25 +1035,30 @@
         <w:rPr>
           <w:lang w:val="fr-MA"/>
         </w:rPr>
-        <w:t xml:space="preserve">Mise en place du service de Sécurité avec </w:t>
-      </w:r>
-      <w:proofErr w:type="spellStart"/>
+        <w:lastRenderedPageBreak/>
+        <w:t>Mise en place du service de Sécurité avec Keycloak</w:t>
+      </w:r>
       <w:r>
         <w:rPr>
           <w:lang w:val="fr-MA"/>
         </w:rPr>
-        <w:t>Keycloak</w:t>
-      </w:r>
-      <w:proofErr w:type="spellEnd"/>
-      <w:r>
-        <w:rPr>
-          <w:lang w:val="fr-MA"/>
-        </w:rPr>
         <w:t> :</w:t>
       </w:r>
     </w:p>
     <w:p>
       <w:pPr>
+        <w:pStyle w:val="Titre3"/>
+      </w:pPr>
+      <w:r>
+        <w:t>Mettre en place le serveur d’authentification OAuth2 Keycloak version 12.0.1</w:t>
+      </w:r>
+      <w:r>
+        <w:t> :</w:t>
+      </w:r>
+    </w:p>
+    <w:p>
+      <w:pPr>
+        <w:ind w:firstLine="0"/>
         <w:rPr>
           <w:rFonts w:eastAsia="Times New Roman"/>
           <w:b/>
@@ -1316,17 +1069,902 @@
           <w:lang w:val="fr-MA"/>
         </w:rPr>
       </w:pPr>
-    </w:p>
-    <w:p/>
+      <w:r>
+        <w:rPr>
+          <w:noProof/>
+        </w:rPr>
+        <w:drawing>
+          <wp:inline distT="0" distB="0" distL="0" distR="0" wp14:anchorId="2CADD31C" wp14:editId="43CB4B7D">
+            <wp:extent cx="6121400" cy="3799205"/>
+            <wp:effectExtent l="0" t="0" r="0" b="0"/>
+            <wp:docPr id="3" name="Image 3"/>
+            <wp:cNvGraphicFramePr>
+              <a:graphicFrameLocks xmlns:a="http://schemas.openxmlformats.org/drawingml/2006/main" noChangeAspect="1"/>
+            </wp:cNvGraphicFramePr>
+            <a:graphic xmlns:a="http://schemas.openxmlformats.org/drawingml/2006/main">
+              <a:graphicData uri="http://schemas.openxmlformats.org/drawingml/2006/picture">
+                <pic:pic xmlns:pic="http://schemas.openxmlformats.org/drawingml/2006/picture">
+                  <pic:nvPicPr>
+                    <pic:cNvPr id="1" name=""/>
+                    <pic:cNvPicPr/>
+                  </pic:nvPicPr>
+                  <pic:blipFill>
+                    <a:blip r:embed="rId12"/>
+                    <a:stretch>
+                      <a:fillRect/>
+                    </a:stretch>
+                  </pic:blipFill>
+                  <pic:spPr>
+                    <a:xfrm>
+                      <a:off x="0" y="0"/>
+                      <a:ext cx="6121400" cy="3799205"/>
+                    </a:xfrm>
+                    <a:prstGeom prst="rect">
+                      <a:avLst/>
+                    </a:prstGeom>
+                  </pic:spPr>
+                </pic:pic>
+              </a:graphicData>
+            </a:graphic>
+          </wp:inline>
+        </w:drawing>
+      </w:r>
+    </w:p>
+    <w:p>
+      <w:pPr>
+        <w:ind w:firstLine="0"/>
+        <w:jc w:val="center"/>
+        <w:rPr>
+          <w:rFonts w:eastAsia="Times New Roman"/>
+          <w:b/>
+          <w:bCs/>
+          <w:kern w:val="32"/>
+          <w:sz w:val="36"/>
+          <w:szCs w:val="36"/>
+          <w:lang w:val="fr-MA"/>
+        </w:rPr>
+      </w:pPr>
+      <w:r>
+        <w:rPr>
+          <w:noProof/>
+        </w:rPr>
+        <w:drawing>
+          <wp:inline distT="0" distB="0" distL="0" distR="0" wp14:anchorId="5A2503F8" wp14:editId="39A8594E">
+            <wp:extent cx="4741686" cy="4072270"/>
+            <wp:effectExtent l="0" t="0" r="1905" b="4445"/>
+            <wp:docPr id="5" name="Image 5"/>
+            <wp:cNvGraphicFramePr>
+              <a:graphicFrameLocks xmlns:a="http://schemas.openxmlformats.org/drawingml/2006/main" noChangeAspect="1"/>
+            </wp:cNvGraphicFramePr>
+            <a:graphic xmlns:a="http://schemas.openxmlformats.org/drawingml/2006/main">
+              <a:graphicData uri="http://schemas.openxmlformats.org/drawingml/2006/picture">
+                <pic:pic xmlns:pic="http://schemas.openxmlformats.org/drawingml/2006/picture">
+                  <pic:nvPicPr>
+                    <pic:cNvPr id="1" name=""/>
+                    <pic:cNvPicPr/>
+                  </pic:nvPicPr>
+                  <pic:blipFill>
+                    <a:blip r:embed="rId13"/>
+                    <a:stretch>
+                      <a:fillRect/>
+                    </a:stretch>
+                  </pic:blipFill>
+                  <pic:spPr>
+                    <a:xfrm>
+                      <a:off x="0" y="0"/>
+                      <a:ext cx="4834408" cy="4151902"/>
+                    </a:xfrm>
+                    <a:prstGeom prst="rect">
+                      <a:avLst/>
+                    </a:prstGeom>
+                  </pic:spPr>
+                </pic:pic>
+              </a:graphicData>
+            </a:graphic>
+          </wp:inline>
+        </w:drawing>
+      </w:r>
+    </w:p>
+    <w:p>
+      <w:pPr>
+        <w:pStyle w:val="Titre3"/>
+        <w:rPr>
+          <w:rFonts w:eastAsia="Times New Roman"/>
+        </w:rPr>
+      </w:pPr>
+      <w:r>
+        <w:rPr>
+          <w:rFonts w:eastAsia="Times New Roman"/>
+        </w:rPr>
+        <w:lastRenderedPageBreak/>
+        <w:t>Créer un Realm</w:t>
+      </w:r>
+      <w:r>
+        <w:rPr>
+          <w:rFonts w:eastAsia="Times New Roman"/>
+        </w:rPr>
+        <w:t> :</w:t>
+      </w:r>
+    </w:p>
+    <w:p>
+      <w:pPr>
+        <w:ind w:firstLine="0"/>
+        <w:jc w:val="center"/>
+        <w:rPr>
+          <w:rFonts w:eastAsia="Times New Roman"/>
+          <w:b/>
+          <w:bCs/>
+          <w:kern w:val="32"/>
+          <w:sz w:val="36"/>
+          <w:szCs w:val="36"/>
+          <w:lang w:val="fr-MA"/>
+        </w:rPr>
+      </w:pPr>
+      <w:r>
+        <w:rPr>
+          <w:noProof/>
+        </w:rPr>
+        <w:drawing>
+          <wp:inline distT="0" distB="0" distL="0" distR="0" wp14:anchorId="1D84771C" wp14:editId="6C9BC467">
+            <wp:extent cx="6121400" cy="4136390"/>
+            <wp:effectExtent l="0" t="0" r="0" b="0"/>
+            <wp:docPr id="8" name="Image 8"/>
+            <wp:cNvGraphicFramePr>
+              <a:graphicFrameLocks xmlns:a="http://schemas.openxmlformats.org/drawingml/2006/main" noChangeAspect="1"/>
+            </wp:cNvGraphicFramePr>
+            <a:graphic xmlns:a="http://schemas.openxmlformats.org/drawingml/2006/main">
+              <a:graphicData uri="http://schemas.openxmlformats.org/drawingml/2006/picture">
+                <pic:pic xmlns:pic="http://schemas.openxmlformats.org/drawingml/2006/picture">
+                  <pic:nvPicPr>
+                    <pic:cNvPr id="1" name=""/>
+                    <pic:cNvPicPr/>
+                  </pic:nvPicPr>
+                  <pic:blipFill>
+                    <a:blip r:embed="rId14"/>
+                    <a:stretch>
+                      <a:fillRect/>
+                    </a:stretch>
+                  </pic:blipFill>
+                  <pic:spPr>
+                    <a:xfrm>
+                      <a:off x="0" y="0"/>
+                      <a:ext cx="6121400" cy="4136390"/>
+                    </a:xfrm>
+                    <a:prstGeom prst="rect">
+                      <a:avLst/>
+                    </a:prstGeom>
+                  </pic:spPr>
+                </pic:pic>
+              </a:graphicData>
+            </a:graphic>
+          </wp:inline>
+        </w:drawing>
+      </w:r>
+    </w:p>
+    <w:p>
+      <w:pPr>
+        <w:ind w:firstLine="0"/>
+        <w:jc w:val="center"/>
+        <w:rPr>
+          <w:lang w:val="fr-MA"/>
+        </w:rPr>
+      </w:pPr>
+      <w:r>
+        <w:rPr>
+          <w:noProof/>
+          <w:lang w:val="fr-MA"/>
+        </w:rPr>
+        <w:drawing>
+          <wp:inline distT="0" distB="0" distL="0" distR="0" wp14:anchorId="1630BEAB" wp14:editId="461A1C14">
+            <wp:extent cx="2181225" cy="952500"/>
+            <wp:effectExtent l="0" t="0" r="9525" b="0"/>
+            <wp:docPr id="9" name="Image 9"/>
+            <wp:cNvGraphicFramePr>
+              <a:graphicFrameLocks xmlns:a="http://schemas.openxmlformats.org/drawingml/2006/main" noChangeAspect="1"/>
+            </wp:cNvGraphicFramePr>
+            <a:graphic xmlns:a="http://schemas.openxmlformats.org/drawingml/2006/main">
+              <a:graphicData uri="http://schemas.openxmlformats.org/drawingml/2006/picture">
+                <pic:pic xmlns:pic="http://schemas.openxmlformats.org/drawingml/2006/picture">
+                  <pic:nvPicPr>
+                    <pic:cNvPr id="9" name="Image 9"/>
+                    <pic:cNvPicPr/>
+                  </pic:nvPicPr>
+                  <pic:blipFill>
+                    <a:blip r:embed="rId15">
+                      <a:extLst>
+                        <a:ext uri="{28A0092B-C50C-407E-A947-70E740481C1C}">
+                          <a14:useLocalDpi xmlns:a14="http://schemas.microsoft.com/office/drawing/2010/main" val="0"/>
+                        </a:ext>
+                      </a:extLst>
+                    </a:blip>
+                    <a:stretch>
+                      <a:fillRect/>
+                    </a:stretch>
+                  </pic:blipFill>
+                  <pic:spPr>
+                    <a:xfrm>
+                      <a:off x="0" y="0"/>
+                      <a:ext cx="2181225" cy="952500"/>
+                    </a:xfrm>
+                    <a:prstGeom prst="rect">
+                      <a:avLst/>
+                    </a:prstGeom>
+                  </pic:spPr>
+                </pic:pic>
+              </a:graphicData>
+            </a:graphic>
+          </wp:inline>
+        </w:drawing>
+      </w:r>
+    </w:p>
+    <w:p>
+      <w:pPr>
+        <w:rPr>
+          <w:lang w:val="fr-MA"/>
+        </w:rPr>
+      </w:pPr>
+      <w:r>
+        <w:rPr>
+          <w:lang w:val="fr-MA"/>
+        </w:rPr>
+        <w:t>On va nommer notre realm ‘’</w:t>
+      </w:r>
+      <w:r>
+        <w:rPr>
+          <w:lang w:val="fr-MA"/>
+        </w:rPr>
+        <w:t>MySynthesisLab-realm</w:t>
+      </w:r>
+      <w:r>
+        <w:rPr>
+          <w:lang w:val="fr-MA"/>
+        </w:rPr>
+        <w:t>’’ :</w:t>
+      </w:r>
+    </w:p>
+    <w:p>
+      <w:pPr>
+        <w:ind w:firstLine="0"/>
+        <w:jc w:val="center"/>
+        <w:rPr>
+          <w:lang w:val="fr-MA"/>
+        </w:rPr>
+      </w:pPr>
+      <w:r>
+        <w:rPr>
+          <w:noProof/>
+        </w:rPr>
+        <w:drawing>
+          <wp:inline distT="0" distB="0" distL="0" distR="0" wp14:anchorId="586EA25B" wp14:editId="32D5098B">
+            <wp:extent cx="6121400" cy="1757045"/>
+            <wp:effectExtent l="0" t="0" r="0" b="0"/>
+            <wp:docPr id="10" name="Image 10"/>
+            <wp:cNvGraphicFramePr>
+              <a:graphicFrameLocks xmlns:a="http://schemas.openxmlformats.org/drawingml/2006/main" noChangeAspect="1"/>
+            </wp:cNvGraphicFramePr>
+            <a:graphic xmlns:a="http://schemas.openxmlformats.org/drawingml/2006/main">
+              <a:graphicData uri="http://schemas.openxmlformats.org/drawingml/2006/picture">
+                <pic:pic xmlns:pic="http://schemas.openxmlformats.org/drawingml/2006/picture">
+                  <pic:nvPicPr>
+                    <pic:cNvPr id="1" name=""/>
+                    <pic:cNvPicPr/>
+                  </pic:nvPicPr>
+                  <pic:blipFill>
+                    <a:blip r:embed="rId16"/>
+                    <a:stretch>
+                      <a:fillRect/>
+                    </a:stretch>
+                  </pic:blipFill>
+                  <pic:spPr>
+                    <a:xfrm>
+                      <a:off x="0" y="0"/>
+                      <a:ext cx="6121400" cy="1757045"/>
+                    </a:xfrm>
+                    <a:prstGeom prst="rect">
+                      <a:avLst/>
+                    </a:prstGeom>
+                  </pic:spPr>
+                </pic:pic>
+              </a:graphicData>
+            </a:graphic>
+          </wp:inline>
+        </w:drawing>
+      </w:r>
+    </w:p>
+    <w:p>
+      <w:pPr>
+        <w:pStyle w:val="Titre3"/>
+      </w:pPr>
+      <w:r>
+        <w:lastRenderedPageBreak/>
+        <w:t>Le client à sécuriser</w:t>
+      </w:r>
+      <w:r>
+        <w:t xml:space="preserve"> </w:t>
+      </w:r>
+      <w:r>
+        <w:t>en mode public client</w:t>
+      </w:r>
+      <w:r>
+        <w:t> :</w:t>
+      </w:r>
+    </w:p>
+    <w:p>
+      <w:pPr>
+        <w:ind w:firstLine="0"/>
+        <w:jc w:val="center"/>
+        <w:rPr>
+          <w:lang w:val="fr-MA"/>
+        </w:rPr>
+      </w:pPr>
+      <w:r>
+        <w:rPr>
+          <w:noProof/>
+        </w:rPr>
+        <w:drawing>
+          <wp:inline distT="0" distB="0" distL="0" distR="0" wp14:anchorId="6A52B8CA" wp14:editId="0D861D88">
+            <wp:extent cx="6121400" cy="2112010"/>
+            <wp:effectExtent l="0" t="0" r="0" b="2540"/>
+            <wp:docPr id="11" name="Image 11"/>
+            <wp:cNvGraphicFramePr>
+              <a:graphicFrameLocks xmlns:a="http://schemas.openxmlformats.org/drawingml/2006/main" noChangeAspect="1"/>
+            </wp:cNvGraphicFramePr>
+            <a:graphic xmlns:a="http://schemas.openxmlformats.org/drawingml/2006/main">
+              <a:graphicData uri="http://schemas.openxmlformats.org/drawingml/2006/picture">
+                <pic:pic xmlns:pic="http://schemas.openxmlformats.org/drawingml/2006/picture">
+                  <pic:nvPicPr>
+                    <pic:cNvPr id="1" name=""/>
+                    <pic:cNvPicPr/>
+                  </pic:nvPicPr>
+                  <pic:blipFill>
+                    <a:blip r:embed="rId17"/>
+                    <a:stretch>
+                      <a:fillRect/>
+                    </a:stretch>
+                  </pic:blipFill>
+                  <pic:spPr>
+                    <a:xfrm>
+                      <a:off x="0" y="0"/>
+                      <a:ext cx="6121400" cy="2112010"/>
+                    </a:xfrm>
+                    <a:prstGeom prst="rect">
+                      <a:avLst/>
+                    </a:prstGeom>
+                  </pic:spPr>
+                </pic:pic>
+              </a:graphicData>
+            </a:graphic>
+          </wp:inline>
+        </w:drawing>
+      </w:r>
+    </w:p>
+    <w:p>
+      <w:pPr>
+        <w:ind w:firstLine="0"/>
+        <w:jc w:val="center"/>
+        <w:rPr>
+          <w:lang w:val="fr-MA"/>
+        </w:rPr>
+      </w:pPr>
+      <w:r>
+        <w:rPr>
+          <w:noProof/>
+        </w:rPr>
+        <w:drawing>
+          <wp:inline distT="0" distB="0" distL="0" distR="0" wp14:anchorId="1F63E8E8" wp14:editId="22D02D0A">
+            <wp:extent cx="6121400" cy="3359785"/>
+            <wp:effectExtent l="0" t="0" r="0" b="0"/>
+            <wp:docPr id="12" name="Image 12"/>
+            <wp:cNvGraphicFramePr>
+              <a:graphicFrameLocks xmlns:a="http://schemas.openxmlformats.org/drawingml/2006/main" noChangeAspect="1"/>
+            </wp:cNvGraphicFramePr>
+            <a:graphic xmlns:a="http://schemas.openxmlformats.org/drawingml/2006/main">
+              <a:graphicData uri="http://schemas.openxmlformats.org/drawingml/2006/picture">
+                <pic:pic xmlns:pic="http://schemas.openxmlformats.org/drawingml/2006/picture">
+                  <pic:nvPicPr>
+                    <pic:cNvPr id="1" name=""/>
+                    <pic:cNvPicPr/>
+                  </pic:nvPicPr>
+                  <pic:blipFill>
+                    <a:blip r:embed="rId18"/>
+                    <a:stretch>
+                      <a:fillRect/>
+                    </a:stretch>
+                  </pic:blipFill>
+                  <pic:spPr>
+                    <a:xfrm>
+                      <a:off x="0" y="0"/>
+                      <a:ext cx="6121400" cy="3359785"/>
+                    </a:xfrm>
+                    <a:prstGeom prst="rect">
+                      <a:avLst/>
+                    </a:prstGeom>
+                  </pic:spPr>
+                </pic:pic>
+              </a:graphicData>
+            </a:graphic>
+          </wp:inline>
+        </w:drawing>
+      </w:r>
+    </w:p>
+    <w:p>
+      <w:pPr>
+        <w:pStyle w:val="Titre3"/>
+      </w:pPr>
+      <w:r>
+        <w:t>Créer les rôles (USER, ADMIN, PRODUCT_MANAGER, CUSTOMER_MANAGER et BILLING_MANAGER)</w:t>
+      </w:r>
+      <w:r>
+        <w:t> :</w:t>
+      </w:r>
+    </w:p>
+    <w:p>
+      <w:pPr>
+        <w:ind w:firstLine="0"/>
+        <w:jc w:val="center"/>
+        <w:rPr>
+          <w:lang w:val="fr-MA"/>
+        </w:rPr>
+      </w:pPr>
+      <w:r>
+        <w:rPr>
+          <w:noProof/>
+        </w:rPr>
+        <w:drawing>
+          <wp:inline distT="0" distB="0" distL="0" distR="0" wp14:anchorId="27549053" wp14:editId="1FE3F752">
+            <wp:extent cx="6121400" cy="1893570"/>
+            <wp:effectExtent l="0" t="0" r="0" b="0"/>
+            <wp:docPr id="13" name="Image 13"/>
+            <wp:cNvGraphicFramePr>
+              <a:graphicFrameLocks xmlns:a="http://schemas.openxmlformats.org/drawingml/2006/main" noChangeAspect="1"/>
+            </wp:cNvGraphicFramePr>
+            <a:graphic xmlns:a="http://schemas.openxmlformats.org/drawingml/2006/main">
+              <a:graphicData uri="http://schemas.openxmlformats.org/drawingml/2006/picture">
+                <pic:pic xmlns:pic="http://schemas.openxmlformats.org/drawingml/2006/picture">
+                  <pic:nvPicPr>
+                    <pic:cNvPr id="1" name=""/>
+                    <pic:cNvPicPr/>
+                  </pic:nvPicPr>
+                  <pic:blipFill>
+                    <a:blip r:embed="rId19"/>
+                    <a:stretch>
+                      <a:fillRect/>
+                    </a:stretch>
+                  </pic:blipFill>
+                  <pic:spPr>
+                    <a:xfrm>
+                      <a:off x="0" y="0"/>
+                      <a:ext cx="6121400" cy="1893570"/>
+                    </a:xfrm>
+                    <a:prstGeom prst="rect">
+                      <a:avLst/>
+                    </a:prstGeom>
+                  </pic:spPr>
+                </pic:pic>
+              </a:graphicData>
+            </a:graphic>
+          </wp:inline>
+        </w:drawing>
+      </w:r>
+    </w:p>
+    <w:p>
+      <w:pPr>
+        <w:pStyle w:val="Titre3"/>
+      </w:pPr>
+      <w:r>
+        <w:lastRenderedPageBreak/>
+        <w:t>Créer quelques utilisateurs</w:t>
+      </w:r>
+      <w:r>
+        <w:t> :</w:t>
+      </w:r>
+    </w:p>
+    <w:p>
+      <w:pPr>
+        <w:ind w:firstLine="0"/>
+        <w:jc w:val="center"/>
+        <w:rPr>
+          <w:lang w:val="fr-MA"/>
+        </w:rPr>
+      </w:pPr>
+      <w:r>
+        <w:rPr>
+          <w:noProof/>
+        </w:rPr>
+        <w:drawing>
+          <wp:inline distT="0" distB="0" distL="0" distR="0" wp14:anchorId="77C9AAFC" wp14:editId="03A4D35C">
+            <wp:extent cx="6121400" cy="1123315"/>
+            <wp:effectExtent l="0" t="0" r="0" b="635"/>
+            <wp:docPr id="14" name="Image 14"/>
+            <wp:cNvGraphicFramePr>
+              <a:graphicFrameLocks xmlns:a="http://schemas.openxmlformats.org/drawingml/2006/main" noChangeAspect="1"/>
+            </wp:cNvGraphicFramePr>
+            <a:graphic xmlns:a="http://schemas.openxmlformats.org/drawingml/2006/main">
+              <a:graphicData uri="http://schemas.openxmlformats.org/drawingml/2006/picture">
+                <pic:pic xmlns:pic="http://schemas.openxmlformats.org/drawingml/2006/picture">
+                  <pic:nvPicPr>
+                    <pic:cNvPr id="1" name=""/>
+                    <pic:cNvPicPr/>
+                  </pic:nvPicPr>
+                  <pic:blipFill>
+                    <a:blip r:embed="rId20"/>
+                    <a:stretch>
+                      <a:fillRect/>
+                    </a:stretch>
+                  </pic:blipFill>
+                  <pic:spPr>
+                    <a:xfrm>
+                      <a:off x="0" y="0"/>
+                      <a:ext cx="6121400" cy="1123315"/>
+                    </a:xfrm>
+                    <a:prstGeom prst="rect">
+                      <a:avLst/>
+                    </a:prstGeom>
+                  </pic:spPr>
+                </pic:pic>
+              </a:graphicData>
+            </a:graphic>
+          </wp:inline>
+        </w:drawing>
+      </w:r>
+    </w:p>
+    <w:p>
+      <w:pPr>
+        <w:pStyle w:val="Titre3"/>
+      </w:pPr>
+      <w:r>
+        <w:t>Affecter les rôles aux utilisateurs</w:t>
+      </w:r>
+      <w:r>
+        <w:t> :</w:t>
+      </w:r>
+    </w:p>
+    <w:p>
+      <w:pPr>
+        <w:ind w:firstLine="0"/>
+        <w:jc w:val="center"/>
+        <w:rPr>
+          <w:lang w:val="fr-MA"/>
+        </w:rPr>
+      </w:pPr>
+      <w:r>
+        <w:rPr>
+          <w:noProof/>
+        </w:rPr>
+        <w:drawing>
+          <wp:inline distT="0" distB="0" distL="0" distR="0" wp14:anchorId="3E1D062B" wp14:editId="5625A17A">
+            <wp:extent cx="6121400" cy="2134235"/>
+            <wp:effectExtent l="0" t="0" r="0" b="0"/>
+            <wp:docPr id="15" name="Image 15"/>
+            <wp:cNvGraphicFramePr>
+              <a:graphicFrameLocks xmlns:a="http://schemas.openxmlformats.org/drawingml/2006/main" noChangeAspect="1"/>
+            </wp:cNvGraphicFramePr>
+            <a:graphic xmlns:a="http://schemas.openxmlformats.org/drawingml/2006/main">
+              <a:graphicData uri="http://schemas.openxmlformats.org/drawingml/2006/picture">
+                <pic:pic xmlns:pic="http://schemas.openxmlformats.org/drawingml/2006/picture">
+                  <pic:nvPicPr>
+                    <pic:cNvPr id="1" name=""/>
+                    <pic:cNvPicPr/>
+                  </pic:nvPicPr>
+                  <pic:blipFill>
+                    <a:blip r:embed="rId21"/>
+                    <a:stretch>
+                      <a:fillRect/>
+                    </a:stretch>
+                  </pic:blipFill>
+                  <pic:spPr>
+                    <a:xfrm>
+                      <a:off x="0" y="0"/>
+                      <a:ext cx="6121400" cy="2134235"/>
+                    </a:xfrm>
+                    <a:prstGeom prst="rect">
+                      <a:avLst/>
+                    </a:prstGeom>
+                  </pic:spPr>
+                </pic:pic>
+              </a:graphicData>
+            </a:graphic>
+          </wp:inline>
+        </w:drawing>
+      </w:r>
+    </w:p>
+    <w:p>
+      <w:pPr>
+        <w:rPr>
+          <w:lang w:val="fr-MA"/>
+        </w:rPr>
+      </w:pPr>
+      <w:r>
+        <w:rPr>
+          <w:lang w:val="fr-MA"/>
+        </w:rPr>
+        <w:t>Même chose pour les autres utilisateurs.</w:t>
+      </w:r>
+    </w:p>
+    <w:p>
+      <w:pPr>
+        <w:pStyle w:val="Titre3"/>
+      </w:pPr>
+      <w:r>
+        <w:t>Tester l’authentification des utilisateurs en utilisant un client Rest</w:t>
+      </w:r>
+      <w:r>
+        <w:t> :</w:t>
+      </w:r>
+    </w:p>
+    <w:p>
+      <w:pPr>
+        <w:pStyle w:val="Paragraphedeliste"/>
+        <w:numPr>
+          <w:ilvl w:val="0"/>
+          <w:numId w:val="33"/>
+        </w:numPr>
+        <w:rPr>
+          <w:lang w:val="fr-MA"/>
+        </w:rPr>
+      </w:pPr>
+      <w:r>
+        <w:rPr>
+          <w:lang w:val="fr-MA"/>
+        </w:rPr>
+        <w:t>Authentification avec le mot de passe</w:t>
+      </w:r>
+      <w:r>
+        <w:rPr>
+          <w:lang w:val="fr-MA"/>
+        </w:rPr>
+        <w:t> :</w:t>
+      </w:r>
+    </w:p>
+    <w:p>
+      <w:pPr>
+        <w:ind w:firstLine="0"/>
+        <w:jc w:val="center"/>
+        <w:rPr>
+          <w:lang w:val="fr-MA"/>
+        </w:rPr>
+      </w:pPr>
+      <w:r>
+        <w:rPr>
+          <w:noProof/>
+        </w:rPr>
+        <w:drawing>
+          <wp:inline distT="0" distB="0" distL="0" distR="0" wp14:anchorId="215DE342" wp14:editId="3A538521">
+            <wp:extent cx="6121400" cy="3075940"/>
+            <wp:effectExtent l="0" t="0" r="0" b="0"/>
+            <wp:docPr id="16" name="Image 16"/>
+            <wp:cNvGraphicFramePr>
+              <a:graphicFrameLocks xmlns:a="http://schemas.openxmlformats.org/drawingml/2006/main" noChangeAspect="1"/>
+            </wp:cNvGraphicFramePr>
+            <a:graphic xmlns:a="http://schemas.openxmlformats.org/drawingml/2006/main">
+              <a:graphicData uri="http://schemas.openxmlformats.org/drawingml/2006/picture">
+                <pic:pic xmlns:pic="http://schemas.openxmlformats.org/drawingml/2006/picture">
+                  <pic:nvPicPr>
+                    <pic:cNvPr id="1" name=""/>
+                    <pic:cNvPicPr/>
+                  </pic:nvPicPr>
+                  <pic:blipFill>
+                    <a:blip r:embed="rId22"/>
+                    <a:stretch>
+                      <a:fillRect/>
+                    </a:stretch>
+                  </pic:blipFill>
+                  <pic:spPr>
+                    <a:xfrm>
+                      <a:off x="0" y="0"/>
+                      <a:ext cx="6121400" cy="3075940"/>
+                    </a:xfrm>
+                    <a:prstGeom prst="rect">
+                      <a:avLst/>
+                    </a:prstGeom>
+                  </pic:spPr>
+                </pic:pic>
+              </a:graphicData>
+            </a:graphic>
+          </wp:inline>
+        </w:drawing>
+      </w:r>
+    </w:p>
+    <w:p>
+      <w:pPr>
+        <w:pStyle w:val="Paragraphedeliste"/>
+        <w:numPr>
+          <w:ilvl w:val="0"/>
+          <w:numId w:val="33"/>
+        </w:numPr>
+        <w:rPr>
+          <w:lang w:val="fr-MA"/>
+        </w:rPr>
+      </w:pPr>
+      <w:r>
+        <w:rPr>
+          <w:lang w:val="fr-MA"/>
+        </w:rPr>
+        <w:t>Authentification avec le Refresh Token</w:t>
+      </w:r>
+      <w:r>
+        <w:rPr>
+          <w:lang w:val="fr-MA"/>
+        </w:rPr>
+        <w:t> :</w:t>
+      </w:r>
+    </w:p>
+    <w:p>
+      <w:pPr>
+        <w:ind w:firstLine="0"/>
+        <w:jc w:val="center"/>
+        <w:rPr>
+          <w:lang w:val="fr-MA"/>
+        </w:rPr>
+      </w:pPr>
+      <w:r>
+        <w:rPr>
+          <w:noProof/>
+        </w:rPr>
+        <w:lastRenderedPageBreak/>
+        <w:drawing>
+          <wp:inline distT="0" distB="0" distL="0" distR="0" wp14:anchorId="5FE44597" wp14:editId="1178125A">
+            <wp:extent cx="6121400" cy="3060700"/>
+            <wp:effectExtent l="0" t="0" r="0" b="6350"/>
+            <wp:docPr id="17" name="Image 17"/>
+            <wp:cNvGraphicFramePr>
+              <a:graphicFrameLocks xmlns:a="http://schemas.openxmlformats.org/drawingml/2006/main" noChangeAspect="1"/>
+            </wp:cNvGraphicFramePr>
+            <a:graphic xmlns:a="http://schemas.openxmlformats.org/drawingml/2006/main">
+              <a:graphicData uri="http://schemas.openxmlformats.org/drawingml/2006/picture">
+                <pic:pic xmlns:pic="http://schemas.openxmlformats.org/drawingml/2006/picture">
+                  <pic:nvPicPr>
+                    <pic:cNvPr id="1" name=""/>
+                    <pic:cNvPicPr/>
+                  </pic:nvPicPr>
+                  <pic:blipFill>
+                    <a:blip r:embed="rId23"/>
+                    <a:stretch>
+                      <a:fillRect/>
+                    </a:stretch>
+                  </pic:blipFill>
+                  <pic:spPr>
+                    <a:xfrm>
+                      <a:off x="0" y="0"/>
+                      <a:ext cx="6121400" cy="3060700"/>
+                    </a:xfrm>
+                    <a:prstGeom prst="rect">
+                      <a:avLst/>
+                    </a:prstGeom>
+                  </pic:spPr>
+                </pic:pic>
+              </a:graphicData>
+            </a:graphic>
+          </wp:inline>
+        </w:drawing>
+      </w:r>
+    </w:p>
+    <w:p>
+      <w:pPr>
+        <w:pStyle w:val="Titre3"/>
+      </w:pPr>
+      <w:r>
+        <w:t>Personnaliser le paramétrage</w:t>
+      </w:r>
+      <w:r>
+        <w:t xml:space="preserve"> </w:t>
+      </w:r>
+      <w:r>
+        <w:t>des timeouts</w:t>
+      </w:r>
+      <w:r>
+        <w:t xml:space="preserve"> des tokens</w:t>
+      </w:r>
+      <w:r>
+        <w:t> :</w:t>
+      </w:r>
+    </w:p>
+    <w:p>
+      <w:pPr>
+        <w:ind w:firstLine="0"/>
+        <w:jc w:val="center"/>
+        <w:rPr>
+          <w:lang w:val="fr-MA"/>
+        </w:rPr>
+      </w:pPr>
+      <w:r>
+        <w:rPr>
+          <w:noProof/>
+        </w:rPr>
+        <w:drawing>
+          <wp:inline distT="0" distB="0" distL="0" distR="0" wp14:anchorId="1D51813D" wp14:editId="5AD7BF6D">
+            <wp:extent cx="3448050" cy="342900"/>
+            <wp:effectExtent l="0" t="0" r="0" b="0"/>
+            <wp:docPr id="18" name="Image 18"/>
+            <wp:cNvGraphicFramePr>
+              <a:graphicFrameLocks xmlns:a="http://schemas.openxmlformats.org/drawingml/2006/main" noChangeAspect="1"/>
+            </wp:cNvGraphicFramePr>
+            <a:graphic xmlns:a="http://schemas.openxmlformats.org/drawingml/2006/main">
+              <a:graphicData uri="http://schemas.openxmlformats.org/drawingml/2006/picture">
+                <pic:pic xmlns:pic="http://schemas.openxmlformats.org/drawingml/2006/picture">
+                  <pic:nvPicPr>
+                    <pic:cNvPr id="1" name=""/>
+                    <pic:cNvPicPr/>
+                  </pic:nvPicPr>
+                  <pic:blipFill>
+                    <a:blip r:embed="rId24"/>
+                    <a:stretch>
+                      <a:fillRect/>
+                    </a:stretch>
+                  </pic:blipFill>
+                  <pic:spPr>
+                    <a:xfrm>
+                      <a:off x="0" y="0"/>
+                      <a:ext cx="3448050" cy="342900"/>
+                    </a:xfrm>
+                    <a:prstGeom prst="rect">
+                      <a:avLst/>
+                    </a:prstGeom>
+                  </pic:spPr>
+                </pic:pic>
+              </a:graphicData>
+            </a:graphic>
+          </wp:inline>
+        </w:drawing>
+      </w:r>
+    </w:p>
+    <w:p>
+      <w:pPr>
+        <w:jc w:val="center"/>
+        <w:rPr>
+          <w:lang w:val="fr-MA"/>
+        </w:rPr>
+      </w:pPr>
+      <w:r>
+        <w:rPr>
+          <w:noProof/>
+        </w:rPr>
+        <w:drawing>
+          <wp:inline distT="0" distB="0" distL="0" distR="0" wp14:anchorId="0ACBD486" wp14:editId="48A4DAB1">
+            <wp:extent cx="3762375" cy="390525"/>
+            <wp:effectExtent l="0" t="0" r="9525" b="9525"/>
+            <wp:docPr id="19" name="Image 19"/>
+            <wp:cNvGraphicFramePr>
+              <a:graphicFrameLocks xmlns:a="http://schemas.openxmlformats.org/drawingml/2006/main" noChangeAspect="1"/>
+            </wp:cNvGraphicFramePr>
+            <a:graphic xmlns:a="http://schemas.openxmlformats.org/drawingml/2006/main">
+              <a:graphicData uri="http://schemas.openxmlformats.org/drawingml/2006/picture">
+                <pic:pic xmlns:pic="http://schemas.openxmlformats.org/drawingml/2006/picture">
+                  <pic:nvPicPr>
+                    <pic:cNvPr id="1" name=""/>
+                    <pic:cNvPicPr/>
+                  </pic:nvPicPr>
+                  <pic:blipFill>
+                    <a:blip r:embed="rId25"/>
+                    <a:stretch>
+                      <a:fillRect/>
+                    </a:stretch>
+                  </pic:blipFill>
+                  <pic:spPr>
+                    <a:xfrm>
+                      <a:off x="0" y="0"/>
+                      <a:ext cx="3762375" cy="390525"/>
+                    </a:xfrm>
+                    <a:prstGeom prst="rect">
+                      <a:avLst/>
+                    </a:prstGeom>
+                  </pic:spPr>
+                </pic:pic>
+              </a:graphicData>
+            </a:graphic>
+          </wp:inline>
+        </w:drawing>
+      </w:r>
+    </w:p>
     <w:p>
       <w:pPr>
         <w:pStyle w:val="Titre1"/>
       </w:pPr>
-      <w:bookmarkStart w:id="3" w:name="_Toc58578340"/>
+      <w:bookmarkStart w:id="4" w:name="_Toc58578340"/>
       <w:r>
         <w:t>Code source :</w:t>
       </w:r>
-      <w:bookmarkEnd w:id="3"/>
+      <w:bookmarkEnd w:id="4"/>
     </w:p>
     <w:p>
       <w:pPr>
@@ -1334,7 +1972,7 @@
           <w:lang w:val="fr-MA"/>
         </w:rPr>
       </w:pPr>
-      <w:hyperlink r:id="rId12" w:history="1">
+      <w:hyperlink r:id="rId26" w:history="1">
         <w:r>
           <w:rPr>
             <w:rStyle w:val="Lienhypertexte"/>
@@ -1353,8 +1991,8 @@
       </w:r>
     </w:p>
     <w:sectPr>
-      <w:headerReference w:type="default" r:id="rId13"/>
-      <w:footerReference w:type="default" r:id="rId14"/>
+      <w:headerReference w:type="default" r:id="rId27"/>
+      <w:footerReference w:type="default" r:id="rId28"/>
       <w:pgSz w:w="11900" w:h="16840"/>
       <w:pgMar w:top="1112" w:right="1120" w:bottom="1109" w:left="1140" w:header="432" w:footer="0" w:gutter="0"/>
       <w:cols w:space="0" w:equalWidth="0">
@@ -1431,14 +2069,27 @@
     <w:r>
       <w:t xml:space="preserve"> | </w:t>
     </w:r>
-    <w:fldSimple w:instr=" NUMPAGES  \* Arabic  \* MERGEFORMAT ">
-      <w:r>
-        <w:rPr>
-          <w:noProof/>
-        </w:rPr>
-        <w:t>4</w:t>
-      </w:r>
-    </w:fldSimple>
+    <w:r>
+      <w:fldChar w:fldCharType="begin"/>
+    </w:r>
+    <w:r>
+      <w:instrText xml:space="preserve"> NUMPAGES  \* Arabic  \* MERGEFORMAT </w:instrText>
+    </w:r>
+    <w:r>
+      <w:fldChar w:fldCharType="separate"/>
+    </w:r>
+    <w:r>
+      <w:rPr>
+        <w:noProof/>
+      </w:rPr>
+      <w:t>4</w:t>
+    </w:r>
+    <w:r>
+      <w:rPr>
+        <w:noProof/>
+      </w:rPr>
+      <w:fldChar w:fldCharType="end"/>
+    </w:r>
   </w:p>
   <w:p>
     <w:pPr>
@@ -2871,6 +3522,119 @@
     </w:lvl>
   </w:abstractNum>
   <w:abstractNum w:abstractNumId="16" w15:restartNumberingAfterBreak="0">
+    <w:nsid w:val="24091C9D"/>
+    <w:multiLevelType w:val="hybridMultilevel"/>
+    <w:tmpl w:val="F3188994"/>
+    <w:lvl w:ilvl="0" w:tplc="04090001">
+      <w:start w:val="1"/>
+      <w:numFmt w:val="bullet"/>
+      <w:lvlText w:val=""/>
+      <w:lvlJc w:val="left"/>
+      <w:pPr>
+        <w:ind w:left="1080" w:hanging="360"/>
+      </w:pPr>
+      <w:rPr>
+        <w:rFonts w:ascii="Symbol" w:hAnsi="Symbol" w:hint="default"/>
+      </w:rPr>
+    </w:lvl>
+    <w:lvl w:ilvl="1" w:tplc="04090003" w:tentative="1">
+      <w:start w:val="1"/>
+      <w:numFmt w:val="bullet"/>
+      <w:lvlText w:val="o"/>
+      <w:lvlJc w:val="left"/>
+      <w:pPr>
+        <w:ind w:left="1800" w:hanging="360"/>
+      </w:pPr>
+      <w:rPr>
+        <w:rFonts w:ascii="Courier New" w:hAnsi="Courier New" w:cs="Courier New" w:hint="default"/>
+      </w:rPr>
+    </w:lvl>
+    <w:lvl w:ilvl="2" w:tplc="04090005" w:tentative="1">
+      <w:start w:val="1"/>
+      <w:numFmt w:val="bullet"/>
+      <w:lvlText w:val=""/>
+      <w:lvlJc w:val="left"/>
+      <w:pPr>
+        <w:ind w:left="2520" w:hanging="360"/>
+      </w:pPr>
+      <w:rPr>
+        <w:rFonts w:ascii="Wingdings" w:hAnsi="Wingdings" w:hint="default"/>
+      </w:rPr>
+    </w:lvl>
+    <w:lvl w:ilvl="3" w:tplc="04090001" w:tentative="1">
+      <w:start w:val="1"/>
+      <w:numFmt w:val="bullet"/>
+      <w:lvlText w:val=""/>
+      <w:lvlJc w:val="left"/>
+      <w:pPr>
+        <w:ind w:left="3240" w:hanging="360"/>
+      </w:pPr>
+      <w:rPr>
+        <w:rFonts w:ascii="Symbol" w:hAnsi="Symbol" w:hint="default"/>
+      </w:rPr>
+    </w:lvl>
+    <w:lvl w:ilvl="4" w:tplc="04090003" w:tentative="1">
+      <w:start w:val="1"/>
+      <w:numFmt w:val="bullet"/>
+      <w:lvlText w:val="o"/>
+      <w:lvlJc w:val="left"/>
+      <w:pPr>
+        <w:ind w:left="3960" w:hanging="360"/>
+      </w:pPr>
+      <w:rPr>
+        <w:rFonts w:ascii="Courier New" w:hAnsi="Courier New" w:cs="Courier New" w:hint="default"/>
+      </w:rPr>
+    </w:lvl>
+    <w:lvl w:ilvl="5" w:tplc="04090005" w:tentative="1">
+      <w:start w:val="1"/>
+      <w:numFmt w:val="bullet"/>
+      <w:lvlText w:val=""/>
+      <w:lvlJc w:val="left"/>
+      <w:pPr>
+        <w:ind w:left="4680" w:hanging="360"/>
+      </w:pPr>
+      <w:rPr>
+        <w:rFonts w:ascii="Wingdings" w:hAnsi="Wingdings" w:hint="default"/>
+      </w:rPr>
+    </w:lvl>
+    <w:lvl w:ilvl="6" w:tplc="04090001" w:tentative="1">
+      <w:start w:val="1"/>
+      <w:numFmt w:val="bullet"/>
+      <w:lvlText w:val=""/>
+      <w:lvlJc w:val="left"/>
+      <w:pPr>
+        <w:ind w:left="5400" w:hanging="360"/>
+      </w:pPr>
+      <w:rPr>
+        <w:rFonts w:ascii="Symbol" w:hAnsi="Symbol" w:hint="default"/>
+      </w:rPr>
+    </w:lvl>
+    <w:lvl w:ilvl="7" w:tplc="04090003" w:tentative="1">
+      <w:start w:val="1"/>
+      <w:numFmt w:val="bullet"/>
+      <w:lvlText w:val="o"/>
+      <w:lvlJc w:val="left"/>
+      <w:pPr>
+        <w:ind w:left="6120" w:hanging="360"/>
+      </w:pPr>
+      <w:rPr>
+        <w:rFonts w:ascii="Courier New" w:hAnsi="Courier New" w:cs="Courier New" w:hint="default"/>
+      </w:rPr>
+    </w:lvl>
+    <w:lvl w:ilvl="8" w:tplc="04090005" w:tentative="1">
+      <w:start w:val="1"/>
+      <w:numFmt w:val="bullet"/>
+      <w:lvlText w:val=""/>
+      <w:lvlJc w:val="left"/>
+      <w:pPr>
+        <w:ind w:left="6840" w:hanging="360"/>
+      </w:pPr>
+      <w:rPr>
+        <w:rFonts w:ascii="Wingdings" w:hAnsi="Wingdings" w:hint="default"/>
+      </w:rPr>
+    </w:lvl>
+  </w:abstractNum>
+  <w:abstractNum w:abstractNumId="17" w15:restartNumberingAfterBreak="0">
     <w:nsid w:val="37810953"/>
     <w:multiLevelType w:val="hybridMultilevel"/>
     <w:tmpl w:val="C8644136"/>
@@ -2956,7 +3720,7 @@
       </w:pPr>
     </w:lvl>
   </w:abstractNum>
-  <w:abstractNum w:abstractNumId="17" w15:restartNumberingAfterBreak="0">
+  <w:abstractNum w:abstractNumId="18" w15:restartNumberingAfterBreak="0">
     <w:nsid w:val="3CC92295"/>
     <w:multiLevelType w:val="hybridMultilevel"/>
     <w:tmpl w:val="DE7E396A"/>
@@ -3042,7 +3806,7 @@
       </w:pPr>
     </w:lvl>
   </w:abstractNum>
-  <w:abstractNum w:abstractNumId="18" w15:restartNumberingAfterBreak="0">
+  <w:abstractNum w:abstractNumId="19" w15:restartNumberingAfterBreak="0">
     <w:nsid w:val="3D437686"/>
     <w:multiLevelType w:val="hybridMultilevel"/>
     <w:tmpl w:val="67AA72E8"/>
@@ -3154,7 +3918,7 @@
       </w:rPr>
     </w:lvl>
   </w:abstractNum>
-  <w:abstractNum w:abstractNumId="19" w15:restartNumberingAfterBreak="0">
+  <w:abstractNum w:abstractNumId="20" w15:restartNumberingAfterBreak="0">
     <w:nsid w:val="3F0557B1"/>
     <w:multiLevelType w:val="hybridMultilevel"/>
     <w:tmpl w:val="0C8465CE"/>
@@ -3267,7 +4031,7 @@
       </w:rPr>
     </w:lvl>
   </w:abstractNum>
-  <w:abstractNum w:abstractNumId="20" w15:restartNumberingAfterBreak="0">
+  <w:abstractNum w:abstractNumId="21" w15:restartNumberingAfterBreak="0">
     <w:nsid w:val="4056536D"/>
     <w:multiLevelType w:val="hybridMultilevel"/>
     <w:tmpl w:val="7D709576"/>
@@ -3356,7 +4120,7 @@
       </w:pPr>
     </w:lvl>
   </w:abstractNum>
-  <w:abstractNum w:abstractNumId="21" w15:restartNumberingAfterBreak="0">
+  <w:abstractNum w:abstractNumId="22" w15:restartNumberingAfterBreak="0">
     <w:nsid w:val="420C7EDD"/>
     <w:multiLevelType w:val="hybridMultilevel"/>
     <w:tmpl w:val="8972828A"/>
@@ -3442,7 +4206,94 @@
       </w:pPr>
     </w:lvl>
   </w:abstractNum>
-  <w:abstractNum w:abstractNumId="22" w15:restartNumberingAfterBreak="0">
+  <w:abstractNum w:abstractNumId="23" w15:restartNumberingAfterBreak="0">
+    <w:nsid w:val="444961CC"/>
+    <w:multiLevelType w:val="hybridMultilevel"/>
+    <w:tmpl w:val="F21A7D88"/>
+    <w:lvl w:ilvl="0" w:tplc="3B9AD1C6">
+      <w:start w:val="1"/>
+      <w:numFmt w:val="lowerLetter"/>
+      <w:pStyle w:val="Titre3"/>
+      <w:lvlText w:val="%1)"/>
+      <w:lvlJc w:val="left"/>
+      <w:pPr>
+        <w:ind w:left="1080" w:hanging="360"/>
+      </w:pPr>
+    </w:lvl>
+    <w:lvl w:ilvl="1" w:tplc="04090019" w:tentative="1">
+      <w:start w:val="1"/>
+      <w:numFmt w:val="lowerLetter"/>
+      <w:lvlText w:val="%2."/>
+      <w:lvlJc w:val="left"/>
+      <w:pPr>
+        <w:ind w:left="1800" w:hanging="360"/>
+      </w:pPr>
+    </w:lvl>
+    <w:lvl w:ilvl="2" w:tplc="0409001B" w:tentative="1">
+      <w:start w:val="1"/>
+      <w:numFmt w:val="lowerRoman"/>
+      <w:lvlText w:val="%3."/>
+      <w:lvlJc w:val="right"/>
+      <w:pPr>
+        <w:ind w:left="2520" w:hanging="180"/>
+      </w:pPr>
+    </w:lvl>
+    <w:lvl w:ilvl="3" w:tplc="0409000F" w:tentative="1">
+      <w:start w:val="1"/>
+      <w:numFmt w:val="decimal"/>
+      <w:lvlText w:val="%4."/>
+      <w:lvlJc w:val="left"/>
+      <w:pPr>
+        <w:ind w:left="3240" w:hanging="360"/>
+      </w:pPr>
+    </w:lvl>
+    <w:lvl w:ilvl="4" w:tplc="04090019" w:tentative="1">
+      <w:start w:val="1"/>
+      <w:numFmt w:val="lowerLetter"/>
+      <w:lvlText w:val="%5."/>
+      <w:lvlJc w:val="left"/>
+      <w:pPr>
+        <w:ind w:left="3960" w:hanging="360"/>
+      </w:pPr>
+    </w:lvl>
+    <w:lvl w:ilvl="5" w:tplc="0409001B" w:tentative="1">
+      <w:start w:val="1"/>
+      <w:numFmt w:val="lowerRoman"/>
+      <w:lvlText w:val="%6."/>
+      <w:lvlJc w:val="right"/>
+      <w:pPr>
+        <w:ind w:left="4680" w:hanging="180"/>
+      </w:pPr>
+    </w:lvl>
+    <w:lvl w:ilvl="6" w:tplc="0409000F" w:tentative="1">
+      <w:start w:val="1"/>
+      <w:numFmt w:val="decimal"/>
+      <w:lvlText w:val="%7."/>
+      <w:lvlJc w:val="left"/>
+      <w:pPr>
+        <w:ind w:left="5400" w:hanging="360"/>
+      </w:pPr>
+    </w:lvl>
+    <w:lvl w:ilvl="7" w:tplc="04090019" w:tentative="1">
+      <w:start w:val="1"/>
+      <w:numFmt w:val="lowerLetter"/>
+      <w:lvlText w:val="%8."/>
+      <w:lvlJc w:val="left"/>
+      <w:pPr>
+        <w:ind w:left="6120" w:hanging="360"/>
+      </w:pPr>
+    </w:lvl>
+    <w:lvl w:ilvl="8" w:tplc="0409001B" w:tentative="1">
+      <w:start w:val="1"/>
+      <w:numFmt w:val="lowerRoman"/>
+      <w:lvlText w:val="%9."/>
+      <w:lvlJc w:val="right"/>
+      <w:pPr>
+        <w:ind w:left="6840" w:hanging="180"/>
+      </w:pPr>
+    </w:lvl>
+  </w:abstractNum>
+  <w:abstractNum w:abstractNumId="24" w15:restartNumberingAfterBreak="0">
     <w:nsid w:val="44F477FD"/>
     <w:multiLevelType w:val="hybridMultilevel"/>
     <w:tmpl w:val="C3C28B74"/>
@@ -3534,7 +4385,7 @@
       </w:pPr>
     </w:lvl>
   </w:abstractNum>
-  <w:abstractNum w:abstractNumId="23" w15:restartNumberingAfterBreak="0">
+  <w:abstractNum w:abstractNumId="25" w15:restartNumberingAfterBreak="0">
     <w:nsid w:val="4B732D27"/>
     <w:multiLevelType w:val="hybridMultilevel"/>
     <w:tmpl w:val="CD6C244C"/>
@@ -3646,7 +4497,7 @@
       </w:rPr>
     </w:lvl>
   </w:abstractNum>
-  <w:abstractNum w:abstractNumId="24" w15:restartNumberingAfterBreak="0">
+  <w:abstractNum w:abstractNumId="26" w15:restartNumberingAfterBreak="0">
     <w:nsid w:val="4FFD68E4"/>
     <w:multiLevelType w:val="hybridMultilevel"/>
     <w:tmpl w:val="4CAAA620"/>
@@ -3762,7 +4613,7 @@
       </w:rPr>
     </w:lvl>
   </w:abstractNum>
-  <w:abstractNum w:abstractNumId="25" w15:restartNumberingAfterBreak="0">
+  <w:abstractNum w:abstractNumId="27" w15:restartNumberingAfterBreak="0">
     <w:nsid w:val="52776E87"/>
     <w:multiLevelType w:val="hybridMultilevel"/>
     <w:tmpl w:val="DEC26864"/>
@@ -3848,7 +4699,7 @@
       </w:pPr>
     </w:lvl>
   </w:abstractNum>
-  <w:abstractNum w:abstractNumId="26" w15:restartNumberingAfterBreak="0">
+  <w:abstractNum w:abstractNumId="28" w15:restartNumberingAfterBreak="0">
     <w:nsid w:val="54382F96"/>
     <w:multiLevelType w:val="hybridMultilevel"/>
     <w:tmpl w:val="23340E74"/>
@@ -3934,7 +4785,7 @@
       </w:pPr>
     </w:lvl>
   </w:abstractNum>
-  <w:abstractNum w:abstractNumId="27" w15:restartNumberingAfterBreak="0">
+  <w:abstractNum w:abstractNumId="29" w15:restartNumberingAfterBreak="0">
     <w:nsid w:val="616A74E8"/>
     <w:multiLevelType w:val="hybridMultilevel"/>
     <w:tmpl w:val="108C34FE"/>
@@ -4046,7 +4897,7 @@
       </w:rPr>
     </w:lvl>
   </w:abstractNum>
-  <w:abstractNum w:abstractNumId="28" w15:restartNumberingAfterBreak="0">
+  <w:abstractNum w:abstractNumId="30" w15:restartNumberingAfterBreak="0">
     <w:nsid w:val="66E94F63"/>
     <w:multiLevelType w:val="hybridMultilevel"/>
     <w:tmpl w:val="81C63272"/>
@@ -4159,7 +5010,7 @@
       </w:rPr>
     </w:lvl>
   </w:abstractNum>
-  <w:abstractNum w:abstractNumId="29" w15:restartNumberingAfterBreak="0">
+  <w:abstractNum w:abstractNumId="31" w15:restartNumberingAfterBreak="0">
     <w:nsid w:val="6C5E31C4"/>
     <w:multiLevelType w:val="multilevel"/>
     <w:tmpl w:val="D536052A"/>
@@ -4308,7 +5159,7 @@
       </w:rPr>
     </w:lvl>
   </w:abstractNum>
-  <w:abstractNum w:abstractNumId="30" w15:restartNumberingAfterBreak="0">
+  <w:abstractNum w:abstractNumId="32" w15:restartNumberingAfterBreak="0">
     <w:nsid w:val="6E0910DE"/>
     <w:multiLevelType w:val="hybridMultilevel"/>
     <w:tmpl w:val="B2669292"/>
@@ -4398,10 +5249,10 @@
     </w:lvl>
   </w:abstractNum>
   <w:num w:numId="1">
-    <w:abstractNumId w:val="27"/>
+    <w:abstractNumId w:val="29"/>
   </w:num>
   <w:num w:numId="2">
-    <w:abstractNumId w:val="29"/>
+    <w:abstractNumId w:val="31"/>
   </w:num>
   <w:num w:numId="3">
     <w:abstractNumId w:val="10"/>
@@ -4410,7 +5261,7 @@
     <w:abstractNumId w:val="13"/>
   </w:num>
   <w:num w:numId="5">
-    <w:abstractNumId w:val="30"/>
+    <w:abstractNumId w:val="32"/>
   </w:num>
   <w:num w:numId="6">
     <w:abstractNumId w:val="15"/>
@@ -4419,7 +5270,7 @@
     <w:abstractNumId w:val="11"/>
   </w:num>
   <w:num w:numId="8">
-    <w:abstractNumId w:val="16"/>
+    <w:abstractNumId w:val="17"/>
   </w:num>
   <w:num w:numId="9">
     <w:abstractNumId w:val="7"/>
@@ -4434,22 +5285,22 @@
     <w:abstractNumId w:val="8"/>
   </w:num>
   <w:num w:numId="13">
-    <w:abstractNumId w:val="25"/>
+    <w:abstractNumId w:val="27"/>
   </w:num>
   <w:num w:numId="14">
     <w:abstractNumId w:val="14"/>
   </w:num>
   <w:num w:numId="15">
-    <w:abstractNumId w:val="26"/>
+    <w:abstractNumId w:val="28"/>
   </w:num>
   <w:num w:numId="16">
-    <w:abstractNumId w:val="28"/>
+    <w:abstractNumId w:val="30"/>
   </w:num>
   <w:num w:numId="17">
-    <w:abstractNumId w:val="23"/>
+    <w:abstractNumId w:val="25"/>
   </w:num>
   <w:num w:numId="18">
-    <w:abstractNumId w:val="18"/>
+    <w:abstractNumId w:val="19"/>
   </w:num>
   <w:num w:numId="19">
     <w:abstractNumId w:val="9"/>
@@ -4473,22 +5324,28 @@
     <w:abstractNumId w:val="5"/>
   </w:num>
   <w:num w:numId="26">
-    <w:abstractNumId w:val="19"/>
+    <w:abstractNumId w:val="20"/>
   </w:num>
   <w:num w:numId="27">
-    <w:abstractNumId w:val="20"/>
+    <w:abstractNumId w:val="21"/>
   </w:num>
   <w:num w:numId="28">
+    <w:abstractNumId w:val="26"/>
+  </w:num>
+  <w:num w:numId="29">
+    <w:abstractNumId w:val="18"/>
+  </w:num>
+  <w:num w:numId="30">
+    <w:abstractNumId w:val="22"/>
+  </w:num>
+  <w:num w:numId="31">
     <w:abstractNumId w:val="24"/>
   </w:num>
-  <w:num w:numId="29">
-    <w:abstractNumId w:val="17"/>
+  <w:num w:numId="32">
+    <w:abstractNumId w:val="23"/>
   </w:num>
-  <w:num w:numId="30">
-    <w:abstractNumId w:val="21"/>
-  </w:num>
-  <w:num w:numId="31">
-    <w:abstractNumId w:val="22"/>
+  <w:num w:numId="33">
+    <w:abstractNumId w:val="16"/>
   </w:num>
 </w:numbering>
 </file>
@@ -4945,6 +5802,30 @@
       <w:color w:val="002060"/>
     </w:rPr>
   </w:style>
+  <w:style w:type="paragraph" w:styleId="Titre3">
+    <w:name w:val="heading 3"/>
+    <w:basedOn w:val="Normal"/>
+    <w:next w:val="Normal"/>
+    <w:link w:val="Titre3Car"/>
+    <w:uiPriority w:val="9"/>
+    <w:unhideWhenUsed/>
+    <w:qFormat/>
+    <w:rsid w:val="00773BF2"/>
+    <w:pPr>
+      <w:keepNext/>
+      <w:keepLines/>
+      <w:numPr>
+        <w:numId w:val="32"/>
+      </w:numPr>
+      <w:spacing w:before="40" w:after="0"/>
+      <w:outlineLvl w:val="2"/>
+    </w:pPr>
+    <w:rPr>
+      <w:rFonts w:asciiTheme="majorHAnsi" w:eastAsiaTheme="majorEastAsia" w:hAnsiTheme="majorHAnsi" w:cstheme="majorBidi"/>
+      <w:color w:val="1F4D78" w:themeColor="accent1" w:themeShade="7F"/>
+      <w:lang w:val="fr-MA"/>
+    </w:rPr>
+  </w:style>
   <w:style w:type="character" w:default="1" w:styleId="Policepardfaut">
     <w:name w:val="Default Paragraph Font"/>
     <w:uiPriority w:val="1"/>
@@ -5309,6 +6190,20 @@
       <w:lang w:val="fr-MA" w:eastAsia="fr-FR"/>
     </w:rPr>
   </w:style>
+  <w:style w:type="character" w:customStyle="1" w:styleId="Titre3Car">
+    <w:name w:val="Titre 3 Car"/>
+    <w:basedOn w:val="Policepardfaut"/>
+    <w:link w:val="Titre3"/>
+    <w:uiPriority w:val="9"/>
+    <w:rsid w:val="00773BF2"/>
+    <w:rPr>
+      <w:rFonts w:asciiTheme="majorHAnsi" w:eastAsiaTheme="majorEastAsia" w:hAnsiTheme="majorHAnsi" w:cstheme="majorBidi"/>
+      <w:color w:val="1F4D78" w:themeColor="accent1" w:themeShade="7F"/>
+      <w:sz w:val="24"/>
+      <w:szCs w:val="24"/>
+      <w:lang w:val="fr-MA"/>
+    </w:rPr>
+  </w:style>
 </w:styles>
 </file>
 

</xml_diff>

<commit_message>
Mise en place du service de Securite avec Keycloak
</commit_message>
<xml_diff>
--- a/Rapport(Mohamed Hammane).docx
+++ b/Rapport(Mohamed Hammane).docx
@@ -86,9 +86,18 @@
                 <w:rStyle w:val="Titredulivre"/>
                 <w:rFonts w:eastAsia="Calibri"/>
               </w:rPr>
-              <w:t>TP de synthèse Systèmes Distribués, Stream et batch processing</w:t>
+              <w:t xml:space="preserve">TP de synthèse Systèmes Distribués, Stream et batch </w:t>
+            </w:r>
+            <w:proofErr w:type="spellStart"/>
+            <w:r>
+              <w:rPr>
+                <w:rStyle w:val="Titredulivre"/>
+                <w:rFonts w:eastAsia="Calibri"/>
+              </w:rPr>
+              <w:t>processing</w:t>
             </w:r>
             <w:bookmarkEnd w:id="1"/>
+            <w:proofErr w:type="spellEnd"/>
           </w:p>
           <w:p>
             <w:pPr>
@@ -126,7 +135,39 @@
     </w:p>
     <w:p>
       <w:r>
-        <w:t>L’objectif est de créer un système distribué basé sur les micro-services permettant de gérer les factures des clients en y intégrant un système de sécurité basé sur Keycloak, Un Bus de messagerie avec KAFKA, un service de Stream processing avec Kafka Streams et un service de Batch Processing avec Spring Batch</w:t>
+        <w:t xml:space="preserve">L’objectif est de créer un système distribué basé sur les micro-services permettant de gérer les factures des clients en y intégrant un système de sécurité basé sur </w:t>
+      </w:r>
+      <w:proofErr w:type="spellStart"/>
+      <w:r>
+        <w:t>Keycloak</w:t>
+      </w:r>
+      <w:proofErr w:type="spellEnd"/>
+      <w:r>
+        <w:t xml:space="preserve">, Un Bus de messagerie avec KAFKA, un service de Stream </w:t>
+      </w:r>
+      <w:proofErr w:type="spellStart"/>
+      <w:r>
+        <w:t>processing</w:t>
+      </w:r>
+      <w:proofErr w:type="spellEnd"/>
+      <w:r>
+        <w:t xml:space="preserve"> avec Kafka </w:t>
+      </w:r>
+      <w:proofErr w:type="spellStart"/>
+      <w:r>
+        <w:t>Streams</w:t>
+      </w:r>
+      <w:proofErr w:type="spellEnd"/>
+      <w:r>
+        <w:t xml:space="preserve"> et un service de Batch </w:t>
+      </w:r>
+      <w:proofErr w:type="spellStart"/>
+      <w:r>
+        <w:t>Processing</w:t>
+      </w:r>
+      <w:proofErr w:type="spellEnd"/>
+      <w:r>
+        <w:t xml:space="preserve"> avec Spring Batch</w:t>
       </w:r>
       <w:r>
         <w:t>.</w:t>
@@ -137,7 +178,15 @@
     </w:p>
     <w:p>
       <w:r>
-        <w:t>A la fin, nous projetons appliquer pour cette application les patterns CQRS et Event Sourcing.</w:t>
+        <w:t xml:space="preserve">A la fin, nous projetons appliquer pour cette application les patterns CQRS et Event </w:t>
+      </w:r>
+      <w:proofErr w:type="spellStart"/>
+      <w:r>
+        <w:t>Sourcing</w:t>
+      </w:r>
+      <w:proofErr w:type="spellEnd"/>
+      <w:r>
+        <w:t>.</w:t>
       </w:r>
     </w:p>
     <w:p>
@@ -339,8 +388,13 @@
         </w:numPr>
       </w:pPr>
       <w:r>
-        <w:t>Mise en place du service de Sécurité avec Keycloak</w:t>
-      </w:r>
+        <w:t xml:space="preserve">Mise en place du service de Sécurité avec </w:t>
+      </w:r>
+      <w:proofErr w:type="spellStart"/>
+      <w:r>
+        <w:t>Keycloak</w:t>
+      </w:r>
+      <w:proofErr w:type="spellEnd"/>
       <w:r>
         <w:t> :</w:t>
       </w:r>
@@ -361,7 +415,15 @@
         <w:t xml:space="preserve"> </w:t>
       </w:r>
       <w:r>
-        <w:t>le serveur d’authentification OAuth2 Keycloak version 12.0.1</w:t>
+        <w:t xml:space="preserve">le serveur d’authentification OAuth2 </w:t>
+      </w:r>
+      <w:proofErr w:type="spellStart"/>
+      <w:r>
+        <w:t>Keycloak</w:t>
+      </w:r>
+      <w:proofErr w:type="spellEnd"/>
+      <w:r>
+        <w:t xml:space="preserve"> version 12.0.1</w:t>
       </w:r>
       <w:bookmarkEnd w:id="3"/>
       <w:r>
@@ -377,8 +439,13 @@
         </w:numPr>
       </w:pPr>
       <w:r>
-        <w:t>Créer un Realm</w:t>
-      </w:r>
+        <w:t xml:space="preserve">Créer un </w:t>
+      </w:r>
+      <w:proofErr w:type="spellStart"/>
+      <w:r>
+        <w:t>Realm</w:t>
+      </w:r>
+      <w:proofErr w:type="spellEnd"/>
       <w:r>
         <w:t>.</w:t>
       </w:r>
@@ -455,7 +522,15 @@
         </w:numPr>
       </w:pPr>
       <w:r>
-        <w:t>Tester l’authentification des utilisateurs en utilisant un client Rest comme ARC</w:t>
+        <w:t xml:space="preserve">Tester l’authentification des utilisateurs en utilisant un client </w:t>
+      </w:r>
+      <w:proofErr w:type="spellStart"/>
+      <w:r>
+        <w:t>Rest</w:t>
+      </w:r>
+      <w:proofErr w:type="spellEnd"/>
+      <w:r>
+        <w:t xml:space="preserve"> comme ARC</w:t>
       </w:r>
       <w:r>
         <w:t> :</w:t>
@@ -485,8 +560,21 @@
         </w:numPr>
       </w:pPr>
       <w:r>
-        <w:t>Authentification avec le Refresh Token</w:t>
-      </w:r>
+        <w:t xml:space="preserve">Authentification avec le </w:t>
+      </w:r>
+      <w:proofErr w:type="spellStart"/>
+      <w:r>
+        <w:t>Refresh</w:t>
+      </w:r>
+      <w:proofErr w:type="spellEnd"/>
+      <w:r>
+        <w:t xml:space="preserve"> </w:t>
+      </w:r>
+      <w:proofErr w:type="spellStart"/>
+      <w:r>
+        <w:t>Token</w:t>
+      </w:r>
+      <w:proofErr w:type="spellEnd"/>
     </w:p>
     <w:p>
       <w:pPr>
@@ -497,8 +585,21 @@
         </w:numPr>
       </w:pPr>
       <w:r>
-        <w:t>Personnaliser le paramétragedes timeout des tokens</w:t>
-      </w:r>
+        <w:t xml:space="preserve">Personnaliser le </w:t>
+      </w:r>
+      <w:proofErr w:type="spellStart"/>
+      <w:r>
+        <w:t>paramétragedes</w:t>
+      </w:r>
+      <w:proofErr w:type="spellEnd"/>
+      <w:r>
+        <w:t xml:space="preserve"> timeout des </w:t>
+      </w:r>
+      <w:proofErr w:type="spellStart"/>
+      <w:r>
+        <w:t>tokens</w:t>
+      </w:r>
+      <w:proofErr w:type="spellEnd"/>
       <w:r>
         <w:t>.</w:t>
       </w:r>
@@ -512,7 +613,23 @@
         </w:numPr>
       </w:pPr>
       <w:r>
-        <w:t>Sécurité l’ensemble des micro-services fonctionnels en mode Bearer-Only en utilisant Spring Security et des adaptateurs Keycloak. On suppose que les micro-services ne sont accessible que pour les utilisateurs authentifiés avec leurs rôles respectifs : PRODUCT_MANAGER, CUSTOMER_MANAGER et BILLING_MANAGER.</w:t>
+        <w:t xml:space="preserve">Sécurité l’ensemble des micro-services fonctionnels en mode </w:t>
+      </w:r>
+      <w:proofErr w:type="spellStart"/>
+      <w:r>
+        <w:t>Bearer-Only</w:t>
+      </w:r>
+      <w:proofErr w:type="spellEnd"/>
+      <w:r>
+        <w:t xml:space="preserve"> en utilisant Spring Security et des adaptateurs </w:t>
+      </w:r>
+      <w:proofErr w:type="spellStart"/>
+      <w:r>
+        <w:t>Keycloak</w:t>
+      </w:r>
+      <w:proofErr w:type="spellEnd"/>
+      <w:r>
+        <w:t>. On suppose que les micro-services ne sont accessible que pour les utilisateurs authentifiés avec leurs rôles respectifs : PRODUCT_MANAGER, CUSTOMER_MANAGER et BILLING_MANAGER.</w:t>
       </w:r>
     </w:p>
     <w:p>
@@ -535,9 +652,27 @@
       <w:r>
         <w:t xml:space="preserve"> </w:t>
       </w:r>
-      <w:r>
-        <w:t>Angulrar, React ou Spring MVC avec Thymeleaf</w:t>
-      </w:r>
+      <w:proofErr w:type="spellStart"/>
+      <w:r>
+        <w:t>Angulrar</w:t>
+      </w:r>
+      <w:proofErr w:type="spellEnd"/>
+      <w:r>
+        <w:t xml:space="preserve">, </w:t>
+      </w:r>
+      <w:proofErr w:type="spellStart"/>
+      <w:r>
+        <w:t>React</w:t>
+      </w:r>
+      <w:proofErr w:type="spellEnd"/>
+      <w:r>
+        <w:t xml:space="preserve"> ou Spring MVC avec </w:t>
+      </w:r>
+      <w:proofErr w:type="spellStart"/>
+      <w:r>
+        <w:t>Thymeleaf</w:t>
+      </w:r>
+      <w:proofErr w:type="spellEnd"/>
       <w:r>
         <w:t>.</w:t>
       </w:r>
@@ -551,8 +686,29 @@
         </w:numPr>
       </w:pPr>
       <w:r>
-        <w:t>Sécuriser l’application FrontEnden mode public client en mettant en place l’adaptateur Keycloak qui instaure un système d’authentification via Keycloak</w:t>
-      </w:r>
+        <w:t xml:space="preserve">Sécuriser l’application </w:t>
+      </w:r>
+      <w:proofErr w:type="spellStart"/>
+      <w:r>
+        <w:t>FrontEnden</w:t>
+      </w:r>
+      <w:proofErr w:type="spellEnd"/>
+      <w:r>
+        <w:t xml:space="preserve"> mode public client en mettant en place l’adaptateur </w:t>
+      </w:r>
+      <w:proofErr w:type="spellStart"/>
+      <w:r>
+        <w:t>Keycloak</w:t>
+      </w:r>
+      <w:proofErr w:type="spellEnd"/>
+      <w:r>
+        <w:t xml:space="preserve"> qui instaure un système d’authentification via </w:t>
+      </w:r>
+      <w:proofErr w:type="spellStart"/>
+      <w:r>
+        <w:t>Keycloak</w:t>
+      </w:r>
+      <w:proofErr w:type="spellEnd"/>
     </w:p>
     <w:p>
       <w:pPr>
@@ -563,8 +719,13 @@
         </w:numPr>
       </w:pPr>
       <w:r>
-        <w:t>Personnaliser la sécurité de la partie frontend en ajoutant les autres fonctionnalités fournies par Keycloak</w:t>
-      </w:r>
+        <w:t xml:space="preserve">Personnaliser la sécurité de la partie frontend en ajoutant les autres fonctionnalités fournies par </w:t>
+      </w:r>
+      <w:proofErr w:type="spellStart"/>
+      <w:r>
+        <w:t>Keycloak</w:t>
+      </w:r>
+      <w:proofErr w:type="spellEnd"/>
       <w:r>
         <w:t> :</w:t>
       </w:r>
@@ -753,7 +914,23 @@
         <w:t xml:space="preserve"> </w:t>
       </w:r>
       <w:r>
-        <w:t>en mode Stream Processing utilisant KAFKA Streams qui permet de traiter en temps réel les messages du Topic «</w:t>
+        <w:t xml:space="preserve">en mode Stream </w:t>
+      </w:r>
+      <w:proofErr w:type="spellStart"/>
+      <w:r>
+        <w:t>Processing</w:t>
+      </w:r>
+      <w:proofErr w:type="spellEnd"/>
+      <w:r>
+        <w:t xml:space="preserve"> utilisant KAFKA </w:t>
+      </w:r>
+      <w:proofErr w:type="spellStart"/>
+      <w:r>
+        <w:t>Streams</w:t>
+      </w:r>
+      <w:proofErr w:type="spellEnd"/>
+      <w:r>
+        <w:t xml:space="preserve"> qui permet de traiter en temps réel les messages du Topic «</w:t>
       </w:r>
       <w:r>
         <w:t xml:space="preserve"> </w:t>
@@ -804,7 +981,15 @@
         </w:numPr>
       </w:pPr>
       <w:r>
-        <w:t>Mettre en place un micro-service de batch processing avec Spring Batch permettant</w:t>
+        <w:t xml:space="preserve">Mettre en place un micro-service de batch </w:t>
+      </w:r>
+      <w:proofErr w:type="spellStart"/>
+      <w:r>
+        <w:t>processing</w:t>
+      </w:r>
+      <w:proofErr w:type="spellEnd"/>
+      <w:r>
+        <w:t xml:space="preserve"> avec Spring Batch permettant</w:t>
       </w:r>
       <w:r>
         <w:t xml:space="preserve"> </w:t>
@@ -1036,12 +1221,20 @@
           <w:lang w:val="fr-MA"/>
         </w:rPr>
         <w:lastRenderedPageBreak/>
-        <w:t>Mise en place du service de Sécurité avec Keycloak</w:t>
-      </w:r>
+        <w:t xml:space="preserve">Mise en place du service de Sécurité avec </w:t>
+      </w:r>
+      <w:proofErr w:type="spellStart"/>
       <w:r>
         <w:rPr>
           <w:lang w:val="fr-MA"/>
         </w:rPr>
+        <w:t>Keycloak</w:t>
+      </w:r>
+      <w:proofErr w:type="spellEnd"/>
+      <w:r>
+        <w:rPr>
+          <w:lang w:val="fr-MA"/>
+        </w:rPr>
         <w:t> :</w:t>
       </w:r>
     </w:p>
@@ -1050,7 +1243,15 @@
         <w:pStyle w:val="Titre3"/>
       </w:pPr>
       <w:r>
-        <w:t>Mettre en place le serveur d’authentification OAuth2 Keycloak version 12.0.1</w:t>
+        <w:t xml:space="preserve">Mettre en place le serveur d’authentification OAuth2 </w:t>
+      </w:r>
+      <w:proofErr w:type="spellStart"/>
+      <w:r>
+        <w:t>Keycloak</w:t>
+      </w:r>
+      <w:proofErr w:type="spellEnd"/>
+      <w:r>
+        <w:t xml:space="preserve"> version 12.0.1</w:t>
       </w:r>
       <w:r>
         <w:t> :</w:t>
@@ -1177,8 +1378,16 @@
           <w:rFonts w:eastAsia="Times New Roman"/>
         </w:rPr>
         <w:lastRenderedPageBreak/>
-        <w:t>Créer un Realm</w:t>
-      </w:r>
+        <w:t xml:space="preserve">Créer un </w:t>
+      </w:r>
+      <w:proofErr w:type="spellStart"/>
+      <w:r>
+        <w:rPr>
+          <w:rFonts w:eastAsia="Times New Roman"/>
+        </w:rPr>
+        <w:t>Realm</w:t>
+      </w:r>
+      <w:proofErr w:type="spellEnd"/>
       <w:r>
         <w:rPr>
           <w:rFonts w:eastAsia="Times New Roman"/>
@@ -1307,14 +1516,30 @@
         <w:rPr>
           <w:lang w:val="fr-MA"/>
         </w:rPr>
-        <w:t>On va nommer notre realm ‘’</w:t>
-      </w:r>
+        <w:t xml:space="preserve">On va nommer notre </w:t>
+      </w:r>
+      <w:proofErr w:type="spellStart"/>
       <w:r>
         <w:rPr>
           <w:lang w:val="fr-MA"/>
         </w:rPr>
+        <w:t>realm</w:t>
+      </w:r>
+      <w:proofErr w:type="spellEnd"/>
+      <w:r>
+        <w:rPr>
+          <w:lang w:val="fr-MA"/>
+        </w:rPr>
+        <w:t xml:space="preserve"> ‘’</w:t>
+      </w:r>
+      <w:proofErr w:type="spellStart"/>
+      <w:r>
+        <w:rPr>
+          <w:lang w:val="fr-MA"/>
+        </w:rPr>
         <w:t>MySynthesisLab-realm</w:t>
       </w:r>
+      <w:proofErr w:type="spellEnd"/>
       <w:r>
         <w:rPr>
           <w:lang w:val="fr-MA"/>
@@ -1686,8 +1911,13 @@
         <w:pStyle w:val="Titre3"/>
       </w:pPr>
       <w:r>
-        <w:t>Tester l’authentification des utilisateurs en utilisant un client Rest</w:t>
-      </w:r>
+        <w:t xml:space="preserve">Tester l’authentification des utilisateurs en utilisant un client </w:t>
+      </w:r>
+      <w:proofErr w:type="spellStart"/>
+      <w:r>
+        <w:t>Rest</w:t>
+      </w:r>
+      <w:proofErr w:type="spellEnd"/>
       <w:r>
         <w:t> :</w:t>
       </w:r>
@@ -1780,8 +2010,30 @@
         <w:rPr>
           <w:lang w:val="fr-MA"/>
         </w:rPr>
-        <w:t>Authentification avec le Refresh Token</w:t>
-      </w:r>
+        <w:t xml:space="preserve">Authentification avec le </w:t>
+      </w:r>
+      <w:proofErr w:type="spellStart"/>
+      <w:r>
+        <w:rPr>
+          <w:lang w:val="fr-MA"/>
+        </w:rPr>
+        <w:t>Refresh</w:t>
+      </w:r>
+      <w:proofErr w:type="spellEnd"/>
+      <w:r>
+        <w:rPr>
+          <w:lang w:val="fr-MA"/>
+        </w:rPr>
+        <w:t xml:space="preserve"> </w:t>
+      </w:r>
+      <w:proofErr w:type="spellStart"/>
+      <w:r>
+        <w:rPr>
+          <w:lang w:val="fr-MA"/>
+        </w:rPr>
+        <w:t>Token</w:t>
+      </w:r>
+      <w:proofErr w:type="spellEnd"/>
       <w:r>
         <w:rPr>
           <w:lang w:val="fr-MA"/>
@@ -1853,8 +2105,13 @@
         <w:t>des timeouts</w:t>
       </w:r>
       <w:r>
-        <w:t xml:space="preserve"> des tokens</w:t>
-      </w:r>
+        <w:t xml:space="preserve"> des </w:t>
+      </w:r>
+      <w:proofErr w:type="spellStart"/>
+      <w:r>
+        <w:t>tokens</w:t>
+      </w:r>
+      <w:proofErr w:type="spellEnd"/>
       <w:r>
         <w:t> :</w:t>
       </w:r>

</xml_diff>

<commit_message>
kafka stream processing with angular
</commit_message>
<xml_diff>
--- a/Rapport(Mohamed Hammane).docx
+++ b/Rapport(Mohamed Hammane).docx
@@ -86,18 +86,9 @@
                 <w:rStyle w:val="Titredulivre"/>
                 <w:rFonts w:eastAsia="Calibri"/>
               </w:rPr>
-              <w:t xml:space="preserve">TP de synthèse Systèmes Distribués, Stream et batch </w:t>
-            </w:r>
-            <w:proofErr w:type="spellStart"/>
-            <w:r>
-              <w:rPr>
-                <w:rStyle w:val="Titredulivre"/>
-                <w:rFonts w:eastAsia="Calibri"/>
-              </w:rPr>
-              <w:t>processing</w:t>
+              <w:t>TP de synthèse Systèmes Distribués, Stream et batch processing</w:t>
             </w:r>
             <w:bookmarkEnd w:id="1"/>
-            <w:proofErr w:type="spellEnd"/>
           </w:p>
           <w:p>
             <w:pPr>
@@ -135,39 +126,7 @@
     </w:p>
     <w:p>
       <w:r>
-        <w:t xml:space="preserve">L’objectif est de créer un système distribué basé sur les micro-services permettant de gérer les factures des clients en y intégrant un système de sécurité basé sur </w:t>
-      </w:r>
-      <w:proofErr w:type="spellStart"/>
-      <w:r>
-        <w:t>Keycloak</w:t>
-      </w:r>
-      <w:proofErr w:type="spellEnd"/>
-      <w:r>
-        <w:t xml:space="preserve">, Un Bus de messagerie avec KAFKA, un service de Stream </w:t>
-      </w:r>
-      <w:proofErr w:type="spellStart"/>
-      <w:r>
-        <w:t>processing</w:t>
-      </w:r>
-      <w:proofErr w:type="spellEnd"/>
-      <w:r>
-        <w:t xml:space="preserve"> avec Kafka </w:t>
-      </w:r>
-      <w:proofErr w:type="spellStart"/>
-      <w:r>
-        <w:t>Streams</w:t>
-      </w:r>
-      <w:proofErr w:type="spellEnd"/>
-      <w:r>
-        <w:t xml:space="preserve"> et un service de Batch </w:t>
-      </w:r>
-      <w:proofErr w:type="spellStart"/>
-      <w:r>
-        <w:t>Processing</w:t>
-      </w:r>
-      <w:proofErr w:type="spellEnd"/>
-      <w:r>
-        <w:t xml:space="preserve"> avec Spring Batch</w:t>
+        <w:t>L’objectif est de créer un système distribué basé sur les micro-services permettant de gérer les factures des clients en y intégrant un système de sécurité basé sur Keycloak, Un Bus de messagerie avec KAFKA, un service de Stream processing avec Kafka Streams et un service de Batch Processing avec Spring Batch</w:t>
       </w:r>
       <w:r>
         <w:t>.</w:t>
@@ -178,15 +137,7 @@
     </w:p>
     <w:p>
       <w:r>
-        <w:t xml:space="preserve">A la fin, nous projetons appliquer pour cette application les patterns CQRS et Event </w:t>
-      </w:r>
-      <w:proofErr w:type="spellStart"/>
-      <w:r>
-        <w:t>Sourcing</w:t>
-      </w:r>
-      <w:proofErr w:type="spellEnd"/>
-      <w:r>
-        <w:t>.</w:t>
+        <w:t>A la fin, nous projetons appliquer pour cette application les patterns CQRS et Event Sourcing.</w:t>
       </w:r>
     </w:p>
     <w:p>
@@ -388,13 +339,8 @@
         </w:numPr>
       </w:pPr>
       <w:r>
-        <w:t xml:space="preserve">Mise en place du service de Sécurité avec </w:t>
-      </w:r>
-      <w:proofErr w:type="spellStart"/>
-      <w:r>
-        <w:t>Keycloak</w:t>
-      </w:r>
-      <w:proofErr w:type="spellEnd"/>
+        <w:t>Mise en place du service de Sécurité avec Keycloak</w:t>
+      </w:r>
       <w:r>
         <w:t> :</w:t>
       </w:r>
@@ -415,15 +361,7 @@
         <w:t xml:space="preserve"> </w:t>
       </w:r>
       <w:r>
-        <w:t xml:space="preserve">le serveur d’authentification OAuth2 </w:t>
-      </w:r>
-      <w:proofErr w:type="spellStart"/>
-      <w:r>
-        <w:t>Keycloak</w:t>
-      </w:r>
-      <w:proofErr w:type="spellEnd"/>
-      <w:r>
-        <w:t xml:space="preserve"> version 12.0.1</w:t>
+        <w:t>le serveur d’authentification OAuth2 Keycloak version 12.0.1</w:t>
       </w:r>
       <w:bookmarkEnd w:id="3"/>
       <w:r>
@@ -439,13 +377,8 @@
         </w:numPr>
       </w:pPr>
       <w:r>
-        <w:t xml:space="preserve">Créer un </w:t>
-      </w:r>
-      <w:proofErr w:type="spellStart"/>
-      <w:r>
-        <w:t>Realm</w:t>
-      </w:r>
-      <w:proofErr w:type="spellEnd"/>
+        <w:t>Créer un Realm</w:t>
+      </w:r>
       <w:r>
         <w:t>.</w:t>
       </w:r>
@@ -522,15 +455,7 @@
         </w:numPr>
       </w:pPr>
       <w:r>
-        <w:t xml:space="preserve">Tester l’authentification des utilisateurs en utilisant un client </w:t>
-      </w:r>
-      <w:proofErr w:type="spellStart"/>
-      <w:r>
-        <w:t>Rest</w:t>
-      </w:r>
-      <w:proofErr w:type="spellEnd"/>
-      <w:r>
-        <w:t xml:space="preserve"> comme ARC</w:t>
+        <w:t>Tester l’authentification des utilisateurs en utilisant un client Rest comme ARC</w:t>
       </w:r>
       <w:r>
         <w:t> :</w:t>
@@ -560,21 +485,8 @@
         </w:numPr>
       </w:pPr>
       <w:r>
-        <w:t xml:space="preserve">Authentification avec le </w:t>
-      </w:r>
-      <w:proofErr w:type="spellStart"/>
-      <w:r>
-        <w:t>Refresh</w:t>
-      </w:r>
-      <w:proofErr w:type="spellEnd"/>
-      <w:r>
-        <w:t xml:space="preserve"> </w:t>
-      </w:r>
-      <w:proofErr w:type="spellStart"/>
-      <w:r>
-        <w:t>Token</w:t>
-      </w:r>
-      <w:proofErr w:type="spellEnd"/>
+        <w:t>Authentification avec le Refresh Token</w:t>
+      </w:r>
     </w:p>
     <w:p>
       <w:pPr>
@@ -594,13 +506,8 @@
         <w:t>des timeouts</w:t>
       </w:r>
       <w:r>
-        <w:t xml:space="preserve"> des </w:t>
-      </w:r>
-      <w:proofErr w:type="spellStart"/>
-      <w:r>
-        <w:t>tokens</w:t>
-      </w:r>
-      <w:proofErr w:type="spellEnd"/>
+        <w:t xml:space="preserve"> des tokens</w:t>
+      </w:r>
       <w:r>
         <w:t>.</w:t>
       </w:r>
@@ -615,23 +522,7 @@
       </w:pPr>
       <w:bookmarkStart w:id="4" w:name="_Hlk63021321"/>
       <w:r>
-        <w:t xml:space="preserve">Sécurité l’ensemble des micro-services fonctionnels en mode </w:t>
-      </w:r>
-      <w:proofErr w:type="spellStart"/>
-      <w:r>
-        <w:t>Bearer-Only</w:t>
-      </w:r>
-      <w:proofErr w:type="spellEnd"/>
-      <w:r>
-        <w:t xml:space="preserve"> en utilisant Spring Security et des adaptateurs </w:t>
-      </w:r>
-      <w:proofErr w:type="spellStart"/>
-      <w:r>
-        <w:t>Keycloak</w:t>
-      </w:r>
-      <w:proofErr w:type="spellEnd"/>
-      <w:r>
-        <w:t>. On suppose que les micro-services ne sont accessible que pour les utilisateurs authentifiés avec leurs rôles respectifs : PRODUCT_MANAGER, CUSTOMER_MANAGER et BILLING_MANAGER</w:t>
+        <w:t>Sécurité l’ensemble des micro-services fonctionnels en mode Bearer-Only en utilisant Spring Security et des adaptateurs Keycloak. On suppose que les micro-services ne sont accessible que pour les utilisateurs authentifiés avec leurs rôles respectifs : PRODUCT_MANAGER, CUSTOMER_MANAGER et BILLING_MANAGER</w:t>
       </w:r>
       <w:bookmarkEnd w:id="4"/>
       <w:r>
@@ -658,27 +549,9 @@
       <w:r>
         <w:t xml:space="preserve"> </w:t>
       </w:r>
-      <w:proofErr w:type="spellStart"/>
-      <w:r>
-        <w:t>Angulrar</w:t>
-      </w:r>
-      <w:proofErr w:type="spellEnd"/>
-      <w:r>
-        <w:t xml:space="preserve">, </w:t>
-      </w:r>
-      <w:proofErr w:type="spellStart"/>
-      <w:r>
-        <w:t>React</w:t>
-      </w:r>
-      <w:proofErr w:type="spellEnd"/>
-      <w:r>
-        <w:t xml:space="preserve"> ou Spring MVC avec </w:t>
-      </w:r>
-      <w:proofErr w:type="spellStart"/>
-      <w:r>
-        <w:t>Thymeleaf</w:t>
-      </w:r>
-      <w:proofErr w:type="spellEnd"/>
+      <w:r>
+        <w:t>Angulrar, React ou Spring MVC avec Thymeleaf</w:t>
+      </w:r>
       <w:r>
         <w:t>.</w:t>
       </w:r>
@@ -692,32 +565,14 @@
         </w:numPr>
       </w:pPr>
       <w:r>
-        <w:t xml:space="preserve">Sécuriser l’application </w:t>
-      </w:r>
-      <w:proofErr w:type="spellStart"/>
-      <w:r>
-        <w:t>FrontEnd</w:t>
-      </w:r>
-      <w:proofErr w:type="spellEnd"/>
+        <w:t>Sécuriser l’application FrontEnd</w:t>
+      </w:r>
       <w:r>
         <w:t xml:space="preserve"> </w:t>
       </w:r>
       <w:r>
-        <w:t xml:space="preserve">en mode public client en mettant en place l’adaptateur </w:t>
-      </w:r>
-      <w:proofErr w:type="spellStart"/>
-      <w:r>
-        <w:t>Keycloak</w:t>
-      </w:r>
-      <w:proofErr w:type="spellEnd"/>
-      <w:r>
-        <w:t xml:space="preserve"> qui instaure un système d’authentification via </w:t>
-      </w:r>
-      <w:proofErr w:type="spellStart"/>
-      <w:r>
-        <w:t>Keycloak</w:t>
-      </w:r>
-      <w:proofErr w:type="spellEnd"/>
+        <w:t>en mode public client en mettant en place l’adaptateur Keycloak qui instaure un système d’authentification via Keycloak</w:t>
+      </w:r>
     </w:p>
     <w:p>
       <w:pPr>
@@ -728,13 +583,8 @@
         </w:numPr>
       </w:pPr>
       <w:r>
-        <w:t xml:space="preserve">Personnaliser la sécurité de la partie frontend en ajoutant les autres fonctionnalités fournies par </w:t>
-      </w:r>
-      <w:proofErr w:type="spellStart"/>
-      <w:r>
-        <w:t>Keycloak</w:t>
-      </w:r>
-      <w:proofErr w:type="spellEnd"/>
+        <w:t>Personnaliser la sécurité de la partie frontend en ajoutant les autres fonctionnalités fournies par Keycloak</w:t>
+      </w:r>
       <w:r>
         <w:t> :</w:t>
       </w:r>
@@ -923,23 +773,7 @@
         <w:t xml:space="preserve"> </w:t>
       </w:r>
       <w:r>
-        <w:t xml:space="preserve">en mode Stream </w:t>
-      </w:r>
-      <w:proofErr w:type="spellStart"/>
-      <w:r>
-        <w:t>Processing</w:t>
-      </w:r>
-      <w:proofErr w:type="spellEnd"/>
-      <w:r>
-        <w:t xml:space="preserve"> utilisant KAFKA </w:t>
-      </w:r>
-      <w:proofErr w:type="spellStart"/>
-      <w:r>
-        <w:t>Streams</w:t>
-      </w:r>
-      <w:proofErr w:type="spellEnd"/>
-      <w:r>
-        <w:t xml:space="preserve"> qui permet de traiter en temps réel les messages du Topic «</w:t>
+        <w:t>en mode Stream Processing utilisant KAFKA Streams qui permet de traiter en temps réel les messages du Topic «</w:t>
       </w:r>
       <w:r>
         <w:t xml:space="preserve"> </w:t>
@@ -990,15 +824,7 @@
         </w:numPr>
       </w:pPr>
       <w:r>
-        <w:t xml:space="preserve">Mettre en place un micro-service de batch </w:t>
-      </w:r>
-      <w:proofErr w:type="spellStart"/>
-      <w:r>
-        <w:t>processing</w:t>
-      </w:r>
-      <w:proofErr w:type="spellEnd"/>
-      <w:r>
-        <w:t xml:space="preserve"> avec Spring Batch permettant</w:t>
+        <w:t>Mettre en place un micro-service de batch processing avec Spring Batch permettant</w:t>
       </w:r>
       <w:r>
         <w:t xml:space="preserve"> </w:t>
@@ -1162,16 +988,8 @@
           <w:lang w:val="fr-MA"/>
         </w:rPr>
         <w:lastRenderedPageBreak/>
-        <w:t xml:space="preserve">Mise en place du service de Sécurité avec </w:t>
-      </w:r>
-      <w:proofErr w:type="spellStart"/>
-      <w:r>
-        <w:rPr>
-          <w:lang w:val="fr-MA"/>
-        </w:rPr>
-        <w:t>Keycloak</w:t>
-      </w:r>
-      <w:proofErr w:type="spellEnd"/>
+        <w:t>Mise en place du service de Sécurité avec Keycloak</w:t>
+      </w:r>
       <w:r>
         <w:rPr>
           <w:lang w:val="fr-MA"/>
@@ -1184,15 +1002,7 @@
         <w:pStyle w:val="Titre3"/>
       </w:pPr>
       <w:r>
-        <w:t xml:space="preserve">Mettre en place le serveur d’authentification OAuth2 </w:t>
-      </w:r>
-      <w:proofErr w:type="spellStart"/>
-      <w:r>
-        <w:t>Keycloak</w:t>
-      </w:r>
-      <w:proofErr w:type="spellEnd"/>
-      <w:r>
-        <w:t xml:space="preserve"> version 12.0.1 :</w:t>
+        <w:t>Mettre en place le serveur d’authentification OAuth2 Keycloak version 12.0.1 :</w:t>
       </w:r>
     </w:p>
     <w:p>
@@ -1316,16 +1126,8 @@
           <w:rFonts w:eastAsia="Times New Roman"/>
         </w:rPr>
         <w:lastRenderedPageBreak/>
-        <w:t xml:space="preserve">Créer un </w:t>
-      </w:r>
-      <w:proofErr w:type="spellStart"/>
-      <w:r>
-        <w:rPr>
-          <w:rFonts w:eastAsia="Times New Roman"/>
-        </w:rPr>
-        <w:t>Realm</w:t>
-      </w:r>
-      <w:proofErr w:type="spellEnd"/>
+        <w:t>Créer un Realm</w:t>
+      </w:r>
       <w:r>
         <w:rPr>
           <w:rFonts w:eastAsia="Times New Roman"/>
@@ -1454,30 +1256,14 @@
         <w:rPr>
           <w:lang w:val="fr-MA"/>
         </w:rPr>
-        <w:t xml:space="preserve">On va nommer notre </w:t>
-      </w:r>
-      <w:proofErr w:type="spellStart"/>
-      <w:r>
-        <w:rPr>
-          <w:lang w:val="fr-MA"/>
-        </w:rPr>
-        <w:t>realm</w:t>
-      </w:r>
-      <w:proofErr w:type="spellEnd"/>
-      <w:r>
-        <w:rPr>
-          <w:lang w:val="fr-MA"/>
-        </w:rPr>
-        <w:t xml:space="preserve"> ‘’</w:t>
-      </w:r>
-      <w:proofErr w:type="spellStart"/>
+        <w:t>On va nommer notre realm ‘’</w:t>
+      </w:r>
       <w:r>
         <w:rPr>
           <w:lang w:val="fr-MA"/>
         </w:rPr>
         <w:t>MySynthesisLab-realm</w:t>
       </w:r>
-      <w:proofErr w:type="spellEnd"/>
       <w:r>
         <w:rPr>
           <w:lang w:val="fr-MA"/>
@@ -1849,13 +1635,8 @@
         <w:pStyle w:val="Titre3"/>
       </w:pPr>
       <w:r>
-        <w:t xml:space="preserve">Tester l’authentification des utilisateurs en utilisant un client </w:t>
-      </w:r>
-      <w:proofErr w:type="spellStart"/>
-      <w:r>
-        <w:t>Rest</w:t>
-      </w:r>
-      <w:proofErr w:type="spellEnd"/>
+        <w:t>Tester l’authentification des utilisateurs en utilisant un client Rest</w:t>
+      </w:r>
       <w:r>
         <w:t> :</w:t>
       </w:r>
@@ -1948,35 +1729,7 @@
         <w:rPr>
           <w:lang w:val="fr-MA"/>
         </w:rPr>
-        <w:t xml:space="preserve">Authentification avec le </w:t>
-      </w:r>
-      <w:proofErr w:type="spellStart"/>
-      <w:r>
-        <w:rPr>
-          <w:lang w:val="fr-MA"/>
-        </w:rPr>
-        <w:t>Refresh</w:t>
-      </w:r>
-      <w:proofErr w:type="spellEnd"/>
-      <w:r>
-        <w:rPr>
-          <w:lang w:val="fr-MA"/>
-        </w:rPr>
-        <w:t xml:space="preserve"> </w:t>
-      </w:r>
-      <w:proofErr w:type="spellStart"/>
-      <w:r>
-        <w:rPr>
-          <w:lang w:val="fr-MA"/>
-        </w:rPr>
-        <w:t>Token</w:t>
-      </w:r>
-      <w:proofErr w:type="spellEnd"/>
-      <w:r>
-        <w:rPr>
-          <w:lang w:val="fr-MA"/>
-        </w:rPr>
-        <w:t> :</w:t>
+        <w:t>Authentification avec le Refresh Token :</w:t>
       </w:r>
     </w:p>
     <w:p>
@@ -2043,13 +1796,8 @@
         <w:t>des timeouts</w:t>
       </w:r>
       <w:r>
-        <w:t xml:space="preserve"> des </w:t>
-      </w:r>
-      <w:proofErr w:type="spellStart"/>
-      <w:r>
-        <w:t>tokens</w:t>
-      </w:r>
-      <w:proofErr w:type="spellEnd"/>
+        <w:t xml:space="preserve"> des tokens</w:t>
+      </w:r>
       <w:r>
         <w:t> :</w:t>
       </w:r>
@@ -2156,16 +1904,7 @@
         <w:pStyle w:val="Titre2"/>
       </w:pPr>
       <w:r>
-        <w:t>Sécuri</w:t>
-      </w:r>
-      <w:r>
-        <w:t>sé</w:t>
-      </w:r>
-      <w:r>
-        <w:t xml:space="preserve"> l’ensemble des micro-services fonctionnels</w:t>
-      </w:r>
-      <w:r>
-        <w:t> :</w:t>
+        <w:t>Sécurisé l’ensemble des micro-services fonctionnels :</w:t>
       </w:r>
     </w:p>
     <w:p>
@@ -2241,7 +1980,6 @@
         </w:rPr>
         <w:t xml:space="preserve">protected void </w:t>
       </w:r>
-      <w:proofErr w:type="gramStart"/>
       <w:r>
         <w:rPr>
           <w:rFonts w:ascii="Courier New" w:eastAsia="Times New Roman" w:hAnsi="Courier New" w:cs="Courier New"/>
@@ -2260,21 +1998,18 @@
           <w:szCs w:val="20"/>
           <w:lang w:val="en-US" w:eastAsia="en-US"/>
         </w:rPr>
-        <w:t>(</w:t>
-      </w:r>
-      <w:proofErr w:type="spellStart"/>
-      <w:proofErr w:type="gramEnd"/>
+        <w:t xml:space="preserve">(HttpSecurity http) </w:t>
+      </w:r>
       <w:r>
         <w:rPr>
           <w:rFonts w:ascii="Courier New" w:eastAsia="Times New Roman" w:hAnsi="Courier New" w:cs="Courier New"/>
-          <w:color w:val="A9B7C6"/>
+          <w:color w:val="CC7832"/>
           <w:sz w:val="20"/>
           <w:szCs w:val="20"/>
           <w:lang w:val="en-US" w:eastAsia="en-US"/>
         </w:rPr>
-        <w:t>HttpSecurity</w:t>
-      </w:r>
-      <w:proofErr w:type="spellEnd"/>
+        <w:t xml:space="preserve">throws </w:t>
+      </w:r>
       <w:r>
         <w:rPr>
           <w:rFonts w:ascii="Courier New" w:eastAsia="Times New Roman" w:hAnsi="Courier New" w:cs="Courier New"/>
@@ -2283,27 +2018,28 @@
           <w:szCs w:val="20"/>
           <w:lang w:val="en-US" w:eastAsia="en-US"/>
         </w:rPr>
-        <w:t xml:space="preserve"> http) </w:t>
+        <w:t>Exception {</w:t>
       </w:r>
       <w:r>
         <w:rPr>
           <w:rFonts w:ascii="Courier New" w:eastAsia="Times New Roman" w:hAnsi="Courier New" w:cs="Courier New"/>
-          <w:color w:val="CC7832"/>
+          <w:color w:val="A9B7C6"/>
           <w:sz w:val="20"/>
           <w:szCs w:val="20"/>
           <w:lang w:val="en-US" w:eastAsia="en-US"/>
         </w:rPr>
-        <w:t xml:space="preserve">throws </w:t>
+        <w:br/>
+        <w:t xml:space="preserve">    </w:t>
       </w:r>
       <w:r>
         <w:rPr>
           <w:rFonts w:ascii="Courier New" w:eastAsia="Times New Roman" w:hAnsi="Courier New" w:cs="Courier New"/>
-          <w:color w:val="A9B7C6"/>
+          <w:color w:val="CC7832"/>
           <w:sz w:val="20"/>
           <w:szCs w:val="20"/>
           <w:lang w:val="en-US" w:eastAsia="en-US"/>
         </w:rPr>
-        <w:t>Exception {</w:t>
+        <w:t>super</w:t>
       </w:r>
       <w:r>
         <w:rPr>
@@ -2313,10 +2049,8 @@
           <w:szCs w:val="20"/>
           <w:lang w:val="en-US" w:eastAsia="en-US"/>
         </w:rPr>
-        <w:br/>
-        <w:t xml:space="preserve">    </w:t>
-      </w:r>
-      <w:proofErr w:type="spellStart"/>
+        <w:t>.configure(http)</w:t>
+      </w:r>
       <w:r>
         <w:rPr>
           <w:rFonts w:ascii="Courier New" w:eastAsia="Times New Roman" w:hAnsi="Courier New" w:cs="Courier New"/>
@@ -2325,19 +2059,19 @@
           <w:szCs w:val="20"/>
           <w:lang w:val="en-US" w:eastAsia="en-US"/>
         </w:rPr>
-        <w:t>super</w:t>
+        <w:t>;</w:t>
       </w:r>
       <w:r>
         <w:rPr>
           <w:rFonts w:ascii="Courier New" w:eastAsia="Times New Roman" w:hAnsi="Courier New" w:cs="Courier New"/>
-          <w:color w:val="A9B7C6"/>
+          <w:color w:val="CC7832"/>
           <w:sz w:val="20"/>
           <w:szCs w:val="20"/>
           <w:lang w:val="en-US" w:eastAsia="en-US"/>
         </w:rPr>
-        <w:t>.configure</w:t>
-      </w:r>
-      <w:proofErr w:type="spellEnd"/>
+        <w:br/>
+        <w:t xml:space="preserve">    </w:t>
+      </w:r>
       <w:r>
         <w:rPr>
           <w:rFonts w:ascii="Courier New" w:eastAsia="Times New Roman" w:hAnsi="Courier New" w:cs="Courier New"/>
@@ -2346,94 +2080,18 @@
           <w:szCs w:val="20"/>
           <w:lang w:val="en-US" w:eastAsia="en-US"/>
         </w:rPr>
-        <w:t>(http)</w:t>
+        <w:t>http.authorizeRequests()</w:t>
       </w:r>
       <w:r>
         <w:rPr>
           <w:rFonts w:ascii="Courier New" w:eastAsia="Times New Roman" w:hAnsi="Courier New" w:cs="Courier New"/>
-          <w:color w:val="CC7832"/>
+          <w:color w:val="A9B7C6"/>
           <w:sz w:val="20"/>
           <w:szCs w:val="20"/>
           <w:lang w:val="en-US" w:eastAsia="en-US"/>
         </w:rPr>
-        <w:t>;</w:t>
-      </w:r>
-      <w:r>
-        <w:rPr>
-          <w:rFonts w:ascii="Courier New" w:eastAsia="Times New Roman" w:hAnsi="Courier New" w:cs="Courier New"/>
-          <w:color w:val="CC7832"/>
-          <w:sz w:val="20"/>
-          <w:szCs w:val="20"/>
-          <w:lang w:val="en-US" w:eastAsia="en-US"/>
-        </w:rPr>
         <w:br/>
-        <w:t xml:space="preserve">    </w:t>
-      </w:r>
-      <w:proofErr w:type="spellStart"/>
-      <w:r>
-        <w:rPr>
-          <w:rFonts w:ascii="Courier New" w:eastAsia="Times New Roman" w:hAnsi="Courier New" w:cs="Courier New"/>
-          <w:color w:val="A9B7C6"/>
-          <w:sz w:val="20"/>
-          <w:szCs w:val="20"/>
-          <w:lang w:val="en-US" w:eastAsia="en-US"/>
-        </w:rPr>
-        <w:t>http.authorizeRequests</w:t>
-      </w:r>
-      <w:proofErr w:type="spellEnd"/>
-      <w:r>
-        <w:rPr>
-          <w:rFonts w:ascii="Courier New" w:eastAsia="Times New Roman" w:hAnsi="Courier New" w:cs="Courier New"/>
-          <w:color w:val="A9B7C6"/>
-          <w:sz w:val="20"/>
-          <w:szCs w:val="20"/>
-          <w:lang w:val="en-US" w:eastAsia="en-US"/>
-        </w:rPr>
-        <w:t>()</w:t>
-      </w:r>
-      <w:r>
-        <w:rPr>
-          <w:rFonts w:ascii="Courier New" w:eastAsia="Times New Roman" w:hAnsi="Courier New" w:cs="Courier New"/>
-          <w:color w:val="A9B7C6"/>
-          <w:sz w:val="20"/>
-          <w:szCs w:val="20"/>
-          <w:lang w:val="en-US" w:eastAsia="en-US"/>
-        </w:rPr>
-        <w:br/>
-        <w:t xml:space="preserve">        .</w:t>
-      </w:r>
-      <w:proofErr w:type="spellStart"/>
-      <w:r>
-        <w:rPr>
-          <w:rFonts w:ascii="Courier New" w:eastAsia="Times New Roman" w:hAnsi="Courier New" w:cs="Courier New"/>
-          <w:color w:val="A9B7C6"/>
-          <w:sz w:val="20"/>
-          <w:szCs w:val="20"/>
-          <w:lang w:val="en-US" w:eastAsia="en-US"/>
-        </w:rPr>
-        <w:t>antMatchers</w:t>
-      </w:r>
-      <w:proofErr w:type="spellEnd"/>
-      <w:r>
-        <w:rPr>
-          <w:rFonts w:ascii="Courier New" w:eastAsia="Times New Roman" w:hAnsi="Courier New" w:cs="Courier New"/>
-          <w:color w:val="A9B7C6"/>
-          <w:sz w:val="20"/>
-          <w:szCs w:val="20"/>
-          <w:lang w:val="en-US" w:eastAsia="en-US"/>
-        </w:rPr>
-        <w:t>(</w:t>
-      </w:r>
-      <w:proofErr w:type="spellStart"/>
-      <w:r>
-        <w:rPr>
-          <w:rFonts w:ascii="Courier New" w:eastAsia="Times New Roman" w:hAnsi="Courier New" w:cs="Courier New"/>
-          <w:color w:val="A9B7C6"/>
-          <w:sz w:val="20"/>
-          <w:szCs w:val="20"/>
-          <w:lang w:val="en-US" w:eastAsia="en-US"/>
-        </w:rPr>
-        <w:t>HttpMethod.</w:t>
+        <w:t xml:space="preserve">        .antMatchers(HttpMethod.</w:t>
       </w:r>
       <w:r>
         <w:rPr>
@@ -2447,7 +2105,6 @@
         </w:rPr>
         <w:t>GET</w:t>
       </w:r>
-      <w:proofErr w:type="spellEnd"/>
       <w:r>
         <w:rPr>
           <w:rFonts w:ascii="Courier New" w:eastAsia="Times New Roman" w:hAnsi="Courier New" w:cs="Courier New"/>
@@ -2456,9 +2113,8 @@
           <w:szCs w:val="20"/>
           <w:lang w:val="en-US" w:eastAsia="en-US"/>
         </w:rPr>
-        <w:t>).</w:t>
-      </w:r>
-      <w:proofErr w:type="spellStart"/>
+        <w:t>).permitAll()</w:t>
+      </w:r>
       <w:r>
         <w:rPr>
           <w:rFonts w:ascii="Courier New" w:eastAsia="Times New Roman" w:hAnsi="Courier New" w:cs="Courier New"/>
@@ -2467,62 +2123,8 @@
           <w:szCs w:val="20"/>
           <w:lang w:val="en-US" w:eastAsia="en-US"/>
         </w:rPr>
-        <w:t>permitAll</w:t>
-      </w:r>
-      <w:proofErr w:type="spellEnd"/>
-      <w:r>
-        <w:rPr>
-          <w:rFonts w:ascii="Courier New" w:eastAsia="Times New Roman" w:hAnsi="Courier New" w:cs="Courier New"/>
-          <w:color w:val="A9B7C6"/>
-          <w:sz w:val="20"/>
-          <w:szCs w:val="20"/>
-          <w:lang w:val="en-US" w:eastAsia="en-US"/>
-        </w:rPr>
-        <w:t>()</w:t>
-      </w:r>
-      <w:r>
-        <w:rPr>
-          <w:rFonts w:ascii="Courier New" w:eastAsia="Times New Roman" w:hAnsi="Courier New" w:cs="Courier New"/>
-          <w:color w:val="A9B7C6"/>
-          <w:sz w:val="20"/>
-          <w:szCs w:val="20"/>
-          <w:lang w:val="en-US" w:eastAsia="en-US"/>
-        </w:rPr>
         <w:br/>
-        <w:t xml:space="preserve">        .</w:t>
-      </w:r>
-      <w:proofErr w:type="spellStart"/>
-      <w:r>
-        <w:rPr>
-          <w:rFonts w:ascii="Courier New" w:eastAsia="Times New Roman" w:hAnsi="Courier New" w:cs="Courier New"/>
-          <w:color w:val="A9B7C6"/>
-          <w:sz w:val="20"/>
-          <w:szCs w:val="20"/>
-          <w:lang w:val="en-US" w:eastAsia="en-US"/>
-        </w:rPr>
-        <w:t>antMatchers</w:t>
-      </w:r>
-      <w:proofErr w:type="spellEnd"/>
-      <w:r>
-        <w:rPr>
-          <w:rFonts w:ascii="Courier New" w:eastAsia="Times New Roman" w:hAnsi="Courier New" w:cs="Courier New"/>
-          <w:color w:val="A9B7C6"/>
-          <w:sz w:val="20"/>
-          <w:szCs w:val="20"/>
-          <w:lang w:val="en-US" w:eastAsia="en-US"/>
-        </w:rPr>
-        <w:t>(</w:t>
-      </w:r>
-      <w:proofErr w:type="spellStart"/>
-      <w:r>
-        <w:rPr>
-          <w:rFonts w:ascii="Courier New" w:eastAsia="Times New Roman" w:hAnsi="Courier New" w:cs="Courier New"/>
-          <w:color w:val="A9B7C6"/>
-          <w:sz w:val="20"/>
-          <w:szCs w:val="20"/>
-          <w:lang w:val="en-US" w:eastAsia="en-US"/>
-        </w:rPr>
-        <w:t>HttpMethod.</w:t>
+        <w:t xml:space="preserve">        .antMatchers(HttpMethod.</w:t>
       </w:r>
       <w:r>
         <w:rPr>
@@ -2536,7 +2138,6 @@
         </w:rPr>
         <w:t>POST</w:t>
       </w:r>
-      <w:proofErr w:type="spellEnd"/>
       <w:r>
         <w:rPr>
           <w:rFonts w:ascii="Courier New" w:eastAsia="Times New Roman" w:hAnsi="Courier New" w:cs="Courier New"/>
@@ -2545,29 +2146,7 @@
           <w:szCs w:val="20"/>
           <w:lang w:val="en-US" w:eastAsia="en-US"/>
         </w:rPr>
-        <w:t>).</w:t>
-      </w:r>
-      <w:proofErr w:type="spellStart"/>
-      <w:r>
-        <w:rPr>
-          <w:rFonts w:ascii="Courier New" w:eastAsia="Times New Roman" w:hAnsi="Courier New" w:cs="Courier New"/>
-          <w:color w:val="A9B7C6"/>
-          <w:sz w:val="20"/>
-          <w:szCs w:val="20"/>
-          <w:lang w:val="en-US" w:eastAsia="en-US"/>
-        </w:rPr>
-        <w:t>hasAuthority</w:t>
-      </w:r>
-      <w:proofErr w:type="spellEnd"/>
-      <w:r>
-        <w:rPr>
-          <w:rFonts w:ascii="Courier New" w:eastAsia="Times New Roman" w:hAnsi="Courier New" w:cs="Courier New"/>
-          <w:color w:val="A9B7C6"/>
-          <w:sz w:val="20"/>
-          <w:szCs w:val="20"/>
-          <w:lang w:val="en-US" w:eastAsia="en-US"/>
-        </w:rPr>
-        <w:t>(</w:t>
+        <w:t>).hasAuthority(</w:t>
       </w:r>
       <w:r>
         <w:rPr>
@@ -2663,7 +2242,6 @@
         <w:br/>
         <w:t xml:space="preserve">    </w:t>
       </w:r>
-      <w:proofErr w:type="spellStart"/>
       <w:r>
         <w:rPr>
           <w:rFonts w:ascii="Courier New" w:eastAsia="Times New Roman" w:hAnsi="Courier New" w:cs="Courier New"/>
@@ -2672,18 +2250,17 @@
           <w:szCs w:val="20"/>
           <w:lang w:val="en-US" w:eastAsia="en-US"/>
         </w:rPr>
-        <w:t>http.csrf</w:t>
-      </w:r>
-      <w:proofErr w:type="spellEnd"/>
+        <w:t>http.csrf().disable()</w:t>
+      </w:r>
       <w:r>
         <w:rPr>
           <w:rFonts w:ascii="Courier New" w:eastAsia="Times New Roman" w:hAnsi="Courier New" w:cs="Courier New"/>
-          <w:color w:val="A9B7C6"/>
+          <w:color w:val="CC7832"/>
           <w:sz w:val="20"/>
           <w:szCs w:val="20"/>
           <w:lang w:val="en-US" w:eastAsia="en-US"/>
         </w:rPr>
-        <w:t>().disable()</w:t>
+        <w:t>;</w:t>
       </w:r>
       <w:r>
         <w:rPr>
@@ -2693,26 +2270,16 @@
           <w:szCs w:val="20"/>
           <w:lang w:val="en-US" w:eastAsia="en-US"/>
         </w:rPr>
-        <w:t>;</w:t>
+        <w:br/>
       </w:r>
       <w:r>
         <w:rPr>
           <w:rFonts w:ascii="Courier New" w:eastAsia="Times New Roman" w:hAnsi="Courier New" w:cs="Courier New"/>
-          <w:color w:val="CC7832"/>
+          <w:color w:val="A9B7C6"/>
           <w:sz w:val="20"/>
           <w:szCs w:val="20"/>
           <w:lang w:val="en-US" w:eastAsia="en-US"/>
         </w:rPr>
-        <w:br/>
-      </w:r>
-      <w:r>
-        <w:rPr>
-          <w:rFonts w:ascii="Courier New" w:eastAsia="Times New Roman" w:hAnsi="Courier New" w:cs="Courier New"/>
-          <w:color w:val="A9B7C6"/>
-          <w:sz w:val="20"/>
-          <w:szCs w:val="20"/>
-          <w:lang w:val="en-US" w:eastAsia="en-US"/>
-        </w:rPr>
         <w:t>}</w:t>
       </w:r>
     </w:p>
@@ -2750,7 +2317,6 @@
         </w:rPr>
         <w:t xml:space="preserve">protected void </w:t>
       </w:r>
-      <w:proofErr w:type="gramStart"/>
       <w:r>
         <w:rPr>
           <w:color w:val="FFC66D"/>
@@ -2761,22 +2327,7 @@
         <w:rPr>
           <w:color w:val="A9B7C6"/>
         </w:rPr>
-        <w:t>(</w:t>
-      </w:r>
-      <w:proofErr w:type="spellStart"/>
-      <w:proofErr w:type="gramEnd"/>
-      <w:r>
-        <w:rPr>
-          <w:color w:val="A9B7C6"/>
-        </w:rPr>
-        <w:t>HttpSecurity</w:t>
-      </w:r>
-      <w:proofErr w:type="spellEnd"/>
-      <w:r>
-        <w:rPr>
-          <w:color w:val="A9B7C6"/>
-        </w:rPr>
-        <w:t xml:space="preserve"> http) </w:t>
+        <w:t xml:space="preserve">(HttpSecurity http) </w:t>
       </w:r>
       <w:r>
         <w:rPr>
@@ -2797,7 +2348,6 @@
         <w:br/>
         <w:t xml:space="preserve">    </w:t>
       </w:r>
-      <w:proofErr w:type="spellStart"/>
       <w:r>
         <w:rPr>
           <w:color w:val="CC7832"/>
@@ -2808,14 +2358,7 @@
         <w:rPr>
           <w:color w:val="A9B7C6"/>
         </w:rPr>
-        <w:t>.configure</w:t>
-      </w:r>
-      <w:proofErr w:type="spellEnd"/>
-      <w:r>
-        <w:rPr>
-          <w:color w:val="A9B7C6"/>
-        </w:rPr>
-        <w:t>(http)</w:t>
+        <w:t>.configure(http)</w:t>
       </w:r>
       <w:r>
         <w:rPr>
@@ -2830,47 +2373,18 @@
         <w:br/>
         <w:t xml:space="preserve">    </w:t>
       </w:r>
-      <w:proofErr w:type="spellStart"/>
-      <w:r>
-        <w:rPr>
-          <w:color w:val="A9B7C6"/>
-        </w:rPr>
-        <w:t>http.authorizeRequests</w:t>
-      </w:r>
-      <w:proofErr w:type="spellEnd"/>
-      <w:r>
-        <w:rPr>
-          <w:color w:val="A9B7C6"/>
-        </w:rPr>
-        <w:t>()</w:t>
+      <w:r>
+        <w:rPr>
+          <w:color w:val="A9B7C6"/>
+        </w:rPr>
+        <w:t>http.authorizeRequests()</w:t>
       </w:r>
       <w:r>
         <w:rPr>
           <w:color w:val="A9B7C6"/>
         </w:rPr>
         <w:br/>
-        <w:t xml:space="preserve">            .</w:t>
-      </w:r>
-      <w:proofErr w:type="spellStart"/>
-      <w:r>
-        <w:rPr>
-          <w:color w:val="A9B7C6"/>
-        </w:rPr>
-        <w:t>antMatchers</w:t>
-      </w:r>
-      <w:proofErr w:type="spellEnd"/>
-      <w:r>
-        <w:rPr>
-          <w:color w:val="A9B7C6"/>
-        </w:rPr>
-        <w:t>(</w:t>
-      </w:r>
-      <w:proofErr w:type="spellStart"/>
-      <w:r>
-        <w:rPr>
-          <w:color w:val="A9B7C6"/>
-        </w:rPr>
-        <w:t>HttpMethod.</w:t>
+        <w:t xml:space="preserve">            .antMatchers(HttpMethod.</w:t>
       </w:r>
       <w:r>
         <w:rPr>
@@ -2880,54 +2394,18 @@
         </w:rPr>
         <w:t>GET</w:t>
       </w:r>
-      <w:proofErr w:type="spellEnd"/>
-      <w:r>
-        <w:rPr>
-          <w:color w:val="A9B7C6"/>
-        </w:rPr>
-        <w:t>).</w:t>
-      </w:r>
-      <w:proofErr w:type="spellStart"/>
-      <w:r>
-        <w:rPr>
-          <w:color w:val="A9B7C6"/>
-        </w:rPr>
-        <w:t>permitAll</w:t>
-      </w:r>
-      <w:proofErr w:type="spellEnd"/>
-      <w:r>
-        <w:rPr>
-          <w:color w:val="A9B7C6"/>
-        </w:rPr>
-        <w:t>()</w:t>
+      <w:r>
+        <w:rPr>
+          <w:color w:val="A9B7C6"/>
+        </w:rPr>
+        <w:t>).permitAll()</w:t>
       </w:r>
       <w:r>
         <w:rPr>
           <w:color w:val="A9B7C6"/>
         </w:rPr>
         <w:br/>
-        <w:t xml:space="preserve">            .</w:t>
-      </w:r>
-      <w:proofErr w:type="spellStart"/>
-      <w:r>
-        <w:rPr>
-          <w:color w:val="A9B7C6"/>
-        </w:rPr>
-        <w:t>antMatchers</w:t>
-      </w:r>
-      <w:proofErr w:type="spellEnd"/>
-      <w:r>
-        <w:rPr>
-          <w:color w:val="A9B7C6"/>
-        </w:rPr>
-        <w:t>(</w:t>
-      </w:r>
-      <w:proofErr w:type="spellStart"/>
-      <w:r>
-        <w:rPr>
-          <w:color w:val="A9B7C6"/>
-        </w:rPr>
-        <w:t>HttpMethod.</w:t>
+        <w:t xml:space="preserve">            .antMatchers(HttpMethod.</w:t>
       </w:r>
       <w:r>
         <w:rPr>
@@ -2937,26 +2415,11 @@
         </w:rPr>
         <w:t>POST</w:t>
       </w:r>
-      <w:proofErr w:type="spellEnd"/>
-      <w:r>
-        <w:rPr>
-          <w:color w:val="A9B7C6"/>
-        </w:rPr>
-        <w:t>).</w:t>
-      </w:r>
-      <w:proofErr w:type="spellStart"/>
-      <w:r>
-        <w:rPr>
-          <w:color w:val="A9B7C6"/>
-        </w:rPr>
-        <w:t>hasAuthority</w:t>
-      </w:r>
-      <w:proofErr w:type="spellEnd"/>
-      <w:r>
-        <w:rPr>
-          <w:color w:val="A9B7C6"/>
-        </w:rPr>
-        <w:t>(</w:t>
+      <w:r>
+        <w:rPr>
+          <w:color w:val="A9B7C6"/>
+        </w:rPr>
+        <w:t>).hasAuthority(</w:t>
       </w:r>
       <w:r>
         <w:rPr>
@@ -2975,28 +2438,7 @@
           <w:color w:val="A9B7C6"/>
         </w:rPr>
         <w:br/>
-        <w:t xml:space="preserve">            .</w:t>
-      </w:r>
-      <w:proofErr w:type="spellStart"/>
-      <w:r>
-        <w:rPr>
-          <w:color w:val="A9B7C6"/>
-        </w:rPr>
-        <w:t>antMatchers</w:t>
-      </w:r>
-      <w:proofErr w:type="spellEnd"/>
-      <w:r>
-        <w:rPr>
-          <w:color w:val="A9B7C6"/>
-        </w:rPr>
-        <w:t>(</w:t>
-      </w:r>
-      <w:proofErr w:type="spellStart"/>
-      <w:r>
-        <w:rPr>
-          <w:color w:val="A9B7C6"/>
-        </w:rPr>
-        <w:t>HttpMethod.</w:t>
+        <w:t xml:space="preserve">            .antMatchers(HttpMethod.</w:t>
       </w:r>
       <w:r>
         <w:rPr>
@@ -3006,26 +2448,11 @@
         </w:rPr>
         <w:t>DELETE</w:t>
       </w:r>
-      <w:proofErr w:type="spellEnd"/>
-      <w:r>
-        <w:rPr>
-          <w:color w:val="A9B7C6"/>
-        </w:rPr>
-        <w:t>).</w:t>
-      </w:r>
-      <w:proofErr w:type="spellStart"/>
-      <w:r>
-        <w:rPr>
-          <w:color w:val="A9B7C6"/>
-        </w:rPr>
-        <w:t>hasAuthority</w:t>
-      </w:r>
-      <w:proofErr w:type="spellEnd"/>
-      <w:r>
-        <w:rPr>
-          <w:color w:val="A9B7C6"/>
-        </w:rPr>
-        <w:t>(</w:t>
+      <w:r>
+        <w:rPr>
+          <w:color w:val="A9B7C6"/>
+        </w:rPr>
+        <w:t>).hasAuthority(</w:t>
       </w:r>
       <w:r>
         <w:rPr>
@@ -3052,19 +2479,11 @@
         <w:br/>
         <w:t xml:space="preserve">    </w:t>
       </w:r>
-      <w:proofErr w:type="spellStart"/>
-      <w:r>
-        <w:rPr>
-          <w:color w:val="A9B7C6"/>
-        </w:rPr>
-        <w:t>http.csrf</w:t>
-      </w:r>
-      <w:proofErr w:type="spellEnd"/>
-      <w:r>
-        <w:rPr>
-          <w:color w:val="A9B7C6"/>
-        </w:rPr>
-        <w:t>().disable()</w:t>
+      <w:r>
+        <w:rPr>
+          <w:color w:val="A9B7C6"/>
+        </w:rPr>
+        <w:t>http.csrf().disable()</w:t>
       </w:r>
       <w:r>
         <w:rPr>
@@ -3119,7 +2538,6 @@
         </w:rPr>
         <w:t xml:space="preserve">protected void </w:t>
       </w:r>
-      <w:proofErr w:type="gramStart"/>
       <w:r>
         <w:rPr>
           <w:color w:val="FFC66D"/>
@@ -3130,22 +2548,7 @@
         <w:rPr>
           <w:color w:val="A9B7C6"/>
         </w:rPr>
-        <w:t>(</w:t>
-      </w:r>
-      <w:proofErr w:type="spellStart"/>
-      <w:proofErr w:type="gramEnd"/>
-      <w:r>
-        <w:rPr>
-          <w:color w:val="A9B7C6"/>
-        </w:rPr>
-        <w:t>HttpSecurity</w:t>
-      </w:r>
-      <w:proofErr w:type="spellEnd"/>
-      <w:r>
-        <w:rPr>
-          <w:color w:val="A9B7C6"/>
-        </w:rPr>
-        <w:t xml:space="preserve"> http) </w:t>
+        <w:t xml:space="preserve">(HttpSecurity http) </w:t>
       </w:r>
       <w:r>
         <w:rPr>
@@ -3166,7 +2569,6 @@
         <w:br/>
         <w:t xml:space="preserve">    </w:t>
       </w:r>
-      <w:proofErr w:type="spellStart"/>
       <w:r>
         <w:rPr>
           <w:color w:val="CC7832"/>
@@ -3177,14 +2579,7 @@
         <w:rPr>
           <w:color w:val="A9B7C6"/>
         </w:rPr>
-        <w:t>.configure</w:t>
-      </w:r>
-      <w:proofErr w:type="spellEnd"/>
-      <w:r>
-        <w:rPr>
-          <w:color w:val="A9B7C6"/>
-        </w:rPr>
-        <w:t>(http)</w:t>
+        <w:t>.configure(http)</w:t>
       </w:r>
       <w:r>
         <w:rPr>
@@ -3199,19 +2594,11 @@
         <w:br/>
         <w:t xml:space="preserve">    </w:t>
       </w:r>
-      <w:proofErr w:type="spellStart"/>
-      <w:r>
-        <w:rPr>
-          <w:color w:val="A9B7C6"/>
-        </w:rPr>
-        <w:t>http.authorizeRequests</w:t>
-      </w:r>
-      <w:proofErr w:type="spellEnd"/>
-      <w:r>
-        <w:rPr>
-          <w:color w:val="A9B7C6"/>
-        </w:rPr>
-        <w:t>()</w:t>
+      <w:r>
+        <w:rPr>
+          <w:color w:val="A9B7C6"/>
+        </w:rPr>
+        <w:t>http.authorizeRequests()</w:t>
       </w:r>
       <w:r>
         <w:rPr>
@@ -3224,28 +2611,7 @@
           <w:color w:val="A9B7C6"/>
         </w:rPr>
         <w:lastRenderedPageBreak/>
-        <w:t xml:space="preserve">            .</w:t>
-      </w:r>
-      <w:proofErr w:type="spellStart"/>
-      <w:r>
-        <w:rPr>
-          <w:color w:val="A9B7C6"/>
-        </w:rPr>
-        <w:t>antMatchers</w:t>
-      </w:r>
-      <w:proofErr w:type="spellEnd"/>
-      <w:r>
-        <w:rPr>
-          <w:color w:val="A9B7C6"/>
-        </w:rPr>
-        <w:t>(</w:t>
-      </w:r>
-      <w:proofErr w:type="spellStart"/>
-      <w:r>
-        <w:rPr>
-          <w:color w:val="A9B7C6"/>
-        </w:rPr>
-        <w:t>HttpMethod.</w:t>
+        <w:t xml:space="preserve">            .antMatchers(HttpMethod.</w:t>
       </w:r>
       <w:r>
         <w:rPr>
@@ -3255,54 +2621,18 @@
         </w:rPr>
         <w:t>GET</w:t>
       </w:r>
-      <w:proofErr w:type="spellEnd"/>
-      <w:r>
-        <w:rPr>
-          <w:color w:val="A9B7C6"/>
-        </w:rPr>
-        <w:t>).</w:t>
-      </w:r>
-      <w:proofErr w:type="spellStart"/>
-      <w:r>
-        <w:rPr>
-          <w:color w:val="A9B7C6"/>
-        </w:rPr>
-        <w:t>permitAll</w:t>
-      </w:r>
-      <w:proofErr w:type="spellEnd"/>
-      <w:r>
-        <w:rPr>
-          <w:color w:val="A9B7C6"/>
-        </w:rPr>
-        <w:t>()</w:t>
+      <w:r>
+        <w:rPr>
+          <w:color w:val="A9B7C6"/>
+        </w:rPr>
+        <w:t>).permitAll()</w:t>
       </w:r>
       <w:r>
         <w:rPr>
           <w:color w:val="A9B7C6"/>
         </w:rPr>
         <w:br/>
-        <w:t xml:space="preserve">            .</w:t>
-      </w:r>
-      <w:proofErr w:type="spellStart"/>
-      <w:r>
-        <w:rPr>
-          <w:color w:val="A9B7C6"/>
-        </w:rPr>
-        <w:t>antMatchers</w:t>
-      </w:r>
-      <w:proofErr w:type="spellEnd"/>
-      <w:r>
-        <w:rPr>
-          <w:color w:val="A9B7C6"/>
-        </w:rPr>
-        <w:t>(</w:t>
-      </w:r>
-      <w:proofErr w:type="spellStart"/>
-      <w:r>
-        <w:rPr>
-          <w:color w:val="A9B7C6"/>
-        </w:rPr>
-        <w:t>HttpMethod.</w:t>
+        <w:t xml:space="preserve">            .antMatchers(HttpMethod.</w:t>
       </w:r>
       <w:r>
         <w:rPr>
@@ -3312,26 +2642,11 @@
         </w:rPr>
         <w:t>POST</w:t>
       </w:r>
-      <w:proofErr w:type="spellEnd"/>
-      <w:r>
-        <w:rPr>
-          <w:color w:val="A9B7C6"/>
-        </w:rPr>
-        <w:t>).</w:t>
-      </w:r>
-      <w:proofErr w:type="spellStart"/>
-      <w:r>
-        <w:rPr>
-          <w:color w:val="A9B7C6"/>
-        </w:rPr>
-        <w:t>hasAuthority</w:t>
-      </w:r>
-      <w:proofErr w:type="spellEnd"/>
-      <w:r>
-        <w:rPr>
-          <w:color w:val="A9B7C6"/>
-        </w:rPr>
-        <w:t>(</w:t>
+      <w:r>
+        <w:rPr>
+          <w:color w:val="A9B7C6"/>
+        </w:rPr>
+        <w:t>).hasAuthority(</w:t>
       </w:r>
       <w:r>
         <w:rPr>
@@ -3391,19 +2706,11 @@
         <w:br/>
         <w:t xml:space="preserve">    </w:t>
       </w:r>
-      <w:proofErr w:type="spellStart"/>
-      <w:r>
-        <w:rPr>
-          <w:color w:val="A9B7C6"/>
-        </w:rPr>
-        <w:t>http.csrf</w:t>
-      </w:r>
-      <w:proofErr w:type="spellEnd"/>
-      <w:r>
-        <w:rPr>
-          <w:color w:val="A9B7C6"/>
-        </w:rPr>
-        <w:t>().disable()</w:t>
+      <w:r>
+        <w:rPr>
+          <w:color w:val="A9B7C6"/>
+        </w:rPr>
+        <w:t>http.csrf().disable()</w:t>
       </w:r>
       <w:r>
         <w:rPr>
@@ -3458,7 +2765,6 @@
         </w:rPr>
         <w:t xml:space="preserve">protected void </w:t>
       </w:r>
-      <w:proofErr w:type="gramStart"/>
       <w:r>
         <w:rPr>
           <w:color w:val="FFC66D"/>
@@ -3469,22 +2775,7 @@
         <w:rPr>
           <w:color w:val="A9B7C6"/>
         </w:rPr>
-        <w:t>(</w:t>
-      </w:r>
-      <w:proofErr w:type="spellStart"/>
-      <w:proofErr w:type="gramEnd"/>
-      <w:r>
-        <w:rPr>
-          <w:color w:val="A9B7C6"/>
-        </w:rPr>
-        <w:t>HttpSecurity</w:t>
-      </w:r>
-      <w:proofErr w:type="spellEnd"/>
-      <w:r>
-        <w:rPr>
-          <w:color w:val="A9B7C6"/>
-        </w:rPr>
-        <w:t xml:space="preserve"> http) </w:t>
+        <w:t xml:space="preserve">(HttpSecurity http) </w:t>
       </w:r>
       <w:r>
         <w:rPr>
@@ -3505,7 +2796,6 @@
         <w:br/>
         <w:t xml:space="preserve">    </w:t>
       </w:r>
-      <w:proofErr w:type="spellStart"/>
       <w:r>
         <w:rPr>
           <w:color w:val="CC7832"/>
@@ -3516,14 +2806,7 @@
         <w:rPr>
           <w:color w:val="A9B7C6"/>
         </w:rPr>
-        <w:t>.configure</w:t>
-      </w:r>
-      <w:proofErr w:type="spellEnd"/>
-      <w:r>
-        <w:rPr>
-          <w:color w:val="A9B7C6"/>
-        </w:rPr>
-        <w:t>(http)</w:t>
+        <w:t>.configure(http)</w:t>
       </w:r>
       <w:r>
         <w:rPr>
@@ -3538,47 +2821,18 @@
         <w:br/>
         <w:t xml:space="preserve">    </w:t>
       </w:r>
-      <w:proofErr w:type="spellStart"/>
-      <w:r>
-        <w:rPr>
-          <w:color w:val="A9B7C6"/>
-        </w:rPr>
-        <w:t>http.authorizeRequests</w:t>
-      </w:r>
-      <w:proofErr w:type="spellEnd"/>
-      <w:r>
-        <w:rPr>
-          <w:color w:val="A9B7C6"/>
-        </w:rPr>
-        <w:t>()</w:t>
+      <w:r>
+        <w:rPr>
+          <w:color w:val="A9B7C6"/>
+        </w:rPr>
+        <w:t>http.authorizeRequests()</w:t>
       </w:r>
       <w:r>
         <w:rPr>
           <w:color w:val="A9B7C6"/>
         </w:rPr>
         <w:br/>
-        <w:t xml:space="preserve">        .</w:t>
-      </w:r>
-      <w:proofErr w:type="spellStart"/>
-      <w:r>
-        <w:rPr>
-          <w:color w:val="A9B7C6"/>
-        </w:rPr>
-        <w:t>antMatchers</w:t>
-      </w:r>
-      <w:proofErr w:type="spellEnd"/>
-      <w:r>
-        <w:rPr>
-          <w:color w:val="A9B7C6"/>
-        </w:rPr>
-        <w:t>(</w:t>
-      </w:r>
-      <w:proofErr w:type="spellStart"/>
-      <w:r>
-        <w:rPr>
-          <w:color w:val="A9B7C6"/>
-        </w:rPr>
-        <w:t>HttpMethod.</w:t>
+        <w:t xml:space="preserve">        .antMatchers(HttpMethod.</w:t>
       </w:r>
       <w:r>
         <w:rPr>
@@ -3588,54 +2842,18 @@
         </w:rPr>
         <w:t>GET</w:t>
       </w:r>
-      <w:proofErr w:type="spellEnd"/>
-      <w:r>
-        <w:rPr>
-          <w:color w:val="A9B7C6"/>
-        </w:rPr>
-        <w:t>).</w:t>
-      </w:r>
-      <w:proofErr w:type="spellStart"/>
-      <w:r>
-        <w:rPr>
-          <w:color w:val="A9B7C6"/>
-        </w:rPr>
-        <w:t>permitAll</w:t>
-      </w:r>
-      <w:proofErr w:type="spellEnd"/>
-      <w:r>
-        <w:rPr>
-          <w:color w:val="A9B7C6"/>
-        </w:rPr>
-        <w:t>()</w:t>
+      <w:r>
+        <w:rPr>
+          <w:color w:val="A9B7C6"/>
+        </w:rPr>
+        <w:t>).permitAll()</w:t>
       </w:r>
       <w:r>
         <w:rPr>
           <w:color w:val="A9B7C6"/>
         </w:rPr>
         <w:br/>
-        <w:t xml:space="preserve">        .</w:t>
-      </w:r>
-      <w:proofErr w:type="spellStart"/>
-      <w:r>
-        <w:rPr>
-          <w:color w:val="A9B7C6"/>
-        </w:rPr>
-        <w:t>antMatchers</w:t>
-      </w:r>
-      <w:proofErr w:type="spellEnd"/>
-      <w:r>
-        <w:rPr>
-          <w:color w:val="A9B7C6"/>
-        </w:rPr>
-        <w:t>(</w:t>
-      </w:r>
-      <w:proofErr w:type="spellStart"/>
-      <w:r>
-        <w:rPr>
-          <w:color w:val="A9B7C6"/>
-        </w:rPr>
-        <w:t>HttpMethod.</w:t>
+        <w:t xml:space="preserve">        .antMatchers(HttpMethod.</w:t>
       </w:r>
       <w:r>
         <w:rPr>
@@ -3645,7 +2863,6 @@
         </w:rPr>
         <w:t>POST</w:t>
       </w:r>
-      <w:proofErr w:type="spellEnd"/>
       <w:r>
         <w:rPr>
           <w:color w:val="A9B7C6"/>
@@ -3665,19 +2882,11 @@
         <w:br/>
         <w:t xml:space="preserve">    </w:t>
       </w:r>
-      <w:proofErr w:type="spellStart"/>
-      <w:r>
-        <w:rPr>
-          <w:color w:val="A9B7C6"/>
-        </w:rPr>
-        <w:t>http.csrf</w:t>
-      </w:r>
-      <w:proofErr w:type="spellEnd"/>
-      <w:r>
-        <w:rPr>
-          <w:color w:val="A9B7C6"/>
-        </w:rPr>
-        <w:t>().disable()</w:t>
+      <w:r>
+        <w:rPr>
+          <w:color w:val="A9B7C6"/>
+        </w:rPr>
+        <w:t>http.csrf().disable()</w:t>
       </w:r>
       <w:r>
         <w:rPr>
@@ -3717,14 +2926,12 @@
         </w:rPr>
         <w:t> </w:t>
       </w:r>
-      <w:proofErr w:type="spellStart"/>
       <w:r>
         <w:rPr>
           <w:lang w:val="fr-MA"/>
         </w:rPr>
         <w:t>Angular</w:t>
       </w:r>
-      <w:proofErr w:type="spellEnd"/>
       <w:r>
         <w:rPr>
           <w:lang w:val="fr-MA"/>
@@ -3978,21 +3185,7 @@
         <w:rPr>
           <w:lang w:val="fr-MA"/>
         </w:rPr>
-        <w:t xml:space="preserve"> Il peut les achetés en cliquant sur </w:t>
-      </w:r>
-      <w:proofErr w:type="spellStart"/>
-      <w:r>
-        <w:rPr>
-          <w:lang w:val="fr-MA"/>
-        </w:rPr>
-        <w:t>buy</w:t>
-      </w:r>
-      <w:proofErr w:type="spellEnd"/>
-      <w:r>
-        <w:rPr>
-          <w:lang w:val="fr-MA"/>
-        </w:rPr>
-        <w:t> :</w:t>
+        <w:t xml:space="preserve"> Il peut les achetés en cliquant sur buy :</w:t>
       </w:r>
     </w:p>
     <w:p>
@@ -4754,32 +3947,14 @@
       </w:pPr>
       <w:r>
         <w:lastRenderedPageBreak/>
-        <w:t xml:space="preserve">Sécuriser l’application </w:t>
-      </w:r>
-      <w:proofErr w:type="spellStart"/>
-      <w:r>
-        <w:t>FrontEnd</w:t>
-      </w:r>
-      <w:proofErr w:type="spellEnd"/>
+        <w:t>Sécuriser l’application FrontEnd</w:t>
+      </w:r>
       <w:r>
         <w:t xml:space="preserve"> </w:t>
       </w:r>
       <w:r>
-        <w:t xml:space="preserve">en mode public client en mettant en place l’adaptateur </w:t>
-      </w:r>
-      <w:proofErr w:type="spellStart"/>
-      <w:r>
-        <w:t>Keycloak</w:t>
-      </w:r>
-      <w:proofErr w:type="spellEnd"/>
-      <w:r>
-        <w:t xml:space="preserve"> qui instaure un système d’authentification via </w:t>
-      </w:r>
-      <w:proofErr w:type="spellStart"/>
-      <w:r>
-        <w:t>Keycloak</w:t>
-      </w:r>
-      <w:proofErr w:type="spellEnd"/>
+        <w:t>en mode public client en mettant en place l’adaptateur Keycloak qui instaure un système d’authentification via Keycloak</w:t>
+      </w:r>
       <w:r>
         <w:t> :</w:t>
       </w:r>
@@ -4789,15 +3964,13 @@
         <w:ind w:firstLine="0"/>
       </w:pPr>
       <w:r>
-        <w:t xml:space="preserve">Après l’installation de la bibliothèque </w:t>
-      </w:r>
-      <w:proofErr w:type="spellStart"/>
-      <w:r>
-        <w:t>KeyCloak</w:t>
-      </w:r>
-      <w:proofErr w:type="spellEnd"/>
-      <w:r>
-        <w:t xml:space="preserve"> j’ai créé un service pour gérer la sécurité cote client ainsi le système d’authentification.</w:t>
+        <w:t>Après l’installation de la bibliothèque KeyCloak j’ai créé un service pour gérer la sécurité cot</w:t>
+      </w:r>
+      <w:r>
+        <w:t>é</w:t>
+      </w:r>
+      <w:r>
+        <w:t xml:space="preserve"> client ainsi le système d’authentification.</w:t>
       </w:r>
     </w:p>
     <w:p>
@@ -4882,30 +4055,159 @@
         <w:rPr>
           <w:lang w:val="fr-MA"/>
         </w:rPr>
-        <w:t xml:space="preserve">Et aussi j’ai ajouté quelques fonctionnalités de </w:t>
-      </w:r>
-      <w:proofErr w:type="spellStart"/>
-      <w:r>
-        <w:rPr>
-          <w:lang w:val="fr-MA"/>
-        </w:rPr>
-        <w:t>keycloak</w:t>
-      </w:r>
-      <w:proofErr w:type="spellEnd"/>
-      <w:r>
-        <w:rPr>
-          <w:lang w:val="fr-MA"/>
-        </w:rPr>
-        <w:t xml:space="preserve"> dans la partie </w:t>
-      </w:r>
-      <w:proofErr w:type="spellStart"/>
-      <w:r>
-        <w:rPr>
-          <w:lang w:val="fr-MA"/>
-        </w:rPr>
-        <w:t>front-end</w:t>
-      </w:r>
-      <w:proofErr w:type="spellEnd"/>
+        <w:t>Et aussi j’ai ajouté quelques fonctionnalités de keycloak dans la partie front-end.</w:t>
+      </w:r>
+    </w:p>
+    <w:p>
+      <w:pPr>
+        <w:pStyle w:val="Titre2"/>
+        <w:rPr>
+          <w:lang w:val="fr-MA"/>
+        </w:rPr>
+      </w:pPr>
+      <w:r>
+        <w:rPr>
+          <w:lang w:val="fr-MA"/>
+        </w:rPr>
+        <w:t>Solution Kafka :</w:t>
+      </w:r>
+    </w:p>
+    <w:p>
+      <w:pPr>
+        <w:rPr>
+          <w:lang w:val="fr-MA"/>
+        </w:rPr>
+      </w:pPr>
+      <w:r>
+        <w:rPr>
+          <w:lang w:val="fr-MA"/>
+        </w:rPr>
+        <w:t xml:space="preserve">La première chose j’ai </w:t>
+      </w:r>
+      <w:r>
+        <w:rPr>
+          <w:lang w:val="fr-MA"/>
+        </w:rPr>
+        <w:t>créé</w:t>
+      </w:r>
+      <w:r>
+        <w:rPr>
+          <w:lang w:val="fr-MA"/>
+        </w:rPr>
+        <w:t xml:space="preserve"> un </w:t>
+      </w:r>
+      <w:r>
+        <w:rPr>
+          <w:lang w:val="fr-MA"/>
+        </w:rPr>
+        <w:t>P</w:t>
+      </w:r>
+      <w:r>
+        <w:rPr>
+          <w:lang w:val="fr-MA"/>
+        </w:rPr>
+        <w:t>roducer</w:t>
+      </w:r>
+      <w:r>
+        <w:rPr>
+          <w:lang w:val="fr-MA"/>
+        </w:rPr>
+        <w:t xml:space="preserve"> (le micro service kafka-service)</w:t>
+      </w:r>
+      <w:r>
+        <w:rPr>
+          <w:lang w:val="fr-MA"/>
+        </w:rPr>
+        <w:t xml:space="preserve"> </w:t>
+      </w:r>
+      <w:r>
+        <w:rPr>
+          <w:lang w:val="fr-MA"/>
+        </w:rPr>
+        <w:t xml:space="preserve">qui génère des Orders pour chaque Costumer </w:t>
+      </w:r>
+    </w:p>
+    <w:p>
+      <w:pPr>
+        <w:ind w:firstLine="0"/>
+        <w:jc w:val="center"/>
+        <w:rPr>
+          <w:lang w:val="fr-MA"/>
+        </w:rPr>
+      </w:pPr>
+      <w:r>
+        <w:rPr>
+          <w:noProof/>
+        </w:rPr>
+        <w:drawing>
+          <wp:inline distT="0" distB="0" distL="0" distR="0" wp14:anchorId="7DA65225" wp14:editId="150B58FA">
+            <wp:extent cx="5929655" cy="2867025"/>
+            <wp:effectExtent l="0" t="0" r="0" b="0"/>
+            <wp:docPr id="38" name="Image 38"/>
+            <wp:cNvGraphicFramePr>
+              <a:graphicFrameLocks xmlns:a="http://schemas.openxmlformats.org/drawingml/2006/main" noChangeAspect="1"/>
+            </wp:cNvGraphicFramePr>
+            <a:graphic xmlns:a="http://schemas.openxmlformats.org/drawingml/2006/main">
+              <a:graphicData uri="http://schemas.openxmlformats.org/drawingml/2006/picture">
+                <pic:pic xmlns:pic="http://schemas.openxmlformats.org/drawingml/2006/picture">
+                  <pic:nvPicPr>
+                    <pic:cNvPr id="1" name=""/>
+                    <pic:cNvPicPr/>
+                  </pic:nvPicPr>
+                  <pic:blipFill>
+                    <a:blip r:embed="rId44"/>
+                    <a:stretch>
+                      <a:fillRect/>
+                    </a:stretch>
+                  </pic:blipFill>
+                  <pic:spPr>
+                    <a:xfrm>
+                      <a:off x="0" y="0"/>
+                      <a:ext cx="5952448" cy="2878046"/>
+                    </a:xfrm>
+                    <a:prstGeom prst="rect">
+                      <a:avLst/>
+                    </a:prstGeom>
+                  </pic:spPr>
+                </pic:pic>
+              </a:graphicData>
+            </a:graphic>
+          </wp:inline>
+        </w:drawing>
+      </w:r>
+    </w:p>
+    <w:p>
+      <w:pPr>
+        <w:ind w:firstLine="0"/>
+        <w:rPr>
+          <w:lang w:val="fr-MA"/>
+        </w:rPr>
+      </w:pPr>
+      <w:r>
+        <w:rPr>
+          <w:lang w:val="fr-MA"/>
+        </w:rPr>
+        <w:lastRenderedPageBreak/>
+        <w:t>Puis il envoie le résultat dans un topic</w:t>
+      </w:r>
+      <w:r>
+        <w:rPr>
+          <w:lang w:val="fr-MA"/>
+        </w:rPr>
+        <w:t>(F</w:t>
+      </w:r>
+      <w:r>
+        <w:rPr>
+          <w:lang w:val="fr-MA"/>
+        </w:rPr>
+        <w:t>ACTURATION</w:t>
+      </w:r>
+      <w:r>
+        <w:rPr>
+          <w:lang w:val="fr-MA"/>
+        </w:rPr>
+        <w:t>)</w:t>
+      </w:r>
       <w:r>
         <w:rPr>
           <w:lang w:val="fr-MA"/>
@@ -4915,10 +4217,2404 @@
     </w:p>
     <w:p>
       <w:pPr>
-        <w:rPr>
-          <w:lang w:val="fr-MA"/>
-        </w:rPr>
-      </w:pPr>
+        <w:ind w:firstLine="0"/>
+        <w:rPr>
+          <w:lang w:val="fr-MA"/>
+        </w:rPr>
+      </w:pPr>
+      <w:r>
+        <w:rPr>
+          <w:lang w:val="fr-MA"/>
+        </w:rPr>
+        <w:t xml:space="preserve">Puis on </w:t>
+      </w:r>
+      <w:r>
+        <w:rPr>
+          <w:lang w:val="fr-MA"/>
+        </w:rPr>
+        <w:t xml:space="preserve">j’ai créé le spring boot consumer qui effectue des achats et génère des factures dans le topic </w:t>
+      </w:r>
+      <w:r>
+        <w:rPr>
+          <w:lang w:val="fr-MA"/>
+        </w:rPr>
+        <w:t>S</w:t>
+      </w:r>
+      <w:r>
+        <w:rPr>
+          <w:lang w:val="fr-MA"/>
+        </w:rPr>
+        <w:t>treamTopic</w:t>
+      </w:r>
+    </w:p>
+    <w:p>
+      <w:pPr>
+        <w:ind w:firstLine="0"/>
+        <w:rPr>
+          <w:lang w:val="fr-MA"/>
+        </w:rPr>
+      </w:pPr>
+      <w:r>
+        <w:rPr>
+          <w:noProof/>
+        </w:rPr>
+        <w:drawing>
+          <wp:inline distT="0" distB="0" distL="0" distR="0" wp14:anchorId="11F5DCF4" wp14:editId="395AC8D6">
+            <wp:extent cx="6121400" cy="1808480"/>
+            <wp:effectExtent l="0" t="0" r="0" b="1270"/>
+            <wp:docPr id="39" name="Image 39"/>
+            <wp:cNvGraphicFramePr>
+              <a:graphicFrameLocks xmlns:a="http://schemas.openxmlformats.org/drawingml/2006/main" noChangeAspect="1"/>
+            </wp:cNvGraphicFramePr>
+            <a:graphic xmlns:a="http://schemas.openxmlformats.org/drawingml/2006/main">
+              <a:graphicData uri="http://schemas.openxmlformats.org/drawingml/2006/picture">
+                <pic:pic xmlns:pic="http://schemas.openxmlformats.org/drawingml/2006/picture">
+                  <pic:nvPicPr>
+                    <pic:cNvPr id="1" name=""/>
+                    <pic:cNvPicPr/>
+                  </pic:nvPicPr>
+                  <pic:blipFill>
+                    <a:blip r:embed="rId45"/>
+                    <a:stretch>
+                      <a:fillRect/>
+                    </a:stretch>
+                  </pic:blipFill>
+                  <pic:spPr>
+                    <a:xfrm>
+                      <a:off x="0" y="0"/>
+                      <a:ext cx="6121400" cy="1808480"/>
+                    </a:xfrm>
+                    <a:prstGeom prst="rect">
+                      <a:avLst/>
+                    </a:prstGeom>
+                  </pic:spPr>
+                </pic:pic>
+              </a:graphicData>
+            </a:graphic>
+          </wp:inline>
+        </w:drawing>
+      </w:r>
+    </w:p>
+    <w:p>
+      <w:pPr>
+        <w:ind w:firstLine="0"/>
+        <w:rPr>
+          <w:lang w:val="fr-MA"/>
+        </w:rPr>
+      </w:pPr>
+      <w:r>
+        <w:rPr>
+          <w:lang w:val="fr-MA"/>
+        </w:rPr>
+        <w:t xml:space="preserve">Puis on a maintenant notre notre Kafka stream consumer qui va faire real-time </w:t>
+      </w:r>
+      <w:r>
+        <w:rPr>
+          <w:lang w:val="fr-MA"/>
+        </w:rPr>
+        <w:t>analytics</w:t>
+      </w:r>
+      <w:r>
+        <w:rPr>
+          <w:lang w:val="fr-MA"/>
+        </w:rPr>
+        <w:t xml:space="preserve"> de notre data pour l’envoyer par la suite à notre application front-end</w:t>
+      </w:r>
+    </w:p>
+    <w:p>
+      <w:pPr>
+        <w:ind w:firstLine="0"/>
+        <w:rPr>
+          <w:lang w:val="fr-MA"/>
+        </w:rPr>
+      </w:pPr>
+      <w:r>
+        <w:rPr>
+          <w:lang w:val="fr-MA"/>
+        </w:rPr>
+        <w:t>Et voici la partie Stream processing :</w:t>
+      </w:r>
+    </w:p>
+    <w:p>
+      <w:pPr>
+        <w:ind w:firstLine="0"/>
+        <w:rPr>
+          <w:lang w:val="fr-MA"/>
+        </w:rPr>
+      </w:pPr>
+      <w:r>
+        <w:rPr>
+          <w:lang w:val="fr-MA"/>
+        </w:rPr>
+        <w:t>On a d’abord la partie configuration de notre consumer</w:t>
+      </w:r>
+    </w:p>
+    <w:p>
+      <w:pPr>
+        <w:ind w:firstLine="0"/>
+        <w:rPr>
+          <w:lang w:val="fr-MA"/>
+        </w:rPr>
+      </w:pPr>
+      <w:r>
+        <w:rPr>
+          <w:noProof/>
+        </w:rPr>
+        <w:drawing>
+          <wp:inline distT="0" distB="0" distL="0" distR="0" wp14:anchorId="13DC0E0F" wp14:editId="3EB50C44">
+            <wp:extent cx="6121400" cy="965835"/>
+            <wp:effectExtent l="0" t="0" r="0" b="5715"/>
+            <wp:docPr id="40" name="Image 40"/>
+            <wp:cNvGraphicFramePr>
+              <a:graphicFrameLocks xmlns:a="http://schemas.openxmlformats.org/drawingml/2006/main" noChangeAspect="1"/>
+            </wp:cNvGraphicFramePr>
+            <a:graphic xmlns:a="http://schemas.openxmlformats.org/drawingml/2006/main">
+              <a:graphicData uri="http://schemas.openxmlformats.org/drawingml/2006/picture">
+                <pic:pic xmlns:pic="http://schemas.openxmlformats.org/drawingml/2006/picture">
+                  <pic:nvPicPr>
+                    <pic:cNvPr id="1" name=""/>
+                    <pic:cNvPicPr/>
+                  </pic:nvPicPr>
+                  <pic:blipFill>
+                    <a:blip r:embed="rId46"/>
+                    <a:stretch>
+                      <a:fillRect/>
+                    </a:stretch>
+                  </pic:blipFill>
+                  <pic:spPr>
+                    <a:xfrm>
+                      <a:off x="0" y="0"/>
+                      <a:ext cx="6121400" cy="965835"/>
+                    </a:xfrm>
+                    <a:prstGeom prst="rect">
+                      <a:avLst/>
+                    </a:prstGeom>
+                  </pic:spPr>
+                </pic:pic>
+              </a:graphicData>
+            </a:graphic>
+          </wp:inline>
+        </w:drawing>
+      </w:r>
+    </w:p>
+    <w:p>
+      <w:pPr>
+        <w:ind w:firstLine="0"/>
+        <w:rPr>
+          <w:lang w:val="fr-MA"/>
+        </w:rPr>
+      </w:pPr>
+      <w:r>
+        <w:rPr>
+          <w:lang w:val="fr-MA"/>
+        </w:rPr>
+        <w:t>Puis la partie du stream processing :</w:t>
+      </w:r>
+    </w:p>
+    <w:p>
+      <w:pPr>
+        <w:ind w:firstLine="0"/>
+        <w:rPr>
+          <w:lang w:val="fr-MA"/>
+        </w:rPr>
+      </w:pPr>
+      <w:r>
+        <w:rPr>
+          <w:noProof/>
+        </w:rPr>
+        <w:drawing>
+          <wp:inline distT="0" distB="0" distL="0" distR="0" wp14:anchorId="07E1B45A" wp14:editId="5C5C3627">
+            <wp:extent cx="6121400" cy="2632710"/>
+            <wp:effectExtent l="0" t="0" r="0" b="0"/>
+            <wp:docPr id="41" name="Image 41"/>
+            <wp:cNvGraphicFramePr>
+              <a:graphicFrameLocks xmlns:a="http://schemas.openxmlformats.org/drawingml/2006/main" noChangeAspect="1"/>
+            </wp:cNvGraphicFramePr>
+            <a:graphic xmlns:a="http://schemas.openxmlformats.org/drawingml/2006/main">
+              <a:graphicData uri="http://schemas.openxmlformats.org/drawingml/2006/picture">
+                <pic:pic xmlns:pic="http://schemas.openxmlformats.org/drawingml/2006/picture">
+                  <pic:nvPicPr>
+                    <pic:cNvPr id="1" name=""/>
+                    <pic:cNvPicPr/>
+                  </pic:nvPicPr>
+                  <pic:blipFill>
+                    <a:blip r:embed="rId47"/>
+                    <a:stretch>
+                      <a:fillRect/>
+                    </a:stretch>
+                  </pic:blipFill>
+                  <pic:spPr>
+                    <a:xfrm>
+                      <a:off x="0" y="0"/>
+                      <a:ext cx="6121400" cy="2632710"/>
+                    </a:xfrm>
+                    <a:prstGeom prst="rect">
+                      <a:avLst/>
+                    </a:prstGeom>
+                  </pic:spPr>
+                </pic:pic>
+              </a:graphicData>
+            </a:graphic>
+          </wp:inline>
+        </w:drawing>
+      </w:r>
+    </w:p>
+    <w:p>
+      <w:pPr>
+        <w:ind w:firstLine="0"/>
+        <w:rPr>
+          <w:lang w:val="fr-MA"/>
+        </w:rPr>
+      </w:pPr>
+      <w:r>
+        <w:rPr>
+          <w:lang w:val="fr-MA"/>
+        </w:rPr>
+        <w:t xml:space="preserve">Cette partie se charge de grouper les factures par client puis calculer la somme des quantités dans un window de 5 seconds puis envoyer le résultat dans le topic streamKafkaTopic (topic qu’on va </w:t>
+      </w:r>
+      <w:r>
+        <w:rPr>
+          <w:lang w:val="fr-MA"/>
+        </w:rPr>
+        <w:lastRenderedPageBreak/>
+        <w:t xml:space="preserve">utiliser pour la partie front-end en utilisant </w:t>
+      </w:r>
+      <w:r>
+        <w:rPr>
+          <w:lang w:val="fr-MA"/>
+        </w:rPr>
+        <w:t>webflux websockets</w:t>
+      </w:r>
+      <w:r>
+        <w:rPr>
+          <w:lang w:val="fr-MA"/>
+        </w:rPr>
+        <w:t xml:space="preserve"> avec la bibliothèque Angular NGXS).</w:t>
+      </w:r>
+    </w:p>
+    <w:p>
+      <w:pPr>
+        <w:ind w:firstLine="0"/>
+        <w:rPr>
+          <w:lang w:val="fr-MA"/>
+        </w:rPr>
+      </w:pPr>
+      <w:r>
+        <w:rPr>
+          <w:lang w:val="fr-MA"/>
+        </w:rPr>
+        <w:t xml:space="preserve">Et finalement pour la partie back-end j’ai créé un micro-service (reactivekafka) qui va se charger d’envoyer les messages du topic streamKafkaTopic vers la partie Angular en utilisant </w:t>
+      </w:r>
+      <w:r>
+        <w:rPr>
+          <w:lang w:val="fr-MA"/>
+        </w:rPr>
+        <w:t>webflux</w:t>
+      </w:r>
+      <w:r>
+        <w:rPr>
+          <w:lang w:val="fr-MA"/>
+        </w:rPr>
+        <w:t>.</w:t>
+      </w:r>
+    </w:p>
+    <w:p>
+      <w:pPr>
+        <w:ind w:firstLine="0"/>
+        <w:rPr>
+          <w:lang w:val="en-US"/>
+        </w:rPr>
+      </w:pPr>
+      <w:r>
+        <w:rPr>
+          <w:lang w:val="en-US"/>
+        </w:rPr>
+        <w:t>Et voici le service :</w:t>
+      </w:r>
+    </w:p>
+    <w:p>
+      <w:pPr>
+        <w:pStyle w:val="PrformatHTML"/>
+        <w:shd w:val="clear" w:color="auto" w:fill="2B2B2B"/>
+        <w:rPr>
+          <w:color w:val="A9B7C6"/>
+        </w:rPr>
+      </w:pPr>
+      <w:r>
+        <w:rPr>
+          <w:color w:val="BBB529"/>
+        </w:rPr>
+        <w:t>@Service</w:t>
+      </w:r>
+      <w:r>
+        <w:rPr>
+          <w:color w:val="BBB529"/>
+        </w:rPr>
+        <w:br/>
+      </w:r>
+      <w:r>
+        <w:rPr>
+          <w:color w:val="CC7832"/>
+        </w:rPr>
+        <w:t xml:space="preserve">public class </w:t>
+      </w:r>
+      <w:r>
+        <w:rPr>
+          <w:color w:val="A9B7C6"/>
+        </w:rPr>
+        <w:t xml:space="preserve">KafkaServiceImpl </w:t>
+      </w:r>
+      <w:r>
+        <w:rPr>
+          <w:color w:val="CC7832"/>
+        </w:rPr>
+        <w:t xml:space="preserve">implements </w:t>
+      </w:r>
+      <w:r>
+        <w:rPr>
+          <w:color w:val="A9B7C6"/>
+        </w:rPr>
+        <w:t>KafkaService {</w:t>
+      </w:r>
+      <w:r>
+        <w:rPr>
+          <w:color w:val="A9B7C6"/>
+        </w:rPr>
+        <w:br/>
+        <w:t xml:space="preserve">    </w:t>
+      </w:r>
+      <w:r>
+        <w:rPr>
+          <w:color w:val="CC7832"/>
+        </w:rPr>
+        <w:t xml:space="preserve">private final </w:t>
+      </w:r>
+      <w:r>
+        <w:rPr>
+          <w:color w:val="A9B7C6"/>
+        </w:rPr>
+        <w:t>Flux&lt;ReceiverRecord&lt;String</w:t>
+      </w:r>
+      <w:r>
+        <w:rPr>
+          <w:color w:val="CC7832"/>
+        </w:rPr>
+        <w:t xml:space="preserve">, </w:t>
+      </w:r>
+      <w:r>
+        <w:rPr>
+          <w:color w:val="A9B7C6"/>
+        </w:rPr>
+        <w:t xml:space="preserve">String&gt;&gt; </w:t>
+      </w:r>
+      <w:r>
+        <w:rPr>
+          <w:color w:val="9876AA"/>
+        </w:rPr>
+        <w:t>testTopicStream</w:t>
+      </w:r>
+      <w:r>
+        <w:rPr>
+          <w:color w:val="CC7832"/>
+        </w:rPr>
+        <w:t>;</w:t>
+      </w:r>
+      <w:r>
+        <w:rPr>
+          <w:color w:val="CC7832"/>
+        </w:rPr>
+        <w:br/>
+        <w:t xml:space="preserve">    </w:t>
+      </w:r>
+      <w:r>
+        <w:rPr>
+          <w:color w:val="FFC66D"/>
+        </w:rPr>
+        <w:t>KafkaServiceImpl</w:t>
+      </w:r>
+      <w:r>
+        <w:rPr>
+          <w:color w:val="A9B7C6"/>
+        </w:rPr>
+        <w:t>() {</w:t>
+      </w:r>
+      <w:r>
+        <w:rPr>
+          <w:color w:val="A9B7C6"/>
+        </w:rPr>
+        <w:br/>
+      </w:r>
+      <w:r>
+        <w:rPr>
+          <w:color w:val="A9B7C6"/>
+        </w:rPr>
+        <w:br/>
+        <w:t xml:space="preserve">        Properties kafkaProperties = </w:t>
+      </w:r>
+      <w:r>
+        <w:rPr>
+          <w:color w:val="CC7832"/>
+        </w:rPr>
+        <w:t xml:space="preserve">new </w:t>
+      </w:r>
+      <w:r>
+        <w:rPr>
+          <w:color w:val="A9B7C6"/>
+        </w:rPr>
+        <w:t>Properties()</w:t>
+      </w:r>
+      <w:r>
+        <w:rPr>
+          <w:color w:val="CC7832"/>
+        </w:rPr>
+        <w:t>;</w:t>
+      </w:r>
+      <w:r>
+        <w:rPr>
+          <w:color w:val="CC7832"/>
+        </w:rPr>
+        <w:br/>
+        <w:t xml:space="preserve">        </w:t>
+      </w:r>
+      <w:r>
+        <w:rPr>
+          <w:color w:val="A9B7C6"/>
+        </w:rPr>
+        <w:t>kafkaProperties.put(ConsumerConfig.</w:t>
+      </w:r>
+      <w:r>
+        <w:rPr>
+          <w:i/>
+          <w:iCs/>
+          <w:color w:val="9876AA"/>
+        </w:rPr>
+        <w:t>BOOTSTRAP_SERVERS_CONFIG</w:t>
+      </w:r>
+      <w:r>
+        <w:rPr>
+          <w:color w:val="CC7832"/>
+        </w:rPr>
+        <w:t>,</w:t>
+      </w:r>
+      <w:r>
+        <w:rPr>
+          <w:color w:val="6A8759"/>
+        </w:rPr>
+        <w:t>"localhost:9092"</w:t>
+      </w:r>
+      <w:r>
+        <w:rPr>
+          <w:color w:val="A9B7C6"/>
+        </w:rPr>
+        <w:t>)</w:t>
+      </w:r>
+      <w:r>
+        <w:rPr>
+          <w:color w:val="CC7832"/>
+        </w:rPr>
+        <w:t>;</w:t>
+      </w:r>
+      <w:r>
+        <w:rPr>
+          <w:color w:val="CC7832"/>
+        </w:rPr>
+        <w:br/>
+        <w:t xml:space="preserve">        </w:t>
+      </w:r>
+      <w:r>
+        <w:rPr>
+          <w:color w:val="A9B7C6"/>
+        </w:rPr>
+        <w:t>kafkaProperties.put(ConsumerConfig.</w:t>
+      </w:r>
+      <w:r>
+        <w:rPr>
+          <w:i/>
+          <w:iCs/>
+          <w:color w:val="9876AA"/>
+        </w:rPr>
+        <w:t>CLIENT_ID_CONFIG</w:t>
+      </w:r>
+      <w:r>
+        <w:rPr>
+          <w:color w:val="CC7832"/>
+        </w:rPr>
+        <w:t xml:space="preserve">, </w:t>
+      </w:r>
+      <w:r>
+        <w:rPr>
+          <w:color w:val="6A8759"/>
+        </w:rPr>
+        <w:t>"reactive-consumer"</w:t>
+      </w:r>
+      <w:r>
+        <w:rPr>
+          <w:color w:val="A9B7C6"/>
+        </w:rPr>
+        <w:t>)</w:t>
+      </w:r>
+      <w:r>
+        <w:rPr>
+          <w:color w:val="CC7832"/>
+        </w:rPr>
+        <w:t>;</w:t>
+      </w:r>
+      <w:r>
+        <w:rPr>
+          <w:color w:val="CC7832"/>
+        </w:rPr>
+        <w:br/>
+        <w:t xml:space="preserve">        </w:t>
+      </w:r>
+      <w:r>
+        <w:rPr>
+          <w:color w:val="A9B7C6"/>
+        </w:rPr>
+        <w:t>kafkaProperties.put(ConsumerConfig.</w:t>
+      </w:r>
+      <w:r>
+        <w:rPr>
+          <w:i/>
+          <w:iCs/>
+          <w:color w:val="9876AA"/>
+        </w:rPr>
+        <w:t>GROUP_ID_CONFIG</w:t>
+      </w:r>
+      <w:r>
+        <w:rPr>
+          <w:color w:val="CC7832"/>
+        </w:rPr>
+        <w:t xml:space="preserve">, </w:t>
+      </w:r>
+      <w:r>
+        <w:rPr>
+          <w:color w:val="6A8759"/>
+        </w:rPr>
+        <w:t>"sample-group"</w:t>
+      </w:r>
+      <w:r>
+        <w:rPr>
+          <w:color w:val="A9B7C6"/>
+        </w:rPr>
+        <w:t>)</w:t>
+      </w:r>
+      <w:r>
+        <w:rPr>
+          <w:color w:val="CC7832"/>
+        </w:rPr>
+        <w:t>;</w:t>
+      </w:r>
+      <w:r>
+        <w:rPr>
+          <w:color w:val="CC7832"/>
+        </w:rPr>
+        <w:br/>
+        <w:t xml:space="preserve">        </w:t>
+      </w:r>
+      <w:r>
+        <w:rPr>
+          <w:color w:val="A9B7C6"/>
+        </w:rPr>
+        <w:t>kafkaProperties.put(ConsumerConfig.</w:t>
+      </w:r>
+      <w:r>
+        <w:rPr>
+          <w:i/>
+          <w:iCs/>
+          <w:color w:val="9876AA"/>
+        </w:rPr>
+        <w:t>KEY_DESERIALIZER_CLASS_CONFIG</w:t>
+      </w:r>
+      <w:r>
+        <w:rPr>
+          <w:color w:val="CC7832"/>
+        </w:rPr>
+        <w:t xml:space="preserve">, </w:t>
+      </w:r>
+      <w:r>
+        <w:rPr>
+          <w:color w:val="A9B7C6"/>
+        </w:rPr>
+        <w:t>StringDeserializer.</w:t>
+      </w:r>
+      <w:r>
+        <w:rPr>
+          <w:color w:val="CC7832"/>
+        </w:rPr>
+        <w:t>class</w:t>
+      </w:r>
+      <w:r>
+        <w:rPr>
+          <w:color w:val="A9B7C6"/>
+        </w:rPr>
+        <w:t>)</w:t>
+      </w:r>
+      <w:r>
+        <w:rPr>
+          <w:color w:val="CC7832"/>
+        </w:rPr>
+        <w:t>;</w:t>
+      </w:r>
+      <w:r>
+        <w:rPr>
+          <w:color w:val="CC7832"/>
+        </w:rPr>
+        <w:br/>
+        <w:t xml:space="preserve">        </w:t>
+      </w:r>
+      <w:r>
+        <w:rPr>
+          <w:color w:val="A9B7C6"/>
+        </w:rPr>
+        <w:t>kafkaProperties.put(ConsumerConfig.</w:t>
+      </w:r>
+      <w:r>
+        <w:rPr>
+          <w:i/>
+          <w:iCs/>
+          <w:color w:val="9876AA"/>
+        </w:rPr>
+        <w:t>VALUE_DESERIALIZER_CLASS_CONFIG</w:t>
+      </w:r>
+      <w:r>
+        <w:rPr>
+          <w:color w:val="CC7832"/>
+        </w:rPr>
+        <w:t xml:space="preserve">, </w:t>
+      </w:r>
+      <w:r>
+        <w:rPr>
+          <w:color w:val="A9B7C6"/>
+        </w:rPr>
+        <w:t>StringDeserializer.</w:t>
+      </w:r>
+      <w:r>
+        <w:rPr>
+          <w:color w:val="CC7832"/>
+        </w:rPr>
+        <w:t>class</w:t>
+      </w:r>
+      <w:r>
+        <w:rPr>
+          <w:color w:val="A9B7C6"/>
+        </w:rPr>
+        <w:t>)</w:t>
+      </w:r>
+      <w:r>
+        <w:rPr>
+          <w:color w:val="CC7832"/>
+        </w:rPr>
+        <w:t>;</w:t>
+      </w:r>
+      <w:r>
+        <w:rPr>
+          <w:color w:val="CC7832"/>
+        </w:rPr>
+        <w:br/>
+        <w:t xml:space="preserve">        </w:t>
+      </w:r>
+      <w:r>
+        <w:rPr>
+          <w:color w:val="A9B7C6"/>
+        </w:rPr>
+        <w:t>kafkaProperties.put(ConsumerConfig.</w:t>
+      </w:r>
+      <w:r>
+        <w:rPr>
+          <w:i/>
+          <w:iCs/>
+          <w:color w:val="9876AA"/>
+        </w:rPr>
+        <w:t>AUTO_OFFSET_RESET_CONFIG</w:t>
+      </w:r>
+      <w:r>
+        <w:rPr>
+          <w:color w:val="CC7832"/>
+        </w:rPr>
+        <w:t xml:space="preserve">, </w:t>
+      </w:r>
+      <w:r>
+        <w:rPr>
+          <w:color w:val="6A8759"/>
+        </w:rPr>
+        <w:t>"earliest"</w:t>
+      </w:r>
+      <w:r>
+        <w:rPr>
+          <w:color w:val="A9B7C6"/>
+        </w:rPr>
+        <w:t>)</w:t>
+      </w:r>
+      <w:r>
+        <w:rPr>
+          <w:color w:val="CC7832"/>
+        </w:rPr>
+        <w:t>;</w:t>
+      </w:r>
+      <w:r>
+        <w:rPr>
+          <w:color w:val="CC7832"/>
+        </w:rPr>
+        <w:br/>
+      </w:r>
+      <w:r>
+        <w:rPr>
+          <w:color w:val="CC7832"/>
+        </w:rPr>
+        <w:br/>
+        <w:t xml:space="preserve">        </w:t>
+      </w:r>
+      <w:r>
+        <w:rPr>
+          <w:color w:val="A9B7C6"/>
+        </w:rPr>
+        <w:t>ReceiverOptions&lt;String</w:t>
+      </w:r>
+      <w:r>
+        <w:rPr>
+          <w:color w:val="CC7832"/>
+        </w:rPr>
+        <w:t xml:space="preserve">, </w:t>
+      </w:r>
+      <w:r>
+        <w:rPr>
+          <w:color w:val="A9B7C6"/>
+        </w:rPr>
+        <w:t>String&gt; receiverOptions = ReceiverOptions.</w:t>
+      </w:r>
+      <w:r>
+        <w:rPr>
+          <w:i/>
+          <w:iCs/>
+          <w:color w:val="A9B7C6"/>
+        </w:rPr>
+        <w:t>create</w:t>
+      </w:r>
+      <w:r>
+        <w:rPr>
+          <w:color w:val="A9B7C6"/>
+        </w:rPr>
+        <w:t>(kafkaProperties)</w:t>
+      </w:r>
+      <w:r>
+        <w:rPr>
+          <w:color w:val="CC7832"/>
+        </w:rPr>
+        <w:t>;</w:t>
+      </w:r>
+      <w:r>
+        <w:rPr>
+          <w:color w:val="CC7832"/>
+        </w:rPr>
+        <w:br/>
+      </w:r>
+      <w:r>
+        <w:rPr>
+          <w:color w:val="CC7832"/>
+        </w:rPr>
+        <w:br/>
+        <w:t xml:space="preserve">        </w:t>
+      </w:r>
+      <w:r>
+        <w:rPr>
+          <w:color w:val="9876AA"/>
+        </w:rPr>
+        <w:t xml:space="preserve">testTopicStream </w:t>
+      </w:r>
+      <w:r>
+        <w:rPr>
+          <w:color w:val="A9B7C6"/>
+        </w:rPr>
+        <w:t>= createTopicCache(receiverOptions)</w:t>
+      </w:r>
+      <w:r>
+        <w:rPr>
+          <w:color w:val="CC7832"/>
+        </w:rPr>
+        <w:t>;</w:t>
+      </w:r>
+      <w:r>
+        <w:rPr>
+          <w:color w:val="CC7832"/>
+        </w:rPr>
+        <w:br/>
+        <w:t xml:space="preserve">    </w:t>
+      </w:r>
+      <w:r>
+        <w:rPr>
+          <w:color w:val="A9B7C6"/>
+        </w:rPr>
+        <w:t>}</w:t>
+      </w:r>
+      <w:r>
+        <w:rPr>
+          <w:color w:val="A9B7C6"/>
+        </w:rPr>
+        <w:br/>
+        <w:t xml:space="preserve">    </w:t>
+      </w:r>
+      <w:r>
+        <w:rPr>
+          <w:color w:val="A9B7C6"/>
+        </w:rPr>
+        <w:br/>
+        <w:t xml:space="preserve">    </w:t>
+      </w:r>
+      <w:r>
+        <w:rPr>
+          <w:color w:val="CC7832"/>
+        </w:rPr>
+        <w:t xml:space="preserve">public </w:t>
+      </w:r>
+      <w:r>
+        <w:rPr>
+          <w:color w:val="A9B7C6"/>
+        </w:rPr>
+        <w:t>Flux&lt;ReceiverRecord&lt;String</w:t>
+      </w:r>
+      <w:r>
+        <w:rPr>
+          <w:color w:val="CC7832"/>
+        </w:rPr>
+        <w:t xml:space="preserve">, </w:t>
+      </w:r>
+      <w:r>
+        <w:rPr>
+          <w:color w:val="A9B7C6"/>
+        </w:rPr>
+        <w:t xml:space="preserve">String&gt;&gt; </w:t>
+      </w:r>
+      <w:r>
+        <w:rPr>
+          <w:color w:val="FFC66D"/>
+        </w:rPr>
+        <w:t>getTestTopicFlux</w:t>
+      </w:r>
+      <w:r>
+        <w:rPr>
+          <w:color w:val="A9B7C6"/>
+        </w:rPr>
+        <w:t>() {</w:t>
+      </w:r>
+      <w:r>
+        <w:rPr>
+          <w:color w:val="A9B7C6"/>
+        </w:rPr>
+        <w:br/>
+        <w:t xml:space="preserve">        </w:t>
+      </w:r>
+      <w:r>
+        <w:rPr>
+          <w:color w:val="CC7832"/>
+        </w:rPr>
+        <w:t xml:space="preserve">return </w:t>
+      </w:r>
+      <w:r>
+        <w:rPr>
+          <w:color w:val="9876AA"/>
+        </w:rPr>
+        <w:t>testTopicStream</w:t>
+      </w:r>
+      <w:r>
+        <w:rPr>
+          <w:color w:val="CC7832"/>
+        </w:rPr>
+        <w:t>;</w:t>
+      </w:r>
+      <w:r>
+        <w:rPr>
+          <w:color w:val="CC7832"/>
+        </w:rPr>
+        <w:br/>
+        <w:t xml:space="preserve">    </w:t>
+      </w:r>
+      <w:r>
+        <w:rPr>
+          <w:color w:val="A9B7C6"/>
+        </w:rPr>
+        <w:t>}</w:t>
+      </w:r>
+      <w:r>
+        <w:rPr>
+          <w:color w:val="A9B7C6"/>
+        </w:rPr>
+        <w:br/>
+      </w:r>
+      <w:r>
+        <w:rPr>
+          <w:color w:val="A9B7C6"/>
+        </w:rPr>
+        <w:br/>
+        <w:t xml:space="preserve">    </w:t>
+      </w:r>
+      <w:r>
+        <w:rPr>
+          <w:color w:val="CC7832"/>
+        </w:rPr>
+        <w:t xml:space="preserve">private </w:t>
+      </w:r>
+      <w:r>
+        <w:rPr>
+          <w:color w:val="A9B7C6"/>
+        </w:rPr>
+        <w:t>&lt;</w:t>
+      </w:r>
+      <w:r>
+        <w:rPr>
+          <w:color w:val="507874"/>
+        </w:rPr>
+        <w:t>T</w:t>
+      </w:r>
+      <w:r>
+        <w:rPr>
+          <w:color w:val="CC7832"/>
+        </w:rPr>
+        <w:t xml:space="preserve">, </w:t>
+      </w:r>
+      <w:r>
+        <w:rPr>
+          <w:color w:val="507874"/>
+        </w:rPr>
+        <w:t>G</w:t>
+      </w:r>
+      <w:r>
+        <w:rPr>
+          <w:color w:val="A9B7C6"/>
+        </w:rPr>
+        <w:t>&gt; Flux&lt;ReceiverRecord&lt;</w:t>
+      </w:r>
+      <w:r>
+        <w:rPr>
+          <w:color w:val="507874"/>
+        </w:rPr>
+        <w:t>T</w:t>
+      </w:r>
+      <w:r>
+        <w:rPr>
+          <w:color w:val="CC7832"/>
+        </w:rPr>
+        <w:t xml:space="preserve">, </w:t>
+      </w:r>
+      <w:r>
+        <w:rPr>
+          <w:color w:val="507874"/>
+        </w:rPr>
+        <w:t>G</w:t>
+      </w:r>
+      <w:r>
+        <w:rPr>
+          <w:color w:val="A9B7C6"/>
+        </w:rPr>
+        <w:t xml:space="preserve">&gt;&gt; </w:t>
+      </w:r>
+      <w:r>
+        <w:rPr>
+          <w:color w:val="FFC66D"/>
+        </w:rPr>
+        <w:t>createTopicCache</w:t>
+      </w:r>
+      <w:r>
+        <w:rPr>
+          <w:color w:val="A9B7C6"/>
+        </w:rPr>
+        <w:t>(ReceiverOptions&lt;</w:t>
+      </w:r>
+      <w:r>
+        <w:rPr>
+          <w:color w:val="507874"/>
+        </w:rPr>
+        <w:t>T</w:t>
+      </w:r>
+      <w:r>
+        <w:rPr>
+          <w:color w:val="CC7832"/>
+        </w:rPr>
+        <w:t xml:space="preserve">, </w:t>
+      </w:r>
+      <w:r>
+        <w:rPr>
+          <w:color w:val="507874"/>
+        </w:rPr>
+        <w:t>G</w:t>
+      </w:r>
+      <w:r>
+        <w:rPr>
+          <w:color w:val="A9B7C6"/>
+        </w:rPr>
+        <w:t>&gt; receiverOptions) {</w:t>
+      </w:r>
+      <w:r>
+        <w:rPr>
+          <w:color w:val="A9B7C6"/>
+        </w:rPr>
+        <w:br/>
+        <w:t xml:space="preserve">        ReceiverOptions&lt;</w:t>
+      </w:r>
+      <w:r>
+        <w:rPr>
+          <w:color w:val="507874"/>
+        </w:rPr>
+        <w:t>T</w:t>
+      </w:r>
+      <w:r>
+        <w:rPr>
+          <w:color w:val="CC7832"/>
+        </w:rPr>
+        <w:t xml:space="preserve">, </w:t>
+      </w:r>
+      <w:r>
+        <w:rPr>
+          <w:color w:val="507874"/>
+        </w:rPr>
+        <w:t>G</w:t>
+      </w:r>
+      <w:r>
+        <w:rPr>
+          <w:color w:val="A9B7C6"/>
+        </w:rPr>
+        <w:t>&gt; options = receiverOptions.subscription(Collections.</w:t>
+      </w:r>
+      <w:r>
+        <w:rPr>
+          <w:i/>
+          <w:iCs/>
+          <w:color w:val="A9B7C6"/>
+        </w:rPr>
+        <w:t>singleton</w:t>
+      </w:r>
+      <w:r>
+        <w:rPr>
+          <w:color w:val="A9B7C6"/>
+        </w:rPr>
+        <w:t>(</w:t>
+      </w:r>
+      <w:r>
+        <w:rPr>
+          <w:color w:val="6A8759"/>
+        </w:rPr>
+        <w:t>"streamKafkaTopic"</w:t>
+      </w:r>
+      <w:r>
+        <w:rPr>
+          <w:color w:val="A9B7C6"/>
+        </w:rPr>
+        <w:t>))</w:t>
+      </w:r>
+      <w:r>
+        <w:rPr>
+          <w:color w:val="CC7832"/>
+        </w:rPr>
+        <w:t>;</w:t>
+      </w:r>
+      <w:r>
+        <w:rPr>
+          <w:color w:val="CC7832"/>
+        </w:rPr>
+        <w:br/>
+        <w:t xml:space="preserve">        return </w:t>
+      </w:r>
+      <w:r>
+        <w:rPr>
+          <w:color w:val="A9B7C6"/>
+        </w:rPr>
+        <w:t>KafkaReceiver.</w:t>
+      </w:r>
+      <w:r>
+        <w:rPr>
+          <w:i/>
+          <w:iCs/>
+          <w:color w:val="A9B7C6"/>
+        </w:rPr>
+        <w:t>create</w:t>
+      </w:r>
+      <w:r>
+        <w:rPr>
+          <w:color w:val="A9B7C6"/>
+        </w:rPr>
+        <w:t>(options).receive().cache()</w:t>
+      </w:r>
+      <w:r>
+        <w:rPr>
+          <w:color w:val="CC7832"/>
+        </w:rPr>
+        <w:t>;</w:t>
+      </w:r>
+      <w:r>
+        <w:rPr>
+          <w:color w:val="CC7832"/>
+        </w:rPr>
+        <w:br/>
+        <w:t xml:space="preserve">    </w:t>
+      </w:r>
+      <w:r>
+        <w:rPr>
+          <w:color w:val="A9B7C6"/>
+        </w:rPr>
+        <w:t>}</w:t>
+      </w:r>
+      <w:r>
+        <w:rPr>
+          <w:color w:val="A9B7C6"/>
+        </w:rPr>
+        <w:br/>
+        <w:t>}</w:t>
+      </w:r>
+    </w:p>
+    <w:p>
+      <w:pPr>
+        <w:ind w:firstLine="0"/>
+        <w:rPr>
+          <w:lang w:val="en-US"/>
+        </w:rPr>
+      </w:pPr>
+      <w:r>
+        <w:rPr>
+          <w:lang w:val="en-US"/>
+        </w:rPr>
+        <w:t>Et la configuration:</w:t>
+      </w:r>
+    </w:p>
+    <w:p>
+      <w:pPr>
+        <w:pStyle w:val="PrformatHTML"/>
+        <w:shd w:val="clear" w:color="auto" w:fill="2B2B2B"/>
+        <w:rPr>
+          <w:color w:val="A9B7C6"/>
+        </w:rPr>
+      </w:pPr>
+      <w:r>
+        <w:rPr>
+          <w:color w:val="BBB529"/>
+        </w:rPr>
+        <w:t>@Configuration</w:t>
+      </w:r>
+      <w:r>
+        <w:rPr>
+          <w:color w:val="BBB529"/>
+        </w:rPr>
+        <w:br/>
+      </w:r>
+      <w:r>
+        <w:rPr>
+          <w:color w:val="CC7832"/>
+        </w:rPr>
+        <w:t xml:space="preserve">public class </w:t>
+      </w:r>
+      <w:r>
+        <w:rPr>
+          <w:color w:val="A9B7C6"/>
+        </w:rPr>
+        <w:t>ReactiveWebSocketConfiguration {</w:t>
+      </w:r>
+      <w:r>
+        <w:rPr>
+          <w:color w:val="A9B7C6"/>
+        </w:rPr>
+        <w:br/>
+      </w:r>
+      <w:r>
+        <w:rPr>
+          <w:color w:val="A9B7C6"/>
+        </w:rPr>
+        <w:br/>
+        <w:t xml:space="preserve">    </w:t>
+      </w:r>
+      <w:r>
+        <w:rPr>
+          <w:color w:val="CC7832"/>
+        </w:rPr>
+        <w:t xml:space="preserve">private final </w:t>
+      </w:r>
+      <w:r>
+        <w:rPr>
+          <w:color w:val="A9B7C6"/>
+        </w:rPr>
+        <w:t xml:space="preserve">WebSocketHandler </w:t>
+      </w:r>
+      <w:r>
+        <w:rPr>
+          <w:color w:val="9876AA"/>
+        </w:rPr>
+        <w:t>webSocketHandler</w:t>
+      </w:r>
+      <w:r>
+        <w:rPr>
+          <w:color w:val="CC7832"/>
+        </w:rPr>
+        <w:t>;</w:t>
+      </w:r>
+      <w:r>
+        <w:rPr>
+          <w:color w:val="CC7832"/>
+        </w:rPr>
+        <w:br/>
+      </w:r>
+      <w:r>
+        <w:rPr>
+          <w:color w:val="CC7832"/>
+        </w:rPr>
+        <w:br/>
+        <w:t xml:space="preserve">    public </w:t>
+      </w:r>
+      <w:r>
+        <w:rPr>
+          <w:color w:val="FFC66D"/>
+        </w:rPr>
+        <w:t>ReactiveWebSocketConfiguration</w:t>
+      </w:r>
+      <w:r>
+        <w:rPr>
+          <w:color w:val="A9B7C6"/>
+        </w:rPr>
+        <w:t>(WebSocketHandler webSocketHandler) {</w:t>
+      </w:r>
+      <w:r>
+        <w:rPr>
+          <w:color w:val="A9B7C6"/>
+        </w:rPr>
+        <w:br/>
+        <w:t xml:space="preserve">        </w:t>
+      </w:r>
+      <w:r>
+        <w:rPr>
+          <w:color w:val="CC7832"/>
+        </w:rPr>
+        <w:t>this</w:t>
+      </w:r>
+      <w:r>
+        <w:rPr>
+          <w:color w:val="A9B7C6"/>
+        </w:rPr>
+        <w:t>.</w:t>
+      </w:r>
+      <w:r>
+        <w:rPr>
+          <w:color w:val="9876AA"/>
+        </w:rPr>
+        <w:t xml:space="preserve">webSocketHandler </w:t>
+      </w:r>
+      <w:r>
+        <w:rPr>
+          <w:color w:val="A9B7C6"/>
+        </w:rPr>
+        <w:t>= webSocketHandler</w:t>
+      </w:r>
+      <w:r>
+        <w:rPr>
+          <w:color w:val="CC7832"/>
+        </w:rPr>
+        <w:t>;</w:t>
+      </w:r>
+      <w:r>
+        <w:rPr>
+          <w:color w:val="CC7832"/>
+        </w:rPr>
+        <w:br/>
+        <w:t xml:space="preserve">    </w:t>
+      </w:r>
+      <w:r>
+        <w:rPr>
+          <w:color w:val="A9B7C6"/>
+        </w:rPr>
+        <w:t>}</w:t>
+      </w:r>
+      <w:r>
+        <w:rPr>
+          <w:color w:val="A9B7C6"/>
+        </w:rPr>
+        <w:br/>
+      </w:r>
+      <w:r>
+        <w:rPr>
+          <w:color w:val="A9B7C6"/>
+        </w:rPr>
+        <w:br/>
+        <w:t xml:space="preserve">    </w:t>
+      </w:r>
+      <w:r>
+        <w:rPr>
+          <w:color w:val="BBB529"/>
+        </w:rPr>
+        <w:t>@Bean</w:t>
+      </w:r>
+      <w:r>
+        <w:rPr>
+          <w:color w:val="BBB529"/>
+        </w:rPr>
+        <w:br/>
+        <w:t xml:space="preserve">    </w:t>
+      </w:r>
+      <w:r>
+        <w:rPr>
+          <w:color w:val="CC7832"/>
+        </w:rPr>
+        <w:t xml:space="preserve">public </w:t>
+      </w:r>
+      <w:r>
+        <w:rPr>
+          <w:color w:val="A9B7C6"/>
+        </w:rPr>
+        <w:t xml:space="preserve">HandlerMapping </w:t>
+      </w:r>
+      <w:r>
+        <w:rPr>
+          <w:color w:val="FFC66D"/>
+        </w:rPr>
+        <w:t>webSocketHandlerMapping</w:t>
+      </w:r>
+      <w:r>
+        <w:rPr>
+          <w:color w:val="A9B7C6"/>
+        </w:rPr>
+        <w:t>() {</w:t>
+      </w:r>
+      <w:r>
+        <w:rPr>
+          <w:color w:val="A9B7C6"/>
+        </w:rPr>
+        <w:br/>
+        <w:t xml:space="preserve">        Map&lt;String</w:t>
+      </w:r>
+      <w:r>
+        <w:rPr>
+          <w:color w:val="CC7832"/>
+        </w:rPr>
+        <w:t xml:space="preserve">, </w:t>
+      </w:r>
+      <w:r>
+        <w:rPr>
+          <w:color w:val="A9B7C6"/>
+        </w:rPr>
+        <w:t xml:space="preserve">WebSocketHandler&gt; urlMap = </w:t>
+      </w:r>
+      <w:r>
+        <w:rPr>
+          <w:color w:val="CC7832"/>
+        </w:rPr>
+        <w:t xml:space="preserve">new </w:t>
+      </w:r>
+      <w:r>
+        <w:rPr>
+          <w:color w:val="A9B7C6"/>
+        </w:rPr>
+        <w:t>HashMap&lt;&gt;()</w:t>
+      </w:r>
+      <w:r>
+        <w:rPr>
+          <w:color w:val="CC7832"/>
+        </w:rPr>
+        <w:t>;</w:t>
+      </w:r>
+      <w:r>
+        <w:rPr>
+          <w:color w:val="CC7832"/>
+        </w:rPr>
+        <w:br/>
+        <w:t xml:space="preserve">        </w:t>
+      </w:r>
+      <w:r>
+        <w:rPr>
+          <w:color w:val="A9B7C6"/>
+        </w:rPr>
+        <w:t>urlMap.put(</w:t>
+      </w:r>
+      <w:r>
+        <w:rPr>
+          <w:color w:val="6A8759"/>
+        </w:rPr>
+        <w:t>"/websocket"</w:t>
+      </w:r>
+      <w:r>
+        <w:rPr>
+          <w:color w:val="CC7832"/>
+        </w:rPr>
+        <w:t xml:space="preserve">, </w:t>
+      </w:r>
+      <w:r>
+        <w:rPr>
+          <w:color w:val="9876AA"/>
+        </w:rPr>
+        <w:t>webSocketHandler</w:t>
+      </w:r>
+      <w:r>
+        <w:rPr>
+          <w:color w:val="A9B7C6"/>
+        </w:rPr>
+        <w:t>)</w:t>
+      </w:r>
+      <w:r>
+        <w:rPr>
+          <w:color w:val="CC7832"/>
+        </w:rPr>
+        <w:t>;</w:t>
+      </w:r>
+      <w:r>
+        <w:rPr>
+          <w:color w:val="CC7832"/>
+        </w:rPr>
+        <w:br/>
+      </w:r>
+      <w:r>
+        <w:rPr>
+          <w:color w:val="CC7832"/>
+        </w:rPr>
+        <w:lastRenderedPageBreak/>
+        <w:t xml:space="preserve">        </w:t>
+      </w:r>
+      <w:r>
+        <w:rPr>
+          <w:color w:val="A9B7C6"/>
+        </w:rPr>
+        <w:t xml:space="preserve">CorsConfiguration corsConfiguration = </w:t>
+      </w:r>
+      <w:r>
+        <w:rPr>
+          <w:color w:val="CC7832"/>
+        </w:rPr>
+        <w:t xml:space="preserve">new </w:t>
+      </w:r>
+      <w:r>
+        <w:rPr>
+          <w:color w:val="A9B7C6"/>
+        </w:rPr>
+        <w:t>CorsConfiguration()</w:t>
+      </w:r>
+      <w:r>
+        <w:rPr>
+          <w:color w:val="CC7832"/>
+        </w:rPr>
+        <w:t>;</w:t>
+      </w:r>
+      <w:r>
+        <w:rPr>
+          <w:color w:val="CC7832"/>
+        </w:rPr>
+        <w:br/>
+        <w:t xml:space="preserve">        </w:t>
+      </w:r>
+      <w:r>
+        <w:rPr>
+          <w:color w:val="A9B7C6"/>
+        </w:rPr>
+        <w:t>corsConfiguration.addAllowedOrigin(</w:t>
+      </w:r>
+      <w:r>
+        <w:rPr>
+          <w:color w:val="6A8759"/>
+        </w:rPr>
+        <w:t>"http://localhost:4200"</w:t>
+      </w:r>
+      <w:r>
+        <w:rPr>
+          <w:color w:val="A9B7C6"/>
+        </w:rPr>
+        <w:t>)</w:t>
+      </w:r>
+      <w:r>
+        <w:rPr>
+          <w:color w:val="CC7832"/>
+        </w:rPr>
+        <w:t>;</w:t>
+      </w:r>
+      <w:r>
+        <w:rPr>
+          <w:color w:val="CC7832"/>
+        </w:rPr>
+        <w:br/>
+        <w:t xml:space="preserve">        </w:t>
+      </w:r>
+      <w:r>
+        <w:rPr>
+          <w:color w:val="A9B7C6"/>
+        </w:rPr>
+        <w:t xml:space="preserve">SimpleUrlHandlerMapping handlerMapping = </w:t>
+      </w:r>
+      <w:r>
+        <w:rPr>
+          <w:color w:val="CC7832"/>
+        </w:rPr>
+        <w:t xml:space="preserve">new </w:t>
+      </w:r>
+      <w:r>
+        <w:rPr>
+          <w:color w:val="A9B7C6"/>
+        </w:rPr>
+        <w:t>SimpleUrlHandlerMapping()</w:t>
+      </w:r>
+      <w:r>
+        <w:rPr>
+          <w:color w:val="CC7832"/>
+        </w:rPr>
+        <w:t>;</w:t>
+      </w:r>
+      <w:r>
+        <w:rPr>
+          <w:color w:val="CC7832"/>
+        </w:rPr>
+        <w:br/>
+        <w:t xml:space="preserve">        </w:t>
+      </w:r>
+      <w:r>
+        <w:rPr>
+          <w:color w:val="A9B7C6"/>
+        </w:rPr>
+        <w:t>handlerMapping.setOrder(</w:t>
+      </w:r>
+      <w:r>
+        <w:rPr>
+          <w:color w:val="6897BB"/>
+        </w:rPr>
+        <w:t>1</w:t>
+      </w:r>
+      <w:r>
+        <w:rPr>
+          <w:color w:val="A9B7C6"/>
+        </w:rPr>
+        <w:t>)</w:t>
+      </w:r>
+      <w:r>
+        <w:rPr>
+          <w:color w:val="CC7832"/>
+        </w:rPr>
+        <w:t>;</w:t>
+      </w:r>
+      <w:r>
+        <w:rPr>
+          <w:color w:val="CC7832"/>
+        </w:rPr>
+        <w:br/>
+        <w:t xml:space="preserve">        </w:t>
+      </w:r>
+      <w:r>
+        <w:rPr>
+          <w:color w:val="A9B7C6"/>
+        </w:rPr>
+        <w:t>handlerMapping.setUrlMap(urlMap)</w:t>
+      </w:r>
+      <w:r>
+        <w:rPr>
+          <w:color w:val="CC7832"/>
+        </w:rPr>
+        <w:t>;</w:t>
+      </w:r>
+      <w:r>
+        <w:rPr>
+          <w:color w:val="CC7832"/>
+        </w:rPr>
+        <w:br/>
+        <w:t xml:space="preserve">        return </w:t>
+      </w:r>
+      <w:r>
+        <w:rPr>
+          <w:color w:val="A9B7C6"/>
+        </w:rPr>
+        <w:t>handlerMapping</w:t>
+      </w:r>
+      <w:r>
+        <w:rPr>
+          <w:color w:val="CC7832"/>
+        </w:rPr>
+        <w:t>;</w:t>
+      </w:r>
+      <w:r>
+        <w:rPr>
+          <w:color w:val="CC7832"/>
+        </w:rPr>
+        <w:br/>
+        <w:t xml:space="preserve">    </w:t>
+      </w:r>
+      <w:r>
+        <w:rPr>
+          <w:color w:val="A9B7C6"/>
+        </w:rPr>
+        <w:t>}</w:t>
+      </w:r>
+      <w:r>
+        <w:rPr>
+          <w:color w:val="A9B7C6"/>
+        </w:rPr>
+        <w:br/>
+      </w:r>
+      <w:r>
+        <w:rPr>
+          <w:color w:val="A9B7C6"/>
+        </w:rPr>
+        <w:br/>
+        <w:t xml:space="preserve">    </w:t>
+      </w:r>
+      <w:r>
+        <w:rPr>
+          <w:color w:val="BBB529"/>
+        </w:rPr>
+        <w:t>@Bean</w:t>
+      </w:r>
+      <w:r>
+        <w:rPr>
+          <w:color w:val="BBB529"/>
+        </w:rPr>
+        <w:br/>
+        <w:t xml:space="preserve">    </w:t>
+      </w:r>
+      <w:r>
+        <w:rPr>
+          <w:color w:val="CC7832"/>
+        </w:rPr>
+        <w:t xml:space="preserve">public </w:t>
+      </w:r>
+      <w:r>
+        <w:rPr>
+          <w:color w:val="A9B7C6"/>
+        </w:rPr>
+        <w:t xml:space="preserve">WebSocketHandlerAdapter </w:t>
+      </w:r>
+      <w:r>
+        <w:rPr>
+          <w:color w:val="FFC66D"/>
+        </w:rPr>
+        <w:t>handlerAdapter</w:t>
+      </w:r>
+      <w:r>
+        <w:rPr>
+          <w:color w:val="A9B7C6"/>
+        </w:rPr>
+        <w:t>() {</w:t>
+      </w:r>
+      <w:r>
+        <w:rPr>
+          <w:color w:val="A9B7C6"/>
+        </w:rPr>
+        <w:br/>
+        <w:t xml:space="preserve">        </w:t>
+      </w:r>
+      <w:r>
+        <w:rPr>
+          <w:color w:val="CC7832"/>
+        </w:rPr>
+        <w:t xml:space="preserve">return new </w:t>
+      </w:r>
+      <w:r>
+        <w:rPr>
+          <w:color w:val="A9B7C6"/>
+        </w:rPr>
+        <w:t>WebSocketHandlerAdapter()</w:t>
+      </w:r>
+      <w:r>
+        <w:rPr>
+          <w:color w:val="CC7832"/>
+        </w:rPr>
+        <w:t>;</w:t>
+      </w:r>
+      <w:r>
+        <w:rPr>
+          <w:color w:val="CC7832"/>
+        </w:rPr>
+        <w:br/>
+        <w:t xml:space="preserve">    </w:t>
+      </w:r>
+      <w:r>
+        <w:rPr>
+          <w:color w:val="A9B7C6"/>
+        </w:rPr>
+        <w:t>}</w:t>
+      </w:r>
+      <w:r>
+        <w:rPr>
+          <w:color w:val="A9B7C6"/>
+        </w:rPr>
+        <w:br/>
+        <w:t>}</w:t>
+      </w:r>
+    </w:p>
+    <w:p>
+      <w:pPr>
+        <w:ind w:firstLine="0"/>
+        <w:rPr>
+          <w:lang w:val="en-US"/>
+        </w:rPr>
+      </w:pPr>
+      <w:r>
+        <w:rPr>
+          <w:lang w:val="en-US"/>
+        </w:rPr>
+        <w:t>Puis le Component:</w:t>
+      </w:r>
+    </w:p>
+    <w:p>
+      <w:pPr>
+        <w:pStyle w:val="PrformatHTML"/>
+        <w:shd w:val="clear" w:color="auto" w:fill="2B2B2B"/>
+        <w:rPr>
+          <w:color w:val="A9B7C6"/>
+        </w:rPr>
+      </w:pPr>
+      <w:r>
+        <w:rPr>
+          <w:color w:val="BBB529"/>
+        </w:rPr>
+        <w:t>@Component</w:t>
+      </w:r>
+      <w:r>
+        <w:rPr>
+          <w:color w:val="BBB529"/>
+        </w:rPr>
+        <w:br/>
+      </w:r>
+      <w:r>
+        <w:rPr>
+          <w:color w:val="CC7832"/>
+        </w:rPr>
+        <w:t xml:space="preserve">public class </w:t>
+      </w:r>
+      <w:r>
+        <w:rPr>
+          <w:color w:val="A9B7C6"/>
+        </w:rPr>
+        <w:t xml:space="preserve">ReactiveWebSocketHandler </w:t>
+      </w:r>
+      <w:r>
+        <w:rPr>
+          <w:color w:val="CC7832"/>
+        </w:rPr>
+        <w:t xml:space="preserve">implements </w:t>
+      </w:r>
+      <w:r>
+        <w:rPr>
+          <w:color w:val="A9B7C6"/>
+        </w:rPr>
+        <w:t>WebSocketHandler {</w:t>
+      </w:r>
+      <w:r>
+        <w:rPr>
+          <w:color w:val="A9B7C6"/>
+        </w:rPr>
+        <w:br/>
+      </w:r>
+      <w:r>
+        <w:rPr>
+          <w:color w:val="A9B7C6"/>
+        </w:rPr>
+        <w:br/>
+        <w:t xml:space="preserve">    </w:t>
+      </w:r>
+      <w:r>
+        <w:rPr>
+          <w:color w:val="CC7832"/>
+        </w:rPr>
+        <w:t xml:space="preserve">private static final </w:t>
+      </w:r>
+      <w:r>
+        <w:rPr>
+          <w:color w:val="A9B7C6"/>
+        </w:rPr>
+        <w:t xml:space="preserve">ObjectMapper </w:t>
+      </w:r>
+      <w:r>
+        <w:rPr>
+          <w:i/>
+          <w:iCs/>
+          <w:color w:val="9876AA"/>
+        </w:rPr>
+        <w:t xml:space="preserve">json </w:t>
+      </w:r>
+      <w:r>
+        <w:rPr>
+          <w:color w:val="A9B7C6"/>
+        </w:rPr>
+        <w:t xml:space="preserve">= </w:t>
+      </w:r>
+      <w:r>
+        <w:rPr>
+          <w:color w:val="CC7832"/>
+        </w:rPr>
+        <w:t xml:space="preserve">new </w:t>
+      </w:r>
+      <w:r>
+        <w:rPr>
+          <w:color w:val="A9B7C6"/>
+        </w:rPr>
+        <w:t>ObjectMapper()</w:t>
+      </w:r>
+      <w:r>
+        <w:rPr>
+          <w:color w:val="CC7832"/>
+        </w:rPr>
+        <w:t>;</w:t>
+      </w:r>
+      <w:r>
+        <w:rPr>
+          <w:color w:val="CC7832"/>
+        </w:rPr>
+        <w:br/>
+      </w:r>
+      <w:r>
+        <w:rPr>
+          <w:color w:val="CC7832"/>
+        </w:rPr>
+        <w:br/>
+        <w:t xml:space="preserve">    private final </w:t>
+      </w:r>
+      <w:r>
+        <w:rPr>
+          <w:color w:val="A9B7C6"/>
+        </w:rPr>
+        <w:t xml:space="preserve">KafkaService </w:t>
+      </w:r>
+      <w:r>
+        <w:rPr>
+          <w:color w:val="9876AA"/>
+        </w:rPr>
+        <w:t>kafkaService</w:t>
+      </w:r>
+      <w:r>
+        <w:rPr>
+          <w:color w:val="CC7832"/>
+        </w:rPr>
+        <w:t>;</w:t>
+      </w:r>
+      <w:r>
+        <w:rPr>
+          <w:color w:val="CC7832"/>
+        </w:rPr>
+        <w:br/>
+      </w:r>
+      <w:r>
+        <w:rPr>
+          <w:color w:val="CC7832"/>
+        </w:rPr>
+        <w:br/>
+        <w:t xml:space="preserve">    public </w:t>
+      </w:r>
+      <w:r>
+        <w:rPr>
+          <w:color w:val="FFC66D"/>
+        </w:rPr>
+        <w:t>ReactiveWebSocketHandler</w:t>
+      </w:r>
+      <w:r>
+        <w:rPr>
+          <w:color w:val="A9B7C6"/>
+        </w:rPr>
+        <w:t>(KafkaService kafkaService) {</w:t>
+      </w:r>
+      <w:r>
+        <w:rPr>
+          <w:color w:val="A9B7C6"/>
+        </w:rPr>
+        <w:br/>
+        <w:t xml:space="preserve">        </w:t>
+      </w:r>
+      <w:r>
+        <w:rPr>
+          <w:color w:val="CC7832"/>
+        </w:rPr>
+        <w:t>this</w:t>
+      </w:r>
+      <w:r>
+        <w:rPr>
+          <w:color w:val="A9B7C6"/>
+        </w:rPr>
+        <w:t>.</w:t>
+      </w:r>
+      <w:r>
+        <w:rPr>
+          <w:color w:val="9876AA"/>
+        </w:rPr>
+        <w:t xml:space="preserve">kafkaService </w:t>
+      </w:r>
+      <w:r>
+        <w:rPr>
+          <w:color w:val="A9B7C6"/>
+        </w:rPr>
+        <w:t>= kafkaService</w:t>
+      </w:r>
+      <w:r>
+        <w:rPr>
+          <w:color w:val="CC7832"/>
+        </w:rPr>
+        <w:t>;</w:t>
+      </w:r>
+      <w:r>
+        <w:rPr>
+          <w:color w:val="CC7832"/>
+        </w:rPr>
+        <w:br/>
+        <w:t xml:space="preserve">    </w:t>
+      </w:r>
+      <w:r>
+        <w:rPr>
+          <w:color w:val="A9B7C6"/>
+        </w:rPr>
+        <w:t>}</w:t>
+      </w:r>
+      <w:r>
+        <w:rPr>
+          <w:color w:val="A9B7C6"/>
+        </w:rPr>
+        <w:br/>
+      </w:r>
+      <w:r>
+        <w:rPr>
+          <w:color w:val="A9B7C6"/>
+        </w:rPr>
+        <w:br/>
+        <w:t xml:space="preserve">    </w:t>
+      </w:r>
+      <w:r>
+        <w:rPr>
+          <w:color w:val="BBB529"/>
+        </w:rPr>
+        <w:t>@Override</w:t>
+      </w:r>
+      <w:r>
+        <w:rPr>
+          <w:color w:val="BBB529"/>
+        </w:rPr>
+        <w:br/>
+        <w:t xml:space="preserve">    </w:t>
+      </w:r>
+      <w:r>
+        <w:rPr>
+          <w:color w:val="CC7832"/>
+        </w:rPr>
+        <w:t xml:space="preserve">public </w:t>
+      </w:r>
+      <w:r>
+        <w:rPr>
+          <w:color w:val="A9B7C6"/>
+        </w:rPr>
+        <w:t xml:space="preserve">Mono&lt;Void&gt; </w:t>
+      </w:r>
+      <w:r>
+        <w:rPr>
+          <w:color w:val="FFC66D"/>
+        </w:rPr>
+        <w:t>handle</w:t>
+      </w:r>
+      <w:r>
+        <w:rPr>
+          <w:color w:val="A9B7C6"/>
+        </w:rPr>
+        <w:t>(WebSocketSession webSocketSession) {</w:t>
+      </w:r>
+      <w:r>
+        <w:rPr>
+          <w:color w:val="A9B7C6"/>
+        </w:rPr>
+        <w:br/>
+        <w:t xml:space="preserve">        </w:t>
+      </w:r>
+      <w:r>
+        <w:rPr>
+          <w:color w:val="CC7832"/>
+        </w:rPr>
+        <w:t xml:space="preserve">return </w:t>
+      </w:r>
+      <w:r>
+        <w:rPr>
+          <w:color w:val="A9B7C6"/>
+        </w:rPr>
+        <w:t>webSocketSession.send(</w:t>
+      </w:r>
+      <w:r>
+        <w:rPr>
+          <w:color w:val="9876AA"/>
+        </w:rPr>
+        <w:t>kafkaService</w:t>
+      </w:r>
+      <w:r>
+        <w:rPr>
+          <w:color w:val="A9B7C6"/>
+        </w:rPr>
+        <w:t>.getTestTopicFlux()</w:t>
+      </w:r>
+      <w:r>
+        <w:rPr>
+          <w:color w:val="A9B7C6"/>
+        </w:rPr>
+        <w:br/>
+        <w:t xml:space="preserve">                .map(record -&gt; {</w:t>
+      </w:r>
+      <w:r>
+        <w:rPr>
+          <w:color w:val="A9B7C6"/>
+        </w:rPr>
+        <w:br/>
+        <w:t xml:space="preserve">                    Message message = </w:t>
+      </w:r>
+      <w:r>
+        <w:rPr>
+          <w:color w:val="CC7832"/>
+        </w:rPr>
+        <w:t xml:space="preserve">new </w:t>
+      </w:r>
+      <w:r>
+        <w:rPr>
+          <w:color w:val="A9B7C6"/>
+        </w:rPr>
+        <w:t>Message(</w:t>
+      </w:r>
+      <w:r>
+        <w:rPr>
+          <w:color w:val="6A8759"/>
+        </w:rPr>
+        <w:t>"kafkaStream"</w:t>
+      </w:r>
+      <w:r>
+        <w:rPr>
+          <w:color w:val="CC7832"/>
+        </w:rPr>
+        <w:t xml:space="preserve">, </w:t>
+      </w:r>
+      <w:r>
+        <w:rPr>
+          <w:color w:val="A9B7C6"/>
+        </w:rPr>
+        <w:t>record.key()+</w:t>
+      </w:r>
+      <w:r>
+        <w:rPr>
+          <w:color w:val="6A8759"/>
+        </w:rPr>
+        <w:t>"|"</w:t>
+      </w:r>
+      <w:r>
+        <w:rPr>
+          <w:color w:val="A9B7C6"/>
+        </w:rPr>
+        <w:t>+record.value())</w:t>
+      </w:r>
+      <w:r>
+        <w:rPr>
+          <w:color w:val="CC7832"/>
+        </w:rPr>
+        <w:t>;</w:t>
+      </w:r>
+      <w:r>
+        <w:rPr>
+          <w:color w:val="CC7832"/>
+        </w:rPr>
+        <w:br/>
+        <w:t xml:space="preserve">                    </w:t>
+      </w:r>
+      <w:r>
+        <w:rPr>
+          <w:color w:val="A9B7C6"/>
+        </w:rPr>
+        <w:t>System.</w:t>
+      </w:r>
+      <w:r>
+        <w:rPr>
+          <w:i/>
+          <w:iCs/>
+          <w:color w:val="9876AA"/>
+        </w:rPr>
+        <w:t>out</w:t>
+      </w:r>
+      <w:r>
+        <w:rPr>
+          <w:color w:val="A9B7C6"/>
+        </w:rPr>
+        <w:t>.println(record.key()+</w:t>
+      </w:r>
+      <w:r>
+        <w:rPr>
+          <w:color w:val="6A8759"/>
+        </w:rPr>
+        <w:t>" --&gt; "</w:t>
+      </w:r>
+      <w:r>
+        <w:rPr>
+          <w:color w:val="A9B7C6"/>
+        </w:rPr>
+        <w:t>+record.value())</w:t>
+      </w:r>
+      <w:r>
+        <w:rPr>
+          <w:color w:val="CC7832"/>
+        </w:rPr>
+        <w:t>;</w:t>
+      </w:r>
+      <w:r>
+        <w:rPr>
+          <w:color w:val="CC7832"/>
+        </w:rPr>
+        <w:br/>
+        <w:t xml:space="preserve">                    try </w:t>
+      </w:r>
+      <w:r>
+        <w:rPr>
+          <w:color w:val="A9B7C6"/>
+        </w:rPr>
+        <w:t>{</w:t>
+      </w:r>
+      <w:r>
+        <w:rPr>
+          <w:color w:val="A9B7C6"/>
+        </w:rPr>
+        <w:br/>
+        <w:t xml:space="preserve">                        </w:t>
+      </w:r>
+      <w:r>
+        <w:rPr>
+          <w:color w:val="CC7832"/>
+        </w:rPr>
+        <w:t xml:space="preserve">return </w:t>
+      </w:r>
+      <w:r>
+        <w:rPr>
+          <w:i/>
+          <w:iCs/>
+          <w:color w:val="9876AA"/>
+        </w:rPr>
+        <w:t>json</w:t>
+      </w:r>
+      <w:r>
+        <w:rPr>
+          <w:color w:val="A9B7C6"/>
+        </w:rPr>
+        <w:t>.writeValueAsString(message)</w:t>
+      </w:r>
+      <w:r>
+        <w:rPr>
+          <w:color w:val="CC7832"/>
+        </w:rPr>
+        <w:t>;</w:t>
+      </w:r>
+      <w:r>
+        <w:rPr>
+          <w:color w:val="CC7832"/>
+        </w:rPr>
+        <w:br/>
+        <w:t xml:space="preserve">                    </w:t>
+      </w:r>
+      <w:r>
+        <w:rPr>
+          <w:color w:val="A9B7C6"/>
+        </w:rPr>
+        <w:t xml:space="preserve">} </w:t>
+      </w:r>
+      <w:r>
+        <w:rPr>
+          <w:color w:val="CC7832"/>
+        </w:rPr>
+        <w:t xml:space="preserve">catch </w:t>
+      </w:r>
+      <w:r>
+        <w:rPr>
+          <w:color w:val="A9B7C6"/>
+        </w:rPr>
+        <w:t>(JsonProcessingException e) {</w:t>
+      </w:r>
+      <w:r>
+        <w:rPr>
+          <w:color w:val="A9B7C6"/>
+        </w:rPr>
+        <w:br/>
+        <w:t xml:space="preserve">                        </w:t>
+      </w:r>
+      <w:r>
+        <w:rPr>
+          <w:color w:val="CC7832"/>
+        </w:rPr>
+        <w:t xml:space="preserve">return </w:t>
+      </w:r>
+      <w:r>
+        <w:rPr>
+          <w:color w:val="6A8759"/>
+        </w:rPr>
+        <w:t>"Error while serializing to JSON"</w:t>
+      </w:r>
+      <w:r>
+        <w:rPr>
+          <w:color w:val="CC7832"/>
+        </w:rPr>
+        <w:t>;</w:t>
+      </w:r>
+      <w:r>
+        <w:rPr>
+          <w:color w:val="CC7832"/>
+        </w:rPr>
+        <w:br/>
+        <w:t xml:space="preserve">                    </w:t>
+      </w:r>
+      <w:r>
+        <w:rPr>
+          <w:color w:val="A9B7C6"/>
+        </w:rPr>
+        <w:t>}</w:t>
+      </w:r>
+      <w:r>
+        <w:rPr>
+          <w:color w:val="A9B7C6"/>
+        </w:rPr>
+        <w:br/>
+        <w:t xml:space="preserve">                })</w:t>
+      </w:r>
+      <w:r>
+        <w:rPr>
+          <w:color w:val="A9B7C6"/>
+        </w:rPr>
+        <w:br/>
+        <w:t xml:space="preserve">                .map(webSocketSession::textMessage))</w:t>
+      </w:r>
+      <w:r>
+        <w:rPr>
+          <w:color w:val="A9B7C6"/>
+        </w:rPr>
+        <w:br/>
+        <w:t xml:space="preserve">                .and(webSocketSession.receive().map(WebSocketMessage::getPayloadAsText).log())</w:t>
+      </w:r>
+      <w:r>
+        <w:rPr>
+          <w:color w:val="CC7832"/>
+        </w:rPr>
+        <w:t>;</w:t>
+      </w:r>
+      <w:r>
+        <w:rPr>
+          <w:color w:val="CC7832"/>
+        </w:rPr>
+        <w:br/>
+        <w:t xml:space="preserve">    </w:t>
+      </w:r>
+      <w:r>
+        <w:rPr>
+          <w:color w:val="A9B7C6"/>
+        </w:rPr>
+        <w:t>}</w:t>
+      </w:r>
+      <w:r>
+        <w:rPr>
+          <w:color w:val="A9B7C6"/>
+        </w:rPr>
+        <w:br/>
+        <w:t>}</w:t>
+      </w:r>
+    </w:p>
+    <w:p>
+      <w:pPr>
+        <w:ind w:firstLine="0"/>
+        <w:rPr>
+          <w:lang w:val="fr-MA"/>
+        </w:rPr>
+      </w:pPr>
+      <w:r>
+        <w:t>Pour la partie front-e</w:t>
+      </w:r>
+      <w:r>
+        <w:t xml:space="preserve">nd avec Angular j’ai utilisé la bibliothèque </w:t>
+      </w:r>
+      <w:r>
+        <w:t>NGXS</w:t>
+      </w:r>
+      <w:r>
+        <w:t xml:space="preserve"> puis avoir en temps réelle les données de notre topic </w:t>
+      </w:r>
+      <w:r>
+        <w:rPr>
+          <w:lang w:val="fr-MA"/>
+        </w:rPr>
+        <w:t>streamKafkaTopic, et j’ai ajouter un Chart graphique qui represente ce changement en temps réelle :</w:t>
+      </w:r>
+    </w:p>
+    <w:p>
+      <w:pPr>
+        <w:ind w:firstLine="0"/>
+        <w:rPr>
+          <w:lang w:val="fr-MA"/>
+        </w:rPr>
+      </w:pPr>
+      <w:r>
+        <w:rPr>
+          <w:noProof/>
+          <w:lang w:val="fr-MA"/>
+        </w:rPr>
+        <w:lastRenderedPageBreak/>
+        <w:drawing>
+          <wp:inline distT="0" distB="0" distL="0" distR="0" wp14:anchorId="2E9BD1CF" wp14:editId="31DA6F64">
+            <wp:extent cx="6121400" cy="2993390"/>
+            <wp:effectExtent l="0" t="0" r="0" b="0"/>
+            <wp:docPr id="42" name="Image 42"/>
+            <wp:cNvGraphicFramePr>
+              <a:graphicFrameLocks xmlns:a="http://schemas.openxmlformats.org/drawingml/2006/main" noChangeAspect="1"/>
+            </wp:cNvGraphicFramePr>
+            <a:graphic xmlns:a="http://schemas.openxmlformats.org/drawingml/2006/main">
+              <a:graphicData uri="http://schemas.openxmlformats.org/drawingml/2006/picture">
+                <pic:pic xmlns:pic="http://schemas.openxmlformats.org/drawingml/2006/picture">
+                  <pic:nvPicPr>
+                    <pic:cNvPr id="1" name=""/>
+                    <pic:cNvPicPr/>
+                  </pic:nvPicPr>
+                  <pic:blipFill>
+                    <a:blip r:embed="rId48"/>
+                    <a:stretch>
+                      <a:fillRect/>
+                    </a:stretch>
+                  </pic:blipFill>
+                  <pic:spPr>
+                    <a:xfrm>
+                      <a:off x="0" y="0"/>
+                      <a:ext cx="6121400" cy="2993390"/>
+                    </a:xfrm>
+                    <a:prstGeom prst="rect">
+                      <a:avLst/>
+                    </a:prstGeom>
+                  </pic:spPr>
+                </pic:pic>
+              </a:graphicData>
+            </a:graphic>
+          </wp:inline>
+        </w:drawing>
+      </w:r>
+    </w:p>
+    <w:p>
+      <w:pPr>
+        <w:ind w:firstLine="0"/>
+        <w:rPr>
+          <w:lang w:val="fr-MA"/>
+        </w:rPr>
+      </w:pPr>
+      <w:r>
+        <w:rPr>
+          <w:noProof/>
+          <w:lang w:val="fr-MA"/>
+        </w:rPr>
+        <w:drawing>
+          <wp:inline distT="0" distB="0" distL="0" distR="0" wp14:anchorId="46D52ADC" wp14:editId="1EA9072F">
+            <wp:extent cx="6121400" cy="2017395"/>
+            <wp:effectExtent l="0" t="0" r="0" b="1905"/>
+            <wp:docPr id="43" name="Image 43"/>
+            <wp:cNvGraphicFramePr>
+              <a:graphicFrameLocks xmlns:a="http://schemas.openxmlformats.org/drawingml/2006/main" noChangeAspect="1"/>
+            </wp:cNvGraphicFramePr>
+            <a:graphic xmlns:a="http://schemas.openxmlformats.org/drawingml/2006/main">
+              <a:graphicData uri="http://schemas.openxmlformats.org/drawingml/2006/picture">
+                <pic:pic xmlns:pic="http://schemas.openxmlformats.org/drawingml/2006/picture">
+                  <pic:nvPicPr>
+                    <pic:cNvPr id="1" name=""/>
+                    <pic:cNvPicPr/>
+                  </pic:nvPicPr>
+                  <pic:blipFill>
+                    <a:blip r:embed="rId49"/>
+                    <a:stretch>
+                      <a:fillRect/>
+                    </a:stretch>
+                  </pic:blipFill>
+                  <pic:spPr>
+                    <a:xfrm>
+                      <a:off x="0" y="0"/>
+                      <a:ext cx="6121400" cy="2017395"/>
+                    </a:xfrm>
+                    <a:prstGeom prst="rect">
+                      <a:avLst/>
+                    </a:prstGeom>
+                  </pic:spPr>
+                </pic:pic>
+              </a:graphicData>
+            </a:graphic>
+          </wp:inline>
+        </w:drawing>
+      </w:r>
     </w:p>
     <w:p>
       <w:pPr>
@@ -4931,12 +6627,7 @@
       <w:bookmarkEnd w:id="5"/>
     </w:p>
     <w:p>
-      <w:pPr>
-        <w:rPr>
-          <w:lang w:val="fr-MA"/>
-        </w:rPr>
-      </w:pPr>
-      <w:hyperlink r:id="rId44" w:history="1">
+      <w:hyperlink r:id="rId50" w:history="1">
         <w:r>
           <w:rPr>
             <w:rStyle w:val="Lienhypertexte"/>
@@ -4948,15 +6639,21 @@
         <w:t xml:space="preserve"> </w:t>
       </w:r>
       <w:r>
-        <w:rPr>
-          <w:lang w:val="fr-MA"/>
-        </w:rPr>
         <w:t xml:space="preserve"> </w:t>
       </w:r>
+      <w:r>
+        <w:t>avec</w:t>
+      </w:r>
+      <w:r>
+        <w:t xml:space="preserve"> une vidéo démo</w:t>
+      </w:r>
+      <w:r>
+        <w:t>.</w:t>
+      </w:r>
     </w:p>
     <w:sectPr>
-      <w:headerReference w:type="default" r:id="rId45"/>
-      <w:footerReference w:type="default" r:id="rId46"/>
+      <w:headerReference w:type="default" r:id="rId51"/>
+      <w:footerReference w:type="default" r:id="rId52"/>
       <w:pgSz w:w="11900" w:h="16840"/>
       <w:pgMar w:top="1112" w:right="1120" w:bottom="1109" w:left="1140" w:header="432" w:footer="0" w:gutter="0"/>
       <w:cols w:space="0" w:equalWidth="0">

</xml_diff>